<commit_message>
Concurrency and Security moved to folder. Added security with pictures to report
</commit_message>
<xml_diff>
--- a/Report_Semester_Project_TECHNICALDOCUMENTATION.docx
+++ b/Report_Semester_Project_TECHNICALDOCUMENTATION.docx
@@ -1636,20 +1636,6 @@
         <w:t>. 2020</w:t>
       </w:r>
     </w:p>
-    <w:p>
-      <w:pPr>
-        <w:tabs>
-          <w:tab w:val="left" w:pos="900"/>
-        </w:tabs>
-        <w:spacing w:after="0" w:line="360" w:lineRule="auto"/>
-        <w:jc w:val="both"/>
-        <w:rPr>
-          <w:rFonts w:cstheme="minorHAnsi"/>
-          <w:noProof/>
-          <w:color w:val="000000" w:themeColor="text1"/>
-        </w:rPr>
-      </w:pPr>
-    </w:p>
     <w:bookmarkStart w:id="0" w:name="_Toc20395513" w:displacedByCustomXml="next"/>
     <w:sdt>
       <w:sdtPr>
@@ -1703,6 +1689,7 @@
             <w:rPr>
               <w:rFonts w:eastAsiaTheme="minorEastAsia"/>
               <w:noProof/>
+              <w:lang/>
             </w:rPr>
           </w:pPr>
           <w:r>
@@ -1726,7 +1713,7 @@
             </w:rPr>
             <w:fldChar w:fldCharType="separate"/>
           </w:r>
-          <w:hyperlink w:anchor="_Toc59268191" w:history="1">
+          <w:hyperlink w:anchor="_Toc59308107" w:history="1">
             <w:r>
               <w:rPr>
                 <w:rStyle w:val="Hyperlink"/>
@@ -1755,7 +1742,7 @@
                 <w:noProof/>
                 <w:webHidden/>
               </w:rPr>
-              <w:instrText xml:space="preserve"> PAGEREF _Toc59268191 \h </w:instrText>
+              <w:instrText xml:space="preserve"> PAGEREF _Toc59308107 \h </w:instrText>
             </w:r>
             <w:r>
               <w:rPr>
@@ -1775,7 +1762,7 @@
                 <w:noProof/>
                 <w:webHidden/>
               </w:rPr>
-              <w:t>5</w:t>
+              <w:t>3</w:t>
             </w:r>
             <w:r>
               <w:rPr>
@@ -1796,9 +1783,10 @@
             <w:rPr>
               <w:rFonts w:eastAsiaTheme="minorEastAsia"/>
               <w:noProof/>
+              <w:lang/>
             </w:rPr>
           </w:pPr>
-          <w:hyperlink w:anchor="_Toc59268192" w:history="1">
+          <w:hyperlink w:anchor="_Toc59308108" w:history="1">
             <w:r>
               <w:rPr>
                 <w:rStyle w:val="Hyperlink"/>
@@ -1812,6 +1800,7 @@
               <w:rPr>
                 <w:rFonts w:eastAsiaTheme="minorEastAsia"/>
                 <w:noProof/>
+                <w:lang/>
               </w:rPr>
               <w:tab/>
             </w:r>
@@ -1843,7 +1832,7 @@
                 <w:noProof/>
                 <w:webHidden/>
               </w:rPr>
-              <w:instrText xml:space="preserve"> PAGEREF _Toc59268192 \h </w:instrText>
+              <w:instrText xml:space="preserve"> PAGEREF _Toc59308108 \h </w:instrText>
             </w:r>
             <w:r>
               <w:rPr>
@@ -1863,7 +1852,7 @@
                 <w:noProof/>
                 <w:webHidden/>
               </w:rPr>
-              <w:t>5</w:t>
+              <w:t>3</w:t>
             </w:r>
             <w:r>
               <w:rPr>
@@ -1884,9 +1873,10 @@
             <w:rPr>
               <w:rFonts w:eastAsiaTheme="minorEastAsia"/>
               <w:noProof/>
+              <w:lang/>
             </w:rPr>
           </w:pPr>
-          <w:hyperlink w:anchor="_Toc59268193" w:history="1">
+          <w:hyperlink w:anchor="_Toc59308109" w:history="1">
             <w:r>
               <w:rPr>
                 <w:rStyle w:val="Hyperlink"/>
@@ -1900,6 +1890,7 @@
               <w:rPr>
                 <w:rFonts w:eastAsiaTheme="minorEastAsia"/>
                 <w:noProof/>
+                <w:lang/>
               </w:rPr>
               <w:tab/>
             </w:r>
@@ -1931,7 +1922,7 @@
                 <w:noProof/>
                 <w:webHidden/>
               </w:rPr>
-              <w:instrText xml:space="preserve"> PAGEREF _Toc59268193 \h </w:instrText>
+              <w:instrText xml:space="preserve"> PAGEREF _Toc59308109 \h </w:instrText>
             </w:r>
             <w:r>
               <w:rPr>
@@ -1951,7 +1942,7 @@
                 <w:noProof/>
                 <w:webHidden/>
               </w:rPr>
-              <w:t>5</w:t>
+              <w:t>3</w:t>
             </w:r>
             <w:r>
               <w:rPr>
@@ -1971,9 +1962,10 @@
             <w:rPr>
               <w:rFonts w:eastAsiaTheme="minorEastAsia"/>
               <w:noProof/>
+              <w:lang/>
             </w:rPr>
           </w:pPr>
-          <w:hyperlink w:anchor="_Toc59268194" w:history="1">
+          <w:hyperlink w:anchor="_Toc59308110" w:history="1">
             <w:r>
               <w:rPr>
                 <w:rStyle w:val="Hyperlink"/>
@@ -1988,6 +1980,7 @@
               <w:rPr>
                 <w:rFonts w:eastAsiaTheme="minorEastAsia"/>
                 <w:noProof/>
+                <w:lang/>
               </w:rPr>
               <w:tab/>
             </w:r>
@@ -2020,7 +2013,7 @@
                 <w:noProof/>
                 <w:webHidden/>
               </w:rPr>
-              <w:instrText xml:space="preserve"> PAGEREF _Toc59268194 \h </w:instrText>
+              <w:instrText xml:space="preserve"> PAGEREF _Toc59308110 \h </w:instrText>
             </w:r>
             <w:r>
               <w:rPr>
@@ -2040,7 +2033,7 @@
                 <w:noProof/>
                 <w:webHidden/>
               </w:rPr>
-              <w:t>5</w:t>
+              <w:t>3</w:t>
             </w:r>
             <w:r>
               <w:rPr>
@@ -2060,9 +2053,10 @@
             <w:rPr>
               <w:rFonts w:eastAsiaTheme="minorEastAsia"/>
               <w:noProof/>
+              <w:lang/>
             </w:rPr>
           </w:pPr>
-          <w:hyperlink w:anchor="_Toc59268195" w:history="1">
+          <w:hyperlink w:anchor="_Toc59308111" w:history="1">
             <w:r>
               <w:rPr>
                 <w:rStyle w:val="Hyperlink"/>
@@ -2077,6 +2071,7 @@
               <w:rPr>
                 <w:rFonts w:eastAsiaTheme="minorEastAsia"/>
                 <w:noProof/>
+                <w:lang/>
               </w:rPr>
               <w:tab/>
             </w:r>
@@ -2109,7 +2104,7 @@
                 <w:noProof/>
                 <w:webHidden/>
               </w:rPr>
-              <w:instrText xml:space="preserve"> PAGEREF _Toc59268195 \h </w:instrText>
+              <w:instrText xml:space="preserve"> PAGEREF _Toc59308111 \h </w:instrText>
             </w:r>
             <w:r>
               <w:rPr>
@@ -2129,7 +2124,7 @@
                 <w:noProof/>
                 <w:webHidden/>
               </w:rPr>
-              <w:t>6</w:t>
+              <w:t>4</w:t>
             </w:r>
             <w:r>
               <w:rPr>
@@ -2149,9 +2144,10 @@
             <w:rPr>
               <w:rFonts w:eastAsiaTheme="minorEastAsia"/>
               <w:noProof/>
+              <w:lang/>
             </w:rPr>
           </w:pPr>
-          <w:hyperlink w:anchor="_Toc59268196" w:history="1">
+          <w:hyperlink w:anchor="_Toc59308112" w:history="1">
             <w:r>
               <w:rPr>
                 <w:rStyle w:val="Hyperlink"/>
@@ -2166,6 +2162,7 @@
               <w:rPr>
                 <w:rFonts w:eastAsiaTheme="minorEastAsia"/>
                 <w:noProof/>
+                <w:lang/>
               </w:rPr>
               <w:tab/>
             </w:r>
@@ -2198,7 +2195,7 @@
                 <w:noProof/>
                 <w:webHidden/>
               </w:rPr>
-              <w:instrText xml:space="preserve"> PAGEREF _Toc59268196 \h </w:instrText>
+              <w:instrText xml:space="preserve"> PAGEREF _Toc59308112 \h </w:instrText>
             </w:r>
             <w:r>
               <w:rPr>
@@ -2218,7 +2215,7 @@
                 <w:noProof/>
                 <w:webHidden/>
               </w:rPr>
-              <w:t>6</w:t>
+              <w:t>4</w:t>
             </w:r>
             <w:r>
               <w:rPr>
@@ -2239,9 +2236,10 @@
             <w:rPr>
               <w:rFonts w:eastAsiaTheme="minorEastAsia"/>
               <w:noProof/>
+              <w:lang/>
             </w:rPr>
           </w:pPr>
-          <w:hyperlink w:anchor="_Toc59268197" w:history="1">
+          <w:hyperlink w:anchor="_Toc59308113" w:history="1">
             <w:r>
               <w:rPr>
                 <w:rStyle w:val="Hyperlink"/>
@@ -2255,6 +2253,7 @@
               <w:rPr>
                 <w:rFonts w:eastAsiaTheme="minorEastAsia"/>
                 <w:noProof/>
+                <w:lang/>
               </w:rPr>
               <w:tab/>
             </w:r>
@@ -2286,7 +2285,7 @@
                 <w:noProof/>
                 <w:webHidden/>
               </w:rPr>
-              <w:instrText xml:space="preserve"> PAGEREF _Toc59268197 \h </w:instrText>
+              <w:instrText xml:space="preserve"> PAGEREF _Toc59308113 \h </w:instrText>
             </w:r>
             <w:r>
               <w:rPr>
@@ -2306,7 +2305,7 @@
                 <w:noProof/>
                 <w:webHidden/>
               </w:rPr>
-              <w:t>7</w:t>
+              <w:t>5</w:t>
             </w:r>
             <w:r>
               <w:rPr>
@@ -2326,9 +2325,10 @@
             <w:rPr>
               <w:rFonts w:eastAsiaTheme="minorEastAsia"/>
               <w:noProof/>
+              <w:lang/>
             </w:rPr>
           </w:pPr>
-          <w:hyperlink w:anchor="_Toc59268198" w:history="1">
+          <w:hyperlink w:anchor="_Toc59308114" w:history="1">
             <w:r>
               <w:rPr>
                 <w:rStyle w:val="Hyperlink"/>
@@ -2343,6 +2343,7 @@
               <w:rPr>
                 <w:rFonts w:eastAsiaTheme="minorEastAsia"/>
                 <w:noProof/>
+                <w:lang/>
               </w:rPr>
               <w:tab/>
             </w:r>
@@ -2375,7 +2376,7 @@
                 <w:noProof/>
                 <w:webHidden/>
               </w:rPr>
-              <w:instrText xml:space="preserve"> PAGEREF _Toc59268198 \h </w:instrText>
+              <w:instrText xml:space="preserve"> PAGEREF _Toc59308114 \h </w:instrText>
             </w:r>
             <w:r>
               <w:rPr>
@@ -2395,7 +2396,7 @@
                 <w:noProof/>
                 <w:webHidden/>
               </w:rPr>
-              <w:t>7</w:t>
+              <w:t>5</w:t>
             </w:r>
             <w:r>
               <w:rPr>
@@ -2415,9 +2416,10 @@
             <w:rPr>
               <w:rFonts w:eastAsiaTheme="minorEastAsia"/>
               <w:noProof/>
+              <w:lang/>
             </w:rPr>
           </w:pPr>
-          <w:hyperlink w:anchor="_Toc59268199" w:history="1">
+          <w:hyperlink w:anchor="_Toc59308115" w:history="1">
             <w:r>
               <w:rPr>
                 <w:rStyle w:val="Hyperlink"/>
@@ -2432,6 +2434,7 @@
               <w:rPr>
                 <w:rFonts w:eastAsiaTheme="minorEastAsia"/>
                 <w:noProof/>
+                <w:lang/>
               </w:rPr>
               <w:tab/>
             </w:r>
@@ -2464,7 +2467,7 @@
                 <w:noProof/>
                 <w:webHidden/>
               </w:rPr>
-              <w:instrText xml:space="preserve"> PAGEREF _Toc59268199 \h </w:instrText>
+              <w:instrText xml:space="preserve"> PAGEREF _Toc59308115 \h </w:instrText>
             </w:r>
             <w:r>
               <w:rPr>
@@ -2484,7 +2487,7 @@
                 <w:noProof/>
                 <w:webHidden/>
               </w:rPr>
-              <w:t>8</w:t>
+              <w:t>6</w:t>
             </w:r>
             <w:r>
               <w:rPr>
@@ -2504,9 +2507,10 @@
             <w:rPr>
               <w:rFonts w:eastAsiaTheme="minorEastAsia"/>
               <w:noProof/>
+              <w:lang/>
             </w:rPr>
           </w:pPr>
-          <w:hyperlink w:anchor="_Toc59268200" w:history="1">
+          <w:hyperlink w:anchor="_Toc59308116" w:history="1">
             <w:r>
               <w:rPr>
                 <w:rStyle w:val="Hyperlink"/>
@@ -2521,6 +2525,7 @@
               <w:rPr>
                 <w:rFonts w:eastAsiaTheme="minorEastAsia"/>
                 <w:noProof/>
+                <w:lang/>
               </w:rPr>
               <w:tab/>
             </w:r>
@@ -2553,7 +2558,7 @@
                 <w:noProof/>
                 <w:webHidden/>
               </w:rPr>
-              <w:instrText xml:space="preserve"> PAGEREF _Toc59268200 \h </w:instrText>
+              <w:instrText xml:space="preserve"> PAGEREF _Toc59308116 \h </w:instrText>
             </w:r>
             <w:r>
               <w:rPr>
@@ -2573,7 +2578,7 @@
                 <w:noProof/>
                 <w:webHidden/>
               </w:rPr>
-              <w:t>8</w:t>
+              <w:t>6</w:t>
             </w:r>
             <w:r>
               <w:rPr>
@@ -2593,9 +2598,10 @@
             <w:rPr>
               <w:rFonts w:eastAsiaTheme="minorEastAsia"/>
               <w:noProof/>
+              <w:lang/>
             </w:rPr>
           </w:pPr>
-          <w:hyperlink w:anchor="_Toc59268201" w:history="1">
+          <w:hyperlink w:anchor="_Toc59308117" w:history="1">
             <w:r>
               <w:rPr>
                 <w:rStyle w:val="Hyperlink"/>
@@ -2610,6 +2616,7 @@
               <w:rPr>
                 <w:rFonts w:eastAsiaTheme="minorEastAsia"/>
                 <w:noProof/>
+                <w:lang/>
               </w:rPr>
               <w:tab/>
             </w:r>
@@ -2642,7 +2649,7 @@
                 <w:noProof/>
                 <w:webHidden/>
               </w:rPr>
-              <w:instrText xml:space="preserve"> PAGEREF _Toc59268201 \h </w:instrText>
+              <w:instrText xml:space="preserve"> PAGEREF _Toc59308117 \h </w:instrText>
             </w:r>
             <w:r>
               <w:rPr>
@@ -2662,7 +2669,7 @@
                 <w:noProof/>
                 <w:webHidden/>
               </w:rPr>
-              <w:t>12</w:t>
+              <w:t>9</w:t>
             </w:r>
             <w:r>
               <w:rPr>
@@ -2683,9 +2690,10 @@
             <w:rPr>
               <w:rFonts w:eastAsiaTheme="minorEastAsia"/>
               <w:noProof/>
+              <w:lang/>
             </w:rPr>
           </w:pPr>
-          <w:hyperlink w:anchor="_Toc59268202" w:history="1">
+          <w:hyperlink w:anchor="_Toc59308118" w:history="1">
             <w:r>
               <w:rPr>
                 <w:rStyle w:val="Hyperlink"/>
@@ -2699,6 +2707,7 @@
               <w:rPr>
                 <w:rFonts w:eastAsiaTheme="minorEastAsia"/>
                 <w:noProof/>
+                <w:lang/>
               </w:rPr>
               <w:tab/>
             </w:r>
@@ -2730,7 +2739,7 @@
                 <w:noProof/>
                 <w:webHidden/>
               </w:rPr>
-              <w:instrText xml:space="preserve"> PAGEREF _Toc59268202 \h </w:instrText>
+              <w:instrText xml:space="preserve"> PAGEREF _Toc59308118 \h </w:instrText>
             </w:r>
             <w:r>
               <w:rPr>
@@ -2750,7 +2759,643 @@
                 <w:noProof/>
                 <w:webHidden/>
               </w:rPr>
+              <w:t>12</w:t>
+            </w:r>
+            <w:r>
+              <w:rPr>
+                <w:noProof/>
+                <w:webHidden/>
+              </w:rPr>
+              <w:fldChar w:fldCharType="end"/>
+            </w:r>
+          </w:hyperlink>
+        </w:p>
+        <w:p>
+          <w:pPr>
+            <w:pStyle w:val="TOC2"/>
+            <w:tabs>
+              <w:tab w:val="left" w:pos="1100"/>
+            </w:tabs>
+            <w:rPr>
+              <w:rFonts w:eastAsiaTheme="minorEastAsia"/>
+              <w:noProof/>
+              <w:lang/>
+            </w:rPr>
+          </w:pPr>
+          <w:hyperlink w:anchor="_Toc59308119" w:history="1">
+            <w:r>
+              <w:rPr>
+                <w:rStyle w:val="Hyperlink"/>
+                <w:b/>
+                <w:bCs/>
+                <w:noProof/>
+              </w:rPr>
+              <w:t>4.1.</w:t>
+            </w:r>
+            <w:r>
+              <w:rPr>
+                <w:rFonts w:eastAsiaTheme="minorEastAsia"/>
+                <w:noProof/>
+                <w:lang/>
+              </w:rPr>
+              <w:tab/>
+            </w:r>
+            <w:r>
+              <w:rPr>
+                <w:rStyle w:val="Hyperlink"/>
+                <w:rFonts w:cstheme="minorHAnsi"/>
+                <w:b/>
+                <w:bCs/>
+                <w:noProof/>
+              </w:rPr>
+              <w:t>SQL Injection</w:t>
+            </w:r>
+            <w:r>
+              <w:rPr>
+                <w:noProof/>
+                <w:webHidden/>
+              </w:rPr>
+              <w:tab/>
+            </w:r>
+            <w:r>
+              <w:rPr>
+                <w:noProof/>
+                <w:webHidden/>
+              </w:rPr>
+              <w:fldChar w:fldCharType="begin"/>
+            </w:r>
+            <w:r>
+              <w:rPr>
+                <w:noProof/>
+                <w:webHidden/>
+              </w:rPr>
+              <w:instrText xml:space="preserve"> PAGEREF _Toc59308119 \h </w:instrText>
+            </w:r>
+            <w:r>
+              <w:rPr>
+                <w:noProof/>
+                <w:webHidden/>
+              </w:rPr>
+            </w:r>
+            <w:r>
+              <w:rPr>
+                <w:noProof/>
+                <w:webHidden/>
+              </w:rPr>
+              <w:fldChar w:fldCharType="separate"/>
+            </w:r>
+            <w:r>
+              <w:rPr>
+                <w:noProof/>
+                <w:webHidden/>
+              </w:rPr>
+              <w:t>12</w:t>
+            </w:r>
+            <w:r>
+              <w:rPr>
+                <w:noProof/>
+                <w:webHidden/>
+              </w:rPr>
+              <w:fldChar w:fldCharType="end"/>
+            </w:r>
+          </w:hyperlink>
+        </w:p>
+        <w:p>
+          <w:pPr>
+            <w:pStyle w:val="TOC2"/>
+            <w:tabs>
+              <w:tab w:val="left" w:pos="1100"/>
+            </w:tabs>
+            <w:rPr>
+              <w:rFonts w:eastAsiaTheme="minorEastAsia"/>
+              <w:noProof/>
+              <w:lang/>
+            </w:rPr>
+          </w:pPr>
+          <w:hyperlink w:anchor="_Toc59308120" w:history="1">
+            <w:r>
+              <w:rPr>
+                <w:rStyle w:val="Hyperlink"/>
+                <w:rFonts w:cstheme="minorHAnsi"/>
+                <w:b/>
+                <w:bCs/>
+                <w:noProof/>
+              </w:rPr>
+              <w:t>4.2.</w:t>
+            </w:r>
+            <w:r>
+              <w:rPr>
+                <w:rFonts w:eastAsiaTheme="minorEastAsia"/>
+                <w:noProof/>
+                <w:lang/>
+              </w:rPr>
+              <w:tab/>
+            </w:r>
+            <w:r>
+              <w:rPr>
+                <w:rStyle w:val="Hyperlink"/>
+                <w:rFonts w:cstheme="minorHAnsi"/>
+                <w:b/>
+                <w:bCs/>
+                <w:noProof/>
+              </w:rPr>
+              <w:t>Cross Site Scripting</w:t>
+            </w:r>
+            <w:r>
+              <w:rPr>
+                <w:noProof/>
+                <w:webHidden/>
+              </w:rPr>
+              <w:tab/>
+            </w:r>
+            <w:r>
+              <w:rPr>
+                <w:noProof/>
+                <w:webHidden/>
+              </w:rPr>
+              <w:fldChar w:fldCharType="begin"/>
+            </w:r>
+            <w:r>
+              <w:rPr>
+                <w:noProof/>
+                <w:webHidden/>
+              </w:rPr>
+              <w:instrText xml:space="preserve"> PAGEREF _Toc59308120 \h </w:instrText>
+            </w:r>
+            <w:r>
+              <w:rPr>
+                <w:noProof/>
+                <w:webHidden/>
+              </w:rPr>
+            </w:r>
+            <w:r>
+              <w:rPr>
+                <w:noProof/>
+                <w:webHidden/>
+              </w:rPr>
+              <w:fldChar w:fldCharType="separate"/>
+            </w:r>
+            <w:r>
+              <w:rPr>
+                <w:noProof/>
+                <w:webHidden/>
+              </w:rPr>
+              <w:t>12</w:t>
+            </w:r>
+            <w:r>
+              <w:rPr>
+                <w:noProof/>
+                <w:webHidden/>
+              </w:rPr>
+              <w:fldChar w:fldCharType="end"/>
+            </w:r>
+          </w:hyperlink>
+        </w:p>
+        <w:p>
+          <w:pPr>
+            <w:pStyle w:val="TOC2"/>
+            <w:tabs>
+              <w:tab w:val="left" w:pos="1100"/>
+            </w:tabs>
+            <w:rPr>
+              <w:rFonts w:eastAsiaTheme="minorEastAsia"/>
+              <w:noProof/>
+              <w:lang/>
+            </w:rPr>
+          </w:pPr>
+          <w:hyperlink w:anchor="_Toc59308121" w:history="1">
+            <w:r>
+              <w:rPr>
+                <w:rStyle w:val="Hyperlink"/>
+                <w:rFonts w:cstheme="minorHAnsi"/>
+                <w:b/>
+                <w:bCs/>
+                <w:noProof/>
+              </w:rPr>
+              <w:t>4.3.</w:t>
+            </w:r>
+            <w:r>
+              <w:rPr>
+                <w:rFonts w:eastAsiaTheme="minorEastAsia"/>
+                <w:noProof/>
+                <w:lang/>
+              </w:rPr>
+              <w:tab/>
+            </w:r>
+            <w:r>
+              <w:rPr>
+                <w:rStyle w:val="Hyperlink"/>
+                <w:rFonts w:cstheme="minorHAnsi"/>
+                <w:b/>
+                <w:bCs/>
+                <w:noProof/>
+              </w:rPr>
+              <w:t>Cross Site Request Forgery</w:t>
+            </w:r>
+            <w:r>
+              <w:rPr>
+                <w:noProof/>
+                <w:webHidden/>
+              </w:rPr>
+              <w:tab/>
+            </w:r>
+            <w:r>
+              <w:rPr>
+                <w:noProof/>
+                <w:webHidden/>
+              </w:rPr>
+              <w:fldChar w:fldCharType="begin"/>
+            </w:r>
+            <w:r>
+              <w:rPr>
+                <w:noProof/>
+                <w:webHidden/>
+              </w:rPr>
+              <w:instrText xml:space="preserve"> PAGEREF _Toc59308121 \h </w:instrText>
+            </w:r>
+            <w:r>
+              <w:rPr>
+                <w:noProof/>
+                <w:webHidden/>
+              </w:rPr>
+            </w:r>
+            <w:r>
+              <w:rPr>
+                <w:noProof/>
+                <w:webHidden/>
+              </w:rPr>
+              <w:fldChar w:fldCharType="separate"/>
+            </w:r>
+            <w:r>
+              <w:rPr>
+                <w:noProof/>
+                <w:webHidden/>
+              </w:rPr>
               <w:t>13</w:t>
+            </w:r>
+            <w:r>
+              <w:rPr>
+                <w:noProof/>
+                <w:webHidden/>
+              </w:rPr>
+              <w:fldChar w:fldCharType="end"/>
+            </w:r>
+          </w:hyperlink>
+        </w:p>
+        <w:p>
+          <w:pPr>
+            <w:pStyle w:val="TOC2"/>
+            <w:tabs>
+              <w:tab w:val="left" w:pos="1100"/>
+            </w:tabs>
+            <w:rPr>
+              <w:rFonts w:eastAsiaTheme="minorEastAsia"/>
+              <w:noProof/>
+              <w:lang/>
+            </w:rPr>
+          </w:pPr>
+          <w:hyperlink w:anchor="_Toc59308122" w:history="1">
+            <w:r>
+              <w:rPr>
+                <w:rStyle w:val="Hyperlink"/>
+                <w:rFonts w:cstheme="minorHAnsi"/>
+                <w:b/>
+                <w:bCs/>
+                <w:noProof/>
+              </w:rPr>
+              <w:t>4.4.</w:t>
+            </w:r>
+            <w:r>
+              <w:rPr>
+                <w:rFonts w:eastAsiaTheme="minorEastAsia"/>
+                <w:noProof/>
+                <w:lang/>
+              </w:rPr>
+              <w:tab/>
+            </w:r>
+            <w:r>
+              <w:rPr>
+                <w:rStyle w:val="Hyperlink"/>
+                <w:rFonts w:cstheme="minorHAnsi"/>
+                <w:b/>
+                <w:bCs/>
+                <w:noProof/>
+              </w:rPr>
+              <w:t>Brute Force Attack</w:t>
+            </w:r>
+            <w:r>
+              <w:rPr>
+                <w:noProof/>
+                <w:webHidden/>
+              </w:rPr>
+              <w:tab/>
+            </w:r>
+            <w:r>
+              <w:rPr>
+                <w:noProof/>
+                <w:webHidden/>
+              </w:rPr>
+              <w:fldChar w:fldCharType="begin"/>
+            </w:r>
+            <w:r>
+              <w:rPr>
+                <w:noProof/>
+                <w:webHidden/>
+              </w:rPr>
+              <w:instrText xml:space="preserve"> PAGEREF _Toc59308122 \h </w:instrText>
+            </w:r>
+            <w:r>
+              <w:rPr>
+                <w:noProof/>
+                <w:webHidden/>
+              </w:rPr>
+            </w:r>
+            <w:r>
+              <w:rPr>
+                <w:noProof/>
+                <w:webHidden/>
+              </w:rPr>
+              <w:fldChar w:fldCharType="separate"/>
+            </w:r>
+            <w:r>
+              <w:rPr>
+                <w:noProof/>
+                <w:webHidden/>
+              </w:rPr>
+              <w:t>14</w:t>
+            </w:r>
+            <w:r>
+              <w:rPr>
+                <w:noProof/>
+                <w:webHidden/>
+              </w:rPr>
+              <w:fldChar w:fldCharType="end"/>
+            </w:r>
+          </w:hyperlink>
+        </w:p>
+        <w:p>
+          <w:pPr>
+            <w:pStyle w:val="TOC2"/>
+            <w:tabs>
+              <w:tab w:val="left" w:pos="1100"/>
+            </w:tabs>
+            <w:rPr>
+              <w:rFonts w:eastAsiaTheme="minorEastAsia"/>
+              <w:noProof/>
+              <w:lang/>
+            </w:rPr>
+          </w:pPr>
+          <w:hyperlink w:anchor="_Toc59308123" w:history="1">
+            <w:r>
+              <w:rPr>
+                <w:rStyle w:val="Hyperlink"/>
+                <w:rFonts w:cstheme="minorHAnsi"/>
+                <w:b/>
+                <w:bCs/>
+                <w:noProof/>
+              </w:rPr>
+              <w:t>4.5.</w:t>
+            </w:r>
+            <w:r>
+              <w:rPr>
+                <w:rFonts w:eastAsiaTheme="minorEastAsia"/>
+                <w:noProof/>
+                <w:lang/>
+              </w:rPr>
+              <w:tab/>
+            </w:r>
+            <w:r>
+              <w:rPr>
+                <w:rStyle w:val="Hyperlink"/>
+                <w:rFonts w:cstheme="minorHAnsi"/>
+                <w:b/>
+                <w:bCs/>
+                <w:noProof/>
+              </w:rPr>
+              <w:t>Distributed Denial Of Service Attack</w:t>
+            </w:r>
+            <w:r>
+              <w:rPr>
+                <w:noProof/>
+                <w:webHidden/>
+              </w:rPr>
+              <w:tab/>
+            </w:r>
+            <w:r>
+              <w:rPr>
+                <w:noProof/>
+                <w:webHidden/>
+              </w:rPr>
+              <w:fldChar w:fldCharType="begin"/>
+            </w:r>
+            <w:r>
+              <w:rPr>
+                <w:noProof/>
+                <w:webHidden/>
+              </w:rPr>
+              <w:instrText xml:space="preserve"> PAGEREF _Toc59308123 \h </w:instrText>
+            </w:r>
+            <w:r>
+              <w:rPr>
+                <w:noProof/>
+                <w:webHidden/>
+              </w:rPr>
+            </w:r>
+            <w:r>
+              <w:rPr>
+                <w:noProof/>
+                <w:webHidden/>
+              </w:rPr>
+              <w:fldChar w:fldCharType="separate"/>
+            </w:r>
+            <w:r>
+              <w:rPr>
+                <w:noProof/>
+                <w:webHidden/>
+              </w:rPr>
+              <w:t>14</w:t>
+            </w:r>
+            <w:r>
+              <w:rPr>
+                <w:noProof/>
+                <w:webHidden/>
+              </w:rPr>
+              <w:fldChar w:fldCharType="end"/>
+            </w:r>
+          </w:hyperlink>
+        </w:p>
+        <w:p>
+          <w:pPr>
+            <w:pStyle w:val="TOC2"/>
+            <w:tabs>
+              <w:tab w:val="left" w:pos="1100"/>
+            </w:tabs>
+            <w:rPr>
+              <w:rFonts w:eastAsiaTheme="minorEastAsia"/>
+              <w:noProof/>
+              <w:lang/>
+            </w:rPr>
+          </w:pPr>
+          <w:hyperlink w:anchor="_Toc59308124" w:history="1">
+            <w:r>
+              <w:rPr>
+                <w:rStyle w:val="Hyperlink"/>
+                <w:rFonts w:cstheme="minorHAnsi"/>
+                <w:b/>
+                <w:bCs/>
+                <w:noProof/>
+              </w:rPr>
+              <w:t>4.6.</w:t>
+            </w:r>
+            <w:r>
+              <w:rPr>
+                <w:rFonts w:eastAsiaTheme="minorEastAsia"/>
+                <w:noProof/>
+                <w:lang/>
+              </w:rPr>
+              <w:tab/>
+            </w:r>
+            <w:r>
+              <w:rPr>
+                <w:rStyle w:val="Hyperlink"/>
+                <w:rFonts w:cstheme="minorHAnsi"/>
+                <w:b/>
+                <w:bCs/>
+                <w:noProof/>
+              </w:rPr>
+              <w:t>Man In The Middle Attack</w:t>
+            </w:r>
+            <w:r>
+              <w:rPr>
+                <w:noProof/>
+                <w:webHidden/>
+              </w:rPr>
+              <w:tab/>
+            </w:r>
+            <w:r>
+              <w:rPr>
+                <w:noProof/>
+                <w:webHidden/>
+              </w:rPr>
+              <w:fldChar w:fldCharType="begin"/>
+            </w:r>
+            <w:r>
+              <w:rPr>
+                <w:noProof/>
+                <w:webHidden/>
+              </w:rPr>
+              <w:instrText xml:space="preserve"> PAGEREF _Toc59308124 \h </w:instrText>
+            </w:r>
+            <w:r>
+              <w:rPr>
+                <w:noProof/>
+                <w:webHidden/>
+              </w:rPr>
+            </w:r>
+            <w:r>
+              <w:rPr>
+                <w:noProof/>
+                <w:webHidden/>
+              </w:rPr>
+              <w:fldChar w:fldCharType="separate"/>
+            </w:r>
+            <w:r>
+              <w:rPr>
+                <w:noProof/>
+                <w:webHidden/>
+              </w:rPr>
+              <w:t>14</w:t>
+            </w:r>
+            <w:r>
+              <w:rPr>
+                <w:noProof/>
+                <w:webHidden/>
+              </w:rPr>
+              <w:fldChar w:fldCharType="end"/>
+            </w:r>
+          </w:hyperlink>
+        </w:p>
+        <w:p>
+          <w:pPr>
+            <w:pStyle w:val="TOC2"/>
+            <w:tabs>
+              <w:tab w:val="left" w:pos="1100"/>
+            </w:tabs>
+            <w:rPr>
+              <w:rFonts w:eastAsiaTheme="minorEastAsia"/>
+              <w:noProof/>
+              <w:lang/>
+            </w:rPr>
+          </w:pPr>
+          <w:hyperlink w:anchor="_Toc59308125" w:history="1">
+            <w:r>
+              <w:rPr>
+                <w:rStyle w:val="Hyperlink"/>
+                <w:rFonts w:cstheme="minorHAnsi"/>
+                <w:b/>
+                <w:bCs/>
+                <w:noProof/>
+              </w:rPr>
+              <w:t>4.7.</w:t>
+            </w:r>
+            <w:r>
+              <w:rPr>
+                <w:rFonts w:eastAsiaTheme="minorEastAsia"/>
+                <w:noProof/>
+                <w:lang/>
+              </w:rPr>
+              <w:tab/>
+            </w:r>
+            <w:r>
+              <w:rPr>
+                <w:rStyle w:val="Hyperlink"/>
+                <w:rFonts w:cstheme="minorHAnsi"/>
+                <w:b/>
+                <w:bCs/>
+                <w:noProof/>
+              </w:rPr>
+              <w:t>Over Posting attack</w:t>
+            </w:r>
+            <w:r>
+              <w:rPr>
+                <w:noProof/>
+                <w:webHidden/>
+              </w:rPr>
+              <w:tab/>
+            </w:r>
+            <w:r>
+              <w:rPr>
+                <w:noProof/>
+                <w:webHidden/>
+              </w:rPr>
+              <w:fldChar w:fldCharType="begin"/>
+            </w:r>
+            <w:r>
+              <w:rPr>
+                <w:noProof/>
+                <w:webHidden/>
+              </w:rPr>
+              <w:instrText xml:space="preserve"> PAGEREF _Toc59308125 \h </w:instrText>
+            </w:r>
+            <w:r>
+              <w:rPr>
+                <w:noProof/>
+                <w:webHidden/>
+              </w:rPr>
+            </w:r>
+            <w:r>
+              <w:rPr>
+                <w:noProof/>
+                <w:webHidden/>
+              </w:rPr>
+              <w:fldChar w:fldCharType="separate"/>
+            </w:r>
+            <w:r>
+              <w:rPr>
+                <w:noProof/>
+                <w:webHidden/>
+              </w:rPr>
+              <w:t>15</w:t>
             </w:r>
             <w:r>
               <w:rPr>
@@ -2771,9 +3416,10 @@
             <w:rPr>
               <w:rFonts w:eastAsiaTheme="minorEastAsia"/>
               <w:noProof/>
+              <w:lang/>
             </w:rPr>
           </w:pPr>
-          <w:hyperlink w:anchor="_Toc59268203" w:history="1">
+          <w:hyperlink w:anchor="_Toc59308126" w:history="1">
             <w:r>
               <w:rPr>
                 <w:rStyle w:val="Hyperlink"/>
@@ -2787,6 +3433,7 @@
               <w:rPr>
                 <w:rFonts w:eastAsiaTheme="minorEastAsia"/>
                 <w:noProof/>
+                <w:lang/>
               </w:rPr>
               <w:tab/>
             </w:r>
@@ -2797,7 +3444,7 @@
                 <w:b/>
                 <w:noProof/>
               </w:rPr>
-              <w:t>Multiuser and concurrency problems</w:t>
+              <w:t>Concurrency</w:t>
             </w:r>
             <w:r>
               <w:rPr>
@@ -2818,7 +3465,7 @@
                 <w:noProof/>
                 <w:webHidden/>
               </w:rPr>
-              <w:instrText xml:space="preserve"> PAGEREF _Toc59268203 \h </w:instrText>
+              <w:instrText xml:space="preserve"> PAGEREF _Toc59308126 \h </w:instrText>
             </w:r>
             <w:r>
               <w:rPr>
@@ -2838,7 +3485,280 @@
                 <w:noProof/>
                 <w:webHidden/>
               </w:rPr>
-              <w:t>13</w:t>
+              <w:t>15</w:t>
+            </w:r>
+            <w:r>
+              <w:rPr>
+                <w:noProof/>
+                <w:webHidden/>
+              </w:rPr>
+              <w:fldChar w:fldCharType="end"/>
+            </w:r>
+          </w:hyperlink>
+        </w:p>
+        <w:p>
+          <w:pPr>
+            <w:pStyle w:val="TOC2"/>
+            <w:tabs>
+              <w:tab w:val="left" w:pos="1100"/>
+            </w:tabs>
+            <w:rPr>
+              <w:rFonts w:eastAsiaTheme="minorEastAsia"/>
+              <w:noProof/>
+              <w:lang/>
+            </w:rPr>
+          </w:pPr>
+          <w:hyperlink w:anchor="_Toc59308127" w:history="1">
+            <w:r>
+              <w:rPr>
+                <w:rStyle w:val="Hyperlink"/>
+                <w:rFonts w:cstheme="minorHAnsi"/>
+                <w:b/>
+                <w:bCs/>
+                <w:noProof/>
+              </w:rPr>
+              <w:t>5.1.</w:t>
+            </w:r>
+            <w:r>
+              <w:rPr>
+                <w:rFonts w:eastAsiaTheme="minorEastAsia"/>
+                <w:noProof/>
+                <w:lang/>
+              </w:rPr>
+              <w:tab/>
+            </w:r>
+            <w:r>
+              <w:rPr>
+                <w:rStyle w:val="Hyperlink"/>
+                <w:rFonts w:cstheme="minorHAnsi"/>
+                <w:b/>
+                <w:bCs/>
+                <w:noProof/>
+              </w:rPr>
+              <w:t>Optimistic vs. pessimistic</w:t>
+            </w:r>
+            <w:r>
+              <w:rPr>
+                <w:noProof/>
+                <w:webHidden/>
+              </w:rPr>
+              <w:tab/>
+            </w:r>
+            <w:r>
+              <w:rPr>
+                <w:noProof/>
+                <w:webHidden/>
+              </w:rPr>
+              <w:fldChar w:fldCharType="begin"/>
+            </w:r>
+            <w:r>
+              <w:rPr>
+                <w:noProof/>
+                <w:webHidden/>
+              </w:rPr>
+              <w:instrText xml:space="preserve"> PAGEREF _Toc59308127 \h </w:instrText>
+            </w:r>
+            <w:r>
+              <w:rPr>
+                <w:noProof/>
+                <w:webHidden/>
+              </w:rPr>
+            </w:r>
+            <w:r>
+              <w:rPr>
+                <w:noProof/>
+                <w:webHidden/>
+              </w:rPr>
+              <w:fldChar w:fldCharType="separate"/>
+            </w:r>
+            <w:r>
+              <w:rPr>
+                <w:noProof/>
+                <w:webHidden/>
+              </w:rPr>
+              <w:t>15</w:t>
+            </w:r>
+            <w:r>
+              <w:rPr>
+                <w:noProof/>
+                <w:webHidden/>
+              </w:rPr>
+              <w:fldChar w:fldCharType="end"/>
+            </w:r>
+          </w:hyperlink>
+        </w:p>
+        <w:p>
+          <w:pPr>
+            <w:pStyle w:val="TOC2"/>
+            <w:tabs>
+              <w:tab w:val="left" w:pos="1100"/>
+            </w:tabs>
+            <w:rPr>
+              <w:rFonts w:eastAsiaTheme="minorEastAsia"/>
+              <w:noProof/>
+              <w:lang/>
+            </w:rPr>
+          </w:pPr>
+          <w:hyperlink w:anchor="_Toc59308128" w:history="1">
+            <w:r>
+              <w:rPr>
+                <w:rStyle w:val="Hyperlink"/>
+                <w:rFonts w:cstheme="minorHAnsi"/>
+                <w:b/>
+                <w:bCs/>
+                <w:noProof/>
+              </w:rPr>
+              <w:t>5.2.</w:t>
+            </w:r>
+            <w:r>
+              <w:rPr>
+                <w:rFonts w:eastAsiaTheme="minorEastAsia"/>
+                <w:noProof/>
+                <w:lang/>
+              </w:rPr>
+              <w:tab/>
+            </w:r>
+            <w:r>
+              <w:rPr>
+                <w:rStyle w:val="Hyperlink"/>
+                <w:rFonts w:cstheme="minorHAnsi"/>
+                <w:b/>
+                <w:bCs/>
+                <w:noProof/>
+              </w:rPr>
+              <w:t>Transactions</w:t>
+            </w:r>
+            <w:r>
+              <w:rPr>
+                <w:noProof/>
+                <w:webHidden/>
+              </w:rPr>
+              <w:tab/>
+            </w:r>
+            <w:r>
+              <w:rPr>
+                <w:noProof/>
+                <w:webHidden/>
+              </w:rPr>
+              <w:fldChar w:fldCharType="begin"/>
+            </w:r>
+            <w:r>
+              <w:rPr>
+                <w:noProof/>
+                <w:webHidden/>
+              </w:rPr>
+              <w:instrText xml:space="preserve"> PAGEREF _Toc59308128 \h </w:instrText>
+            </w:r>
+            <w:r>
+              <w:rPr>
+                <w:noProof/>
+                <w:webHidden/>
+              </w:rPr>
+            </w:r>
+            <w:r>
+              <w:rPr>
+                <w:noProof/>
+                <w:webHidden/>
+              </w:rPr>
+              <w:fldChar w:fldCharType="separate"/>
+            </w:r>
+            <w:r>
+              <w:rPr>
+                <w:noProof/>
+                <w:webHidden/>
+              </w:rPr>
+              <w:t>16</w:t>
+            </w:r>
+            <w:r>
+              <w:rPr>
+                <w:noProof/>
+                <w:webHidden/>
+              </w:rPr>
+              <w:fldChar w:fldCharType="end"/>
+            </w:r>
+          </w:hyperlink>
+        </w:p>
+        <w:p>
+          <w:pPr>
+            <w:pStyle w:val="TOC2"/>
+            <w:tabs>
+              <w:tab w:val="left" w:pos="1100"/>
+            </w:tabs>
+            <w:rPr>
+              <w:rFonts w:eastAsiaTheme="minorEastAsia"/>
+              <w:noProof/>
+              <w:lang/>
+            </w:rPr>
+          </w:pPr>
+          <w:hyperlink w:anchor="_Toc59308129" w:history="1">
+            <w:r>
+              <w:rPr>
+                <w:rStyle w:val="Hyperlink"/>
+                <w:rFonts w:cstheme="minorHAnsi"/>
+                <w:b/>
+                <w:bCs/>
+                <w:noProof/>
+              </w:rPr>
+              <w:t>5.3.</w:t>
+            </w:r>
+            <w:r>
+              <w:rPr>
+                <w:rFonts w:eastAsiaTheme="minorEastAsia"/>
+                <w:noProof/>
+                <w:lang/>
+              </w:rPr>
+              <w:tab/>
+            </w:r>
+            <w:r>
+              <w:rPr>
+                <w:rStyle w:val="Hyperlink"/>
+                <w:rFonts w:cstheme="minorHAnsi"/>
+                <w:b/>
+                <w:bCs/>
+                <w:noProof/>
+              </w:rPr>
+              <w:t>Our concurrency</w:t>
+            </w:r>
+            <w:r>
+              <w:rPr>
+                <w:noProof/>
+                <w:webHidden/>
+              </w:rPr>
+              <w:tab/>
+            </w:r>
+            <w:r>
+              <w:rPr>
+                <w:noProof/>
+                <w:webHidden/>
+              </w:rPr>
+              <w:fldChar w:fldCharType="begin"/>
+            </w:r>
+            <w:r>
+              <w:rPr>
+                <w:noProof/>
+                <w:webHidden/>
+              </w:rPr>
+              <w:instrText xml:space="preserve"> PAGEREF _Toc59308129 \h </w:instrText>
+            </w:r>
+            <w:r>
+              <w:rPr>
+                <w:noProof/>
+                <w:webHidden/>
+              </w:rPr>
+            </w:r>
+            <w:r>
+              <w:rPr>
+                <w:noProof/>
+                <w:webHidden/>
+              </w:rPr>
+              <w:fldChar w:fldCharType="separate"/>
+            </w:r>
+            <w:r>
+              <w:rPr>
+                <w:noProof/>
+                <w:webHidden/>
+              </w:rPr>
+              <w:t>17</w:t>
             </w:r>
             <w:r>
               <w:rPr>
@@ -2859,9 +3779,10 @@
             <w:rPr>
               <w:rFonts w:eastAsiaTheme="minorEastAsia"/>
               <w:noProof/>
+              <w:lang/>
             </w:rPr>
           </w:pPr>
-          <w:hyperlink w:anchor="_Toc59268204" w:history="1">
+          <w:hyperlink w:anchor="_Toc59308130" w:history="1">
             <w:r>
               <w:rPr>
                 <w:rStyle w:val="Hyperlink"/>
@@ -2875,6 +3796,7 @@
               <w:rPr>
                 <w:rFonts w:eastAsiaTheme="minorEastAsia"/>
                 <w:noProof/>
+                <w:lang/>
               </w:rPr>
               <w:tab/>
             </w:r>
@@ -2906,7 +3828,7 @@
                 <w:noProof/>
                 <w:webHidden/>
               </w:rPr>
-              <w:instrText xml:space="preserve"> PAGEREF _Toc59268204 \h </w:instrText>
+              <w:instrText xml:space="preserve"> PAGEREF _Toc59308130 \h </w:instrText>
             </w:r>
             <w:r>
               <w:rPr>
@@ -2926,7 +3848,7 @@
                 <w:noProof/>
                 <w:webHidden/>
               </w:rPr>
-              <w:t>13</w:t>
+              <w:t>23</w:t>
             </w:r>
             <w:r>
               <w:rPr>
@@ -2946,9 +3868,10 @@
             <w:rPr>
               <w:rFonts w:eastAsiaTheme="minorEastAsia"/>
               <w:noProof/>
+              <w:lang/>
             </w:rPr>
           </w:pPr>
-          <w:hyperlink w:anchor="_Toc59268205" w:history="1">
+          <w:hyperlink w:anchor="_Toc59308131" w:history="1">
             <w:r>
               <w:rPr>
                 <w:rStyle w:val="Hyperlink"/>
@@ -2963,6 +3886,7 @@
               <w:rPr>
                 <w:rFonts w:eastAsiaTheme="minorEastAsia"/>
                 <w:noProof/>
+                <w:lang/>
               </w:rPr>
               <w:tab/>
             </w:r>
@@ -2995,7 +3919,7 @@
                 <w:noProof/>
                 <w:webHidden/>
               </w:rPr>
-              <w:instrText xml:space="preserve"> PAGEREF _Toc59268205 \h </w:instrText>
+              <w:instrText xml:space="preserve"> PAGEREF _Toc59308131 \h </w:instrText>
             </w:r>
             <w:r>
               <w:rPr>
@@ -3015,7 +3939,7 @@
                 <w:noProof/>
                 <w:webHidden/>
               </w:rPr>
-              <w:t>13</w:t>
+              <w:t>23</w:t>
             </w:r>
             <w:r>
               <w:rPr>
@@ -3036,9 +3960,10 @@
             <w:rPr>
               <w:rFonts w:eastAsiaTheme="minorEastAsia"/>
               <w:noProof/>
+              <w:lang/>
             </w:rPr>
           </w:pPr>
-          <w:hyperlink w:anchor="_Toc59268206" w:history="1">
+          <w:hyperlink w:anchor="_Toc59308132" w:history="1">
             <w:r>
               <w:rPr>
                 <w:rStyle w:val="Hyperlink"/>
@@ -3052,6 +3977,7 @@
               <w:rPr>
                 <w:rFonts w:eastAsiaTheme="minorEastAsia"/>
                 <w:noProof/>
+                <w:lang/>
               </w:rPr>
               <w:tab/>
             </w:r>
@@ -3083,7 +4009,7 @@
                 <w:noProof/>
                 <w:webHidden/>
               </w:rPr>
-              <w:instrText xml:space="preserve"> PAGEREF _Toc59268206 \h </w:instrText>
+              <w:instrText xml:space="preserve"> PAGEREF _Toc59308132 \h </w:instrText>
             </w:r>
             <w:r>
               <w:rPr>
@@ -3103,7 +4029,7 @@
                 <w:noProof/>
                 <w:webHidden/>
               </w:rPr>
-              <w:t>14</w:t>
+              <w:t>24</w:t>
             </w:r>
             <w:r>
               <w:rPr>
@@ -3124,9 +4050,10 @@
             <w:rPr>
               <w:rFonts w:eastAsiaTheme="minorEastAsia"/>
               <w:noProof/>
+              <w:lang/>
             </w:rPr>
           </w:pPr>
-          <w:hyperlink w:anchor="_Toc59268207" w:history="1">
+          <w:hyperlink w:anchor="_Toc59308133" w:history="1">
             <w:r>
               <w:rPr>
                 <w:rStyle w:val="Hyperlink"/>
@@ -3140,6 +4067,7 @@
               <w:rPr>
                 <w:rFonts w:eastAsiaTheme="minorEastAsia"/>
                 <w:noProof/>
+                <w:lang/>
               </w:rPr>
               <w:tab/>
             </w:r>
@@ -3171,7 +4099,7 @@
                 <w:noProof/>
                 <w:webHidden/>
               </w:rPr>
-              <w:instrText xml:space="preserve"> PAGEREF _Toc59268207 \h </w:instrText>
+              <w:instrText xml:space="preserve"> PAGEREF _Toc59308133 \h </w:instrText>
             </w:r>
             <w:r>
               <w:rPr>
@@ -3191,7 +4119,7 @@
                 <w:noProof/>
                 <w:webHidden/>
               </w:rPr>
-              <w:t>15</w:t>
+              <w:t>25</w:t>
             </w:r>
             <w:r>
               <w:rPr>
@@ -3211,9 +4139,10 @@
             <w:rPr>
               <w:rFonts w:eastAsiaTheme="minorEastAsia"/>
               <w:noProof/>
+              <w:lang/>
             </w:rPr>
           </w:pPr>
-          <w:hyperlink w:anchor="_Toc59268208" w:history="1">
+          <w:hyperlink w:anchor="_Toc59308134" w:history="1">
             <w:r>
               <w:rPr>
                 <w:rStyle w:val="Hyperlink"/>
@@ -3228,6 +4157,7 @@
               <w:rPr>
                 <w:rFonts w:eastAsiaTheme="minorEastAsia"/>
                 <w:noProof/>
+                <w:lang/>
               </w:rPr>
               <w:tab/>
             </w:r>
@@ -3260,7 +4190,7 @@
                 <w:noProof/>
                 <w:webHidden/>
               </w:rPr>
-              <w:instrText xml:space="preserve"> PAGEREF _Toc59268208 \h </w:instrText>
+              <w:instrText xml:space="preserve"> PAGEREF _Toc59308134 \h </w:instrText>
             </w:r>
             <w:r>
               <w:rPr>
@@ -3280,7 +4210,7 @@
                 <w:noProof/>
                 <w:webHidden/>
               </w:rPr>
-              <w:t>15</w:t>
+              <w:t>25</w:t>
             </w:r>
             <w:r>
               <w:rPr>
@@ -3300,9 +4230,10 @@
             <w:rPr>
               <w:rFonts w:eastAsiaTheme="minorEastAsia"/>
               <w:noProof/>
+              <w:lang/>
             </w:rPr>
           </w:pPr>
-          <w:hyperlink w:anchor="_Toc59268209" w:history="1">
+          <w:hyperlink w:anchor="_Toc59308135" w:history="1">
             <w:r>
               <w:rPr>
                 <w:rStyle w:val="Hyperlink"/>
@@ -3331,7 +4262,7 @@
                 <w:noProof/>
                 <w:webHidden/>
               </w:rPr>
-              <w:instrText xml:space="preserve"> PAGEREF _Toc59268209 \h </w:instrText>
+              <w:instrText xml:space="preserve"> PAGEREF _Toc59308135 \h </w:instrText>
             </w:r>
             <w:r>
               <w:rPr>
@@ -3351,7 +4282,7 @@
                 <w:noProof/>
                 <w:webHidden/>
               </w:rPr>
-              <w:t>16</w:t>
+              <w:t>26</w:t>
             </w:r>
             <w:r>
               <w:rPr>
@@ -3371,9 +4302,10 @@
             <w:rPr>
               <w:rFonts w:eastAsiaTheme="minorEastAsia"/>
               <w:noProof/>
+              <w:lang/>
             </w:rPr>
           </w:pPr>
-          <w:hyperlink w:anchor="_Toc59268210" w:history="1">
+          <w:hyperlink w:anchor="_Toc59308136" w:history="1">
             <w:r>
               <w:rPr>
                 <w:rStyle w:val="Hyperlink"/>
@@ -3381,7 +4313,7 @@
                 <w:b/>
                 <w:noProof/>
               </w:rPr>
-              <w:t>REFERENCE LIST</w:t>
+              <w:t>REFERENCES</w:t>
             </w:r>
             <w:r>
               <w:rPr>
@@ -3402,7 +4334,7 @@
                 <w:noProof/>
                 <w:webHidden/>
               </w:rPr>
-              <w:instrText xml:space="preserve"> PAGEREF _Toc59268210 \h </w:instrText>
+              <w:instrText xml:space="preserve"> PAGEREF _Toc59308136 \h </w:instrText>
             </w:r>
             <w:r>
               <w:rPr>
@@ -3422,7 +4354,7 @@
                 <w:noProof/>
                 <w:webHidden/>
               </w:rPr>
-              <w:t>16</w:t>
+              <w:t>26</w:t>
             </w:r>
             <w:r>
               <w:rPr>
@@ -3442,9 +4374,10 @@
             <w:rPr>
               <w:rFonts w:eastAsiaTheme="minorEastAsia"/>
               <w:noProof/>
+              <w:lang/>
             </w:rPr>
           </w:pPr>
-          <w:hyperlink w:anchor="_Toc59268211" w:history="1">
+          <w:hyperlink w:anchor="_Toc59308137" w:history="1">
             <w:r>
               <w:rPr>
                 <w:rStyle w:val="Hyperlink"/>
@@ -3473,7 +4406,7 @@
                 <w:noProof/>
                 <w:webHidden/>
               </w:rPr>
-              <w:instrText xml:space="preserve"> PAGEREF _Toc59268211 \h </w:instrText>
+              <w:instrText xml:space="preserve"> PAGEREF _Toc59308137 \h </w:instrText>
             </w:r>
             <w:r>
               <w:rPr>
@@ -3493,7 +4426,7 @@
                 <w:noProof/>
                 <w:webHidden/>
               </w:rPr>
-              <w:t>16</w:t>
+              <w:t>26</w:t>
             </w:r>
             <w:r>
               <w:rPr>
@@ -3513,16 +4446,17 @@
             <w:rPr>
               <w:rFonts w:eastAsiaTheme="minorEastAsia"/>
               <w:noProof/>
+              <w:lang/>
             </w:rPr>
           </w:pPr>
-          <w:hyperlink w:anchor="_Toc59268212" w:history="1">
+          <w:hyperlink w:anchor="_Toc59308138" w:history="1">
             <w:r>
               <w:rPr>
                 <w:rStyle w:val="Hyperlink"/>
                 <w:rFonts w:cstheme="minorHAnsi"/>
                 <w:noProof/>
               </w:rPr>
-              <w:t>Appendix A – Relational Model</w:t>
+              <w:t>Appendix A – Domain Model</w:t>
             </w:r>
             <w:r>
               <w:rPr>
@@ -3543,7 +4477,7 @@
                 <w:noProof/>
                 <w:webHidden/>
               </w:rPr>
-              <w:instrText xml:space="preserve"> PAGEREF _Toc59268212 \h </w:instrText>
+              <w:instrText xml:space="preserve"> PAGEREF _Toc59308138 \h </w:instrText>
             </w:r>
             <w:r>
               <w:rPr>
@@ -3563,7 +4497,78 @@
                 <w:noProof/>
                 <w:webHidden/>
               </w:rPr>
-              <w:t>16</w:t>
+              <w:t>27</w:t>
+            </w:r>
+            <w:r>
+              <w:rPr>
+                <w:noProof/>
+                <w:webHidden/>
+              </w:rPr>
+              <w:fldChar w:fldCharType="end"/>
+            </w:r>
+          </w:hyperlink>
+        </w:p>
+        <w:p>
+          <w:pPr>
+            <w:pStyle w:val="TOC1"/>
+            <w:tabs>
+              <w:tab w:val="right" w:leader="dot" w:pos="9016"/>
+            </w:tabs>
+            <w:rPr>
+              <w:rFonts w:eastAsiaTheme="minorEastAsia"/>
+              <w:noProof/>
+              <w:lang/>
+            </w:rPr>
+          </w:pPr>
+          <w:hyperlink w:anchor="_Toc59308139" w:history="1">
+            <w:r>
+              <w:rPr>
+                <w:rStyle w:val="Hyperlink"/>
+                <w:rFonts w:cstheme="minorHAnsi"/>
+                <w:noProof/>
+              </w:rPr>
+              <w:t>Appendix B – Relational Model</w:t>
+            </w:r>
+            <w:r>
+              <w:rPr>
+                <w:noProof/>
+                <w:webHidden/>
+              </w:rPr>
+              <w:tab/>
+            </w:r>
+            <w:r>
+              <w:rPr>
+                <w:noProof/>
+                <w:webHidden/>
+              </w:rPr>
+              <w:fldChar w:fldCharType="begin"/>
+            </w:r>
+            <w:r>
+              <w:rPr>
+                <w:noProof/>
+                <w:webHidden/>
+              </w:rPr>
+              <w:instrText xml:space="preserve"> PAGEREF _Toc59308139 \h </w:instrText>
+            </w:r>
+            <w:r>
+              <w:rPr>
+                <w:noProof/>
+                <w:webHidden/>
+              </w:rPr>
+            </w:r>
+            <w:r>
+              <w:rPr>
+                <w:noProof/>
+                <w:webHidden/>
+              </w:rPr>
+              <w:fldChar w:fldCharType="separate"/>
+            </w:r>
+            <w:r>
+              <w:rPr>
+                <w:noProof/>
+                <w:webHidden/>
+              </w:rPr>
+              <w:t>28</w:t>
             </w:r>
             <w:r>
               <w:rPr>
@@ -3581,6 +4586,8 @@
             </w:tabs>
             <w:rPr>
               <w:rFonts w:cstheme="minorHAnsi"/>
+              <w:b/>
+              <w:bCs/>
               <w:noProof/>
             </w:rPr>
           </w:pPr>
@@ -3598,40 +4605,16 @@
     </w:sdt>
     <w:p>
       <w:pPr>
-        <w:tabs>
-          <w:tab w:val="left" w:pos="900"/>
-        </w:tabs>
-        <w:spacing w:after="0" w:line="360" w:lineRule="auto"/>
-        <w:jc w:val="both"/>
         <w:rPr>
           <w:rFonts w:cstheme="minorHAnsi"/>
           <w:b/>
+          <w:bCs/>
           <w:noProof/>
-          <w:color w:val="000000" w:themeColor="text1"/>
-          <w:sz w:val="40"/>
-          <w:szCs w:val="40"/>
-        </w:rPr>
-      </w:pPr>
-    </w:p>
-    <w:p>
-      <w:pPr>
-        <w:tabs>
-          <w:tab w:val="left" w:pos="900"/>
-        </w:tabs>
-        <w:spacing w:after="0" w:line="360" w:lineRule="auto"/>
-        <w:jc w:val="both"/>
-        <w:rPr>
-          <w:rFonts w:cstheme="minorHAnsi"/>
-          <w:b/>
-          <w:noProof/>
-          <w:color w:val="000000" w:themeColor="text1"/>
-          <w:sz w:val="40"/>
-          <w:szCs w:val="40"/>
         </w:rPr>
         <w:sectPr>
           <w:footerReference w:type="default" r:id="rId12"/>
           <w:pgSz w:w="11906" w:h="16838" w:code="9"/>
-          <w:pgMar w:top="1170" w:right="1440" w:bottom="1260" w:left="1440" w:header="720" w:footer="720" w:gutter="0"/>
+          <w:pgMar w:top="1170" w:right="1440" w:bottom="810" w:left="1440" w:header="720" w:footer="720" w:gutter="0"/>
           <w:pgNumType w:start="3"/>
           <w:cols w:space="720"/>
           <w:docGrid w:linePitch="360"/>
@@ -3654,7 +4637,7 @@
           <w:szCs w:val="40"/>
         </w:rPr>
       </w:pPr>
-      <w:bookmarkStart w:id="1" w:name="_Toc59268191"/>
+      <w:bookmarkStart w:id="1" w:name="_Toc59308107"/>
       <w:r>
         <w:rPr>
           <w:rFonts w:asciiTheme="minorHAnsi" w:hAnsiTheme="minorHAnsi" w:cstheme="minorHAnsi"/>
@@ -3720,7 +4703,7 @@
           <w:szCs w:val="40"/>
         </w:rPr>
       </w:pPr>
-      <w:bookmarkStart w:id="2" w:name="_Toc59268192"/>
+      <w:bookmarkStart w:id="2" w:name="_Toc59308108"/>
       <w:r>
         <w:rPr>
           <w:rFonts w:asciiTheme="minorHAnsi" w:hAnsiTheme="minorHAnsi" w:cstheme="minorHAnsi"/>
@@ -3854,7 +4837,7 @@
           <w:szCs w:val="40"/>
         </w:rPr>
       </w:pPr>
-      <w:bookmarkStart w:id="3" w:name="_Toc59268193"/>
+      <w:bookmarkStart w:id="3" w:name="_Toc59308109"/>
       <w:r>
         <w:rPr>
           <w:rFonts w:asciiTheme="minorHAnsi" w:hAnsiTheme="minorHAnsi" w:cstheme="minorHAnsi"/>
@@ -3884,7 +4867,7 @@
           <w:szCs w:val="28"/>
         </w:rPr>
       </w:pPr>
-      <w:bookmarkStart w:id="4" w:name="_Toc59268194"/>
+      <w:bookmarkStart w:id="4" w:name="_Toc59308110"/>
       <w:r>
         <w:rPr>
           <w:rFonts w:asciiTheme="minorHAnsi" w:hAnsiTheme="minorHAnsi" w:cstheme="minorHAnsi"/>
@@ -4092,7 +5075,7 @@
           <w:szCs w:val="28"/>
         </w:rPr>
       </w:pPr>
-      <w:bookmarkStart w:id="5" w:name="_Toc59268195"/>
+      <w:bookmarkStart w:id="5" w:name="_Toc59308111"/>
       <w:r>
         <w:rPr>
           <w:rFonts w:asciiTheme="minorHAnsi" w:hAnsiTheme="minorHAnsi" w:cstheme="minorHAnsi"/>
@@ -4377,7 +5360,7 @@
           <w:szCs w:val="28"/>
         </w:rPr>
       </w:pPr>
-      <w:bookmarkStart w:id="6" w:name="_Toc59268196"/>
+      <w:bookmarkStart w:id="6" w:name="_Toc59308112"/>
       <w:r>
         <w:rPr>
           <w:rFonts w:asciiTheme="minorHAnsi" w:hAnsiTheme="minorHAnsi" w:cstheme="minorHAnsi"/>
@@ -4569,7 +5552,7 @@
           <w:szCs w:val="40"/>
         </w:rPr>
       </w:pPr>
-      <w:bookmarkStart w:id="7" w:name="_Toc59268197"/>
+      <w:bookmarkStart w:id="7" w:name="_Toc59308113"/>
       <w:r>
         <w:rPr>
           <w:rFonts w:asciiTheme="minorHAnsi" w:hAnsiTheme="minorHAnsi" w:cstheme="minorHAnsi"/>
@@ -4603,7 +5586,7 @@
         </w:rPr>
         <w:t xml:space="preserve"> </w:t>
       </w:r>
-      <w:bookmarkStart w:id="8" w:name="_Toc59268198"/>
+      <w:bookmarkStart w:id="8" w:name="_Toc59308114"/>
       <w:r>
         <w:rPr>
           <w:rFonts w:asciiTheme="minorHAnsi" w:hAnsiTheme="minorHAnsi" w:cstheme="minorHAnsi"/>
@@ -4821,7 +5804,7 @@
           <w:szCs w:val="28"/>
         </w:rPr>
       </w:pPr>
-      <w:bookmarkStart w:id="9" w:name="_Toc59268199"/>
+      <w:bookmarkStart w:id="9" w:name="_Toc59308115"/>
       <w:r>
         <w:rPr>
           <w:rFonts w:asciiTheme="minorHAnsi" w:hAnsiTheme="minorHAnsi" w:cstheme="minorHAnsi"/>
@@ -4852,7 +5835,7 @@
           <w:szCs w:val="28"/>
         </w:rPr>
       </w:pPr>
-      <w:bookmarkStart w:id="10" w:name="_Toc59268200"/>
+      <w:bookmarkStart w:id="10" w:name="_Toc59308116"/>
       <w:r>
         <w:rPr>
           <w:rFonts w:asciiTheme="minorHAnsi" w:hAnsiTheme="minorHAnsi" w:cstheme="minorHAnsi"/>
@@ -6120,7 +7103,7 @@
           <w:szCs w:val="28"/>
         </w:rPr>
       </w:pPr>
-      <w:bookmarkStart w:id="11" w:name="_Toc59268201"/>
+      <w:bookmarkStart w:id="11" w:name="_Toc59308117"/>
       <w:r>
         <w:rPr>
           <w:rFonts w:asciiTheme="minorHAnsi" w:hAnsiTheme="minorHAnsi" w:cstheme="minorHAnsi"/>
@@ -6804,6 +7787,55 @@
     </w:p>
     <w:p>
       <w:pPr>
+        <w:rPr>
+          <w:rFonts w:cstheme="minorHAnsi"/>
+        </w:rPr>
+      </w:pPr>
+    </w:p>
+    <w:p>
+      <w:pPr>
+        <w:rPr>
+          <w:rFonts w:cstheme="minorHAnsi"/>
+        </w:rPr>
+      </w:pPr>
+    </w:p>
+    <w:p>
+      <w:pPr>
+        <w:rPr>
+          <w:rFonts w:cstheme="minorHAnsi"/>
+        </w:rPr>
+      </w:pPr>
+    </w:p>
+    <w:p>
+      <w:pPr>
+        <w:rPr>
+          <w:rFonts w:cstheme="minorHAnsi"/>
+        </w:rPr>
+      </w:pPr>
+    </w:p>
+    <w:p>
+      <w:pPr>
+        <w:rPr>
+          <w:rFonts w:cstheme="minorHAnsi"/>
+        </w:rPr>
+      </w:pPr>
+    </w:p>
+    <w:p>
+      <w:pPr>
+        <w:rPr>
+          <w:rFonts w:cstheme="minorHAnsi"/>
+        </w:rPr>
+      </w:pPr>
+    </w:p>
+    <w:p>
+      <w:pPr>
+        <w:rPr>
+          <w:rFonts w:cstheme="minorHAnsi"/>
+        </w:rPr>
+      </w:pPr>
+    </w:p>
+    <w:p>
+      <w:pPr>
         <w:pStyle w:val="Heading1"/>
         <w:numPr>
           <w:ilvl w:val="0"/>
@@ -6822,7 +7854,7 @@
           <w:szCs w:val="40"/>
         </w:rPr>
       </w:pPr>
-      <w:bookmarkStart w:id="12" w:name="_Toc59268202"/>
+      <w:bookmarkStart w:id="12" w:name="_Toc59308118"/>
       <w:r>
         <w:rPr>
           <w:rFonts w:asciiTheme="minorHAnsi" w:hAnsiTheme="minorHAnsi" w:cstheme="minorHAnsi"/>
@@ -6832,33 +7864,1368 @@
           <w:sz w:val="40"/>
           <w:szCs w:val="40"/>
         </w:rPr>
+        <w:lastRenderedPageBreak/>
         <w:t>Security</w:t>
       </w:r>
       <w:bookmarkEnd w:id="12"/>
     </w:p>
     <w:p>
       <w:pPr>
-        <w:pStyle w:val="ListParagraph"/>
+        <w:pStyle w:val="Heading2"/>
         <w:numPr>
-          <w:ilvl w:val="0"/>
-          <w:numId w:val="2"/>
+          <w:ilvl w:val="1"/>
+          <w:numId w:val="10"/>
         </w:numPr>
-        <w:tabs>
-          <w:tab w:val="left" w:pos="1080"/>
-        </w:tabs>
-        <w:spacing w:after="0" w:line="360" w:lineRule="auto"/>
-        <w:jc w:val="both"/>
-        <w:rPr>
-          <w:rFonts w:cstheme="minorHAnsi"/>
-        </w:rPr>
-      </w:pPr>
-      <w:r>
-        <w:rPr>
-          <w:rFonts w:cstheme="minorHAnsi"/>
-        </w:rPr>
-        <w:t>encryption</w:t>
-      </w:r>
-    </w:p>
+      </w:pPr>
+      <w:bookmarkStart w:id="13" w:name="_Toc59308119"/>
+      <w:r>
+        <w:rPr>
+          <w:rFonts w:asciiTheme="minorHAnsi" w:hAnsiTheme="minorHAnsi" w:cstheme="minorHAnsi"/>
+          <w:b/>
+          <w:bCs/>
+          <w:color w:val="auto"/>
+          <w:sz w:val="28"/>
+          <w:szCs w:val="28"/>
+        </w:rPr>
+        <w:t>SQL Injection</w:t>
+      </w:r>
+      <w:bookmarkEnd w:id="13"/>
+    </w:p>
+    <w:p>
+      <w:pPr>
+        <w:tabs>
+          <w:tab w:val="left" w:pos="720"/>
+        </w:tabs>
+        <w:spacing w:after="0" w:line="360" w:lineRule="auto"/>
+        <w:jc w:val="both"/>
+        <w:rPr>
+          <w:rFonts w:cstheme="minorHAnsi"/>
+          <w:sz w:val="24"/>
+          <w:szCs w:val="24"/>
+        </w:rPr>
+      </w:pPr>
+      <w:r>
+        <w:rPr>
+          <w:rFonts w:cstheme="minorHAnsi"/>
+          <w:sz w:val="24"/>
+          <w:szCs w:val="24"/>
+        </w:rPr>
+        <w:tab/>
+      </w:r>
+      <w:r>
+        <w:rPr>
+          <w:rFonts w:cstheme="minorHAnsi"/>
+          <w:sz w:val="24"/>
+          <w:szCs w:val="24"/>
+        </w:rPr>
+        <w:t>SQL Injection is a common and well spread type of attack, it capitalizes on badly sanitized user inputs. The attacker is trying to exploit this vulnerability by inserting his own SQL commands into a search bar, login field or any other input field, accessing database tables to which he would normally not have permission. Aftermath of this vulnerability can result into severe damage to the company by the leak of sensitive information or lost data.</w:t>
+      </w:r>
+      <w:r>
+        <w:rPr>
+          <w:rFonts w:cstheme="minorHAnsi"/>
+          <w:sz w:val="24"/>
+          <w:szCs w:val="24"/>
+        </w:rPr>
+        <w:t xml:space="preserve"> </w:t>
+      </w:r>
+      <w:r>
+        <w:rPr>
+          <w:rFonts w:cstheme="minorHAnsi"/>
+          <w:sz w:val="24"/>
+          <w:szCs w:val="24"/>
+        </w:rPr>
+        <w:t xml:space="preserve">How to simply avoid this is to use parametrized arguments in the SQL queries of your Data Access Layer. In our case we used Dapper which is a lightweight ORM that makes it </w:t>
+      </w:r>
+      <w:r>
+        <w:rPr>
+          <w:rFonts w:cstheme="minorHAnsi"/>
+          <w:sz w:val="24"/>
+          <w:szCs w:val="24"/>
+        </w:rPr>
+        <w:t>convenient</w:t>
+      </w:r>
+      <w:r>
+        <w:rPr>
+          <w:rFonts w:cstheme="minorHAnsi"/>
+          <w:sz w:val="24"/>
+          <w:szCs w:val="24"/>
+        </w:rPr>
+        <w:t xml:space="preserve"> to do fully parametrized queries without using any input concatenation.</w:t>
+      </w:r>
+    </w:p>
+    <w:p>
+      <w:pPr>
+        <w:keepNext/>
+        <w:tabs>
+          <w:tab w:val="left" w:pos="720"/>
+        </w:tabs>
+        <w:spacing w:after="0" w:line="360" w:lineRule="auto"/>
+        <w:jc w:val="both"/>
+      </w:pPr>
+      <w:r>
+        <w:rPr>
+          <w:rFonts w:cstheme="minorHAnsi"/>
+          <w:sz w:val="24"/>
+          <w:szCs w:val="24"/>
+        </w:rPr>
+        <w:drawing>
+          <wp:inline distT="0" distB="0" distL="0" distR="0" wp14:anchorId="33DBE623" wp14:editId="2E5E1467">
+            <wp:extent cx="5731510" cy="1029335"/>
+            <wp:effectExtent l="0" t="0" r="2540" b="0"/>
+            <wp:docPr id="17" name="Picture 17"/>
+            <wp:cNvGraphicFramePr>
+              <a:graphicFrameLocks xmlns:a="http://schemas.openxmlformats.org/drawingml/2006/main" noChangeAspect="1"/>
+            </wp:cNvGraphicFramePr>
+            <a:graphic xmlns:a="http://schemas.openxmlformats.org/drawingml/2006/main">
+              <a:graphicData uri="http://schemas.openxmlformats.org/drawingml/2006/picture">
+                <pic:pic xmlns:pic="http://schemas.openxmlformats.org/drawingml/2006/picture">
+                  <pic:nvPicPr>
+                    <pic:cNvPr id="1" name=""/>
+                    <pic:cNvPicPr/>
+                  </pic:nvPicPr>
+                  <pic:blipFill>
+                    <a:blip r:embed="rId20"/>
+                    <a:stretch>
+                      <a:fillRect/>
+                    </a:stretch>
+                  </pic:blipFill>
+                  <pic:spPr>
+                    <a:xfrm>
+                      <a:off x="0" y="0"/>
+                      <a:ext cx="5731510" cy="1029335"/>
+                    </a:xfrm>
+                    <a:prstGeom prst="rect">
+                      <a:avLst/>
+                    </a:prstGeom>
+                  </pic:spPr>
+                </pic:pic>
+              </a:graphicData>
+            </a:graphic>
+          </wp:inline>
+        </w:drawing>
+      </w:r>
+    </w:p>
+    <w:p>
+      <w:pPr>
+        <w:pStyle w:val="Caption"/>
+        <w:jc w:val="both"/>
+        <w:rPr>
+          <w:rFonts w:cstheme="minorHAnsi"/>
+          <w:sz w:val="24"/>
+          <w:szCs w:val="24"/>
+        </w:rPr>
+      </w:pPr>
+      <w:r>
+        <w:t xml:space="preserve">Figure </w:t>
+      </w:r>
+      <w:r>
+        <w:fldChar w:fldCharType="begin"/>
+      </w:r>
+      <w:r>
+        <w:instrText xml:space="preserve"> SEQ Figure \* ARABIC </w:instrText>
+      </w:r>
+      <w:r>
+        <w:fldChar w:fldCharType="separate"/>
+      </w:r>
+      <w:r>
+        <w:rPr>
+          <w:noProof/>
+        </w:rPr>
+        <w:t>8</w:t>
+      </w:r>
+      <w:r>
+        <w:fldChar w:fldCharType="end"/>
+      </w:r>
+      <w:r>
+        <w:t xml:space="preserve"> P</w:t>
+      </w:r>
+      <w:r>
+        <w:t>arametrized dapper query</w:t>
+      </w:r>
+    </w:p>
+    <w:p>
+      <w:pPr>
+        <w:tabs>
+          <w:tab w:val="left" w:pos="720"/>
+        </w:tabs>
+        <w:spacing w:after="0" w:line="360" w:lineRule="auto"/>
+        <w:jc w:val="both"/>
+        <w:rPr>
+          <w:rFonts w:cstheme="minorHAnsi"/>
+          <w:sz w:val="24"/>
+          <w:szCs w:val="24"/>
+        </w:rPr>
+      </w:pPr>
+    </w:p>
+    <w:p>
+      <w:pPr>
+        <w:pStyle w:val="Heading2"/>
+        <w:numPr>
+          <w:ilvl w:val="1"/>
+          <w:numId w:val="10"/>
+        </w:numPr>
+        <w:tabs>
+          <w:tab w:val="left" w:pos="720"/>
+        </w:tabs>
+        <w:spacing w:line="360" w:lineRule="auto"/>
+        <w:jc w:val="both"/>
+        <w:rPr>
+          <w:rFonts w:cstheme="minorHAnsi"/>
+          <w:sz w:val="24"/>
+          <w:szCs w:val="24"/>
+        </w:rPr>
+      </w:pPr>
+      <w:bookmarkStart w:id="14" w:name="_Toc59308120"/>
+      <w:r>
+        <w:rPr>
+          <w:rFonts w:asciiTheme="minorHAnsi" w:hAnsiTheme="minorHAnsi" w:cstheme="minorHAnsi"/>
+          <w:b/>
+          <w:bCs/>
+          <w:color w:val="auto"/>
+          <w:sz w:val="28"/>
+          <w:szCs w:val="28"/>
+        </w:rPr>
+        <w:t>Cross Site Scripting</w:t>
+      </w:r>
+      <w:bookmarkEnd w:id="14"/>
+    </w:p>
+    <w:p>
+      <w:pPr>
+        <w:tabs>
+          <w:tab w:val="left" w:pos="720"/>
+        </w:tabs>
+        <w:spacing w:after="0" w:line="360" w:lineRule="auto"/>
+        <w:jc w:val="both"/>
+        <w:rPr>
+          <w:rFonts w:cstheme="minorHAnsi"/>
+          <w:sz w:val="24"/>
+          <w:szCs w:val="24"/>
+        </w:rPr>
+      </w:pPr>
+      <w:r>
+        <w:rPr>
+          <w:rFonts w:cstheme="minorHAnsi"/>
+          <w:sz w:val="24"/>
+          <w:szCs w:val="24"/>
+        </w:rPr>
+        <w:tab/>
+        <w:t xml:space="preserve">Cross Site Scripting also known as XSS is a </w:t>
+      </w:r>
+      <w:r>
+        <w:rPr>
+          <w:rFonts w:cstheme="minorHAnsi"/>
+          <w:sz w:val="24"/>
+          <w:szCs w:val="24"/>
+        </w:rPr>
+        <w:t>client-side</w:t>
+      </w:r>
+      <w:r>
+        <w:rPr>
+          <w:rFonts w:cstheme="minorHAnsi"/>
+          <w:sz w:val="24"/>
+          <w:szCs w:val="24"/>
+        </w:rPr>
+        <w:t xml:space="preserve"> code injection attack, where the attacker inserts scripts with malicious intent into the website. If successful, the malicious code could be inserted into the websites database and the scripts could then be execute on the original website without the </w:t>
+      </w:r>
+      <w:r>
+        <w:rPr>
+          <w:rFonts w:cstheme="minorHAnsi"/>
+          <w:sz w:val="24"/>
+          <w:szCs w:val="24"/>
+        </w:rPr>
+        <w:t>user’s</w:t>
+      </w:r>
+      <w:r>
+        <w:rPr>
+          <w:rFonts w:cstheme="minorHAnsi"/>
+          <w:sz w:val="24"/>
+          <w:szCs w:val="24"/>
+        </w:rPr>
+        <w:t xml:space="preserve"> knowledge. Layouts of websites could be modified such as fake login pages, where the user would unknowingly hand in his login credentials to the attacker. The key to take care of this is proper input sanitation. In our case we validate all external input before displaying it on the page, if we expect the input to be for example a number within a certain range, we first validate it on the client side and after that we also validate it on the server side. Razor pages which we use, also offer a layer of protection. The Razor view engine provides default encoding and escaping for inputs and outputs.</w:t>
+      </w:r>
+    </w:p>
+    <w:p>
+      <w:pPr>
+        <w:tabs>
+          <w:tab w:val="left" w:pos="720"/>
+        </w:tabs>
+        <w:spacing w:after="0" w:line="360" w:lineRule="auto"/>
+        <w:jc w:val="both"/>
+        <w:rPr>
+          <w:rFonts w:cstheme="minorHAnsi"/>
+          <w:sz w:val="24"/>
+          <w:szCs w:val="24"/>
+        </w:rPr>
+      </w:pPr>
+      <w:r>
+        <w:rPr>
+          <w:rFonts w:cstheme="minorHAnsi"/>
+          <w:sz w:val="24"/>
+          <w:szCs w:val="24"/>
+        </w:rPr>
+        <w:lastRenderedPageBreak/>
+        <w:drawing>
+          <wp:inline distT="0" distB="0" distL="0" distR="0" wp14:anchorId="2CE3D95C" wp14:editId="4C921498">
+            <wp:extent cx="5731510" cy="2874010"/>
+            <wp:effectExtent l="0" t="0" r="2540" b="2540"/>
+            <wp:docPr id="24" name="Picture 24"/>
+            <wp:cNvGraphicFramePr>
+              <a:graphicFrameLocks xmlns:a="http://schemas.openxmlformats.org/drawingml/2006/main" noChangeAspect="1"/>
+            </wp:cNvGraphicFramePr>
+            <a:graphic xmlns:a="http://schemas.openxmlformats.org/drawingml/2006/main">
+              <a:graphicData uri="http://schemas.openxmlformats.org/drawingml/2006/picture">
+                <pic:pic xmlns:pic="http://schemas.openxmlformats.org/drawingml/2006/picture">
+                  <pic:nvPicPr>
+                    <pic:cNvPr id="1" name=""/>
+                    <pic:cNvPicPr/>
+                  </pic:nvPicPr>
+                  <pic:blipFill>
+                    <a:blip r:embed="rId21"/>
+                    <a:stretch>
+                      <a:fillRect/>
+                    </a:stretch>
+                  </pic:blipFill>
+                  <pic:spPr>
+                    <a:xfrm>
+                      <a:off x="0" y="0"/>
+                      <a:ext cx="5731510" cy="2874010"/>
+                    </a:xfrm>
+                    <a:prstGeom prst="rect">
+                      <a:avLst/>
+                    </a:prstGeom>
+                  </pic:spPr>
+                </pic:pic>
+              </a:graphicData>
+            </a:graphic>
+          </wp:inline>
+        </w:drawing>
+      </w:r>
+    </w:p>
+    <w:p>
+      <w:pPr>
+        <w:tabs>
+          <w:tab w:val="left" w:pos="720"/>
+        </w:tabs>
+        <w:spacing w:after="0" w:line="360" w:lineRule="auto"/>
+        <w:jc w:val="both"/>
+        <w:rPr>
+          <w:rFonts w:cstheme="minorHAnsi"/>
+          <w:b/>
+          <w:bCs/>
+          <w:color w:val="FF0000"/>
+          <w:sz w:val="24"/>
+          <w:szCs w:val="24"/>
+        </w:rPr>
+      </w:pPr>
+      <w:r>
+        <w:rPr>
+          <w:rFonts w:cstheme="minorHAnsi"/>
+          <w:b/>
+          <w:bCs/>
+          <w:color w:val="FF0000"/>
+          <w:sz w:val="24"/>
+          <w:szCs w:val="24"/>
+        </w:rPr>
+        <w:t>Screenshot of Views file with form and @ HTML encoding</w:t>
+      </w:r>
+    </w:p>
+    <w:p>
+      <w:pPr>
+        <w:tabs>
+          <w:tab w:val="left" w:pos="720"/>
+        </w:tabs>
+        <w:spacing w:after="0" w:line="360" w:lineRule="auto"/>
+        <w:jc w:val="both"/>
+        <w:rPr>
+          <w:rFonts w:cstheme="minorHAnsi"/>
+          <w:sz w:val="24"/>
+          <w:szCs w:val="24"/>
+        </w:rPr>
+      </w:pPr>
+      <w:r>
+        <w:rPr>
+          <w:rFonts w:cstheme="minorHAnsi"/>
+          <w:sz w:val="24"/>
+          <w:szCs w:val="24"/>
+        </w:rPr>
+        <w:tab/>
+      </w:r>
+    </w:p>
+    <w:p>
+      <w:pPr>
+        <w:pStyle w:val="Heading2"/>
+        <w:numPr>
+          <w:ilvl w:val="1"/>
+          <w:numId w:val="10"/>
+        </w:numPr>
+        <w:tabs>
+          <w:tab w:val="left" w:pos="720"/>
+        </w:tabs>
+        <w:spacing w:line="360" w:lineRule="auto"/>
+        <w:jc w:val="both"/>
+        <w:rPr>
+          <w:rFonts w:cstheme="minorHAnsi"/>
+          <w:sz w:val="24"/>
+          <w:szCs w:val="24"/>
+        </w:rPr>
+      </w:pPr>
+      <w:bookmarkStart w:id="15" w:name="_Toc59308121"/>
+      <w:r>
+        <w:rPr>
+          <w:rFonts w:asciiTheme="minorHAnsi" w:hAnsiTheme="minorHAnsi" w:cstheme="minorHAnsi"/>
+          <w:b/>
+          <w:bCs/>
+          <w:color w:val="auto"/>
+          <w:sz w:val="28"/>
+          <w:szCs w:val="28"/>
+        </w:rPr>
+        <w:t>Cross Site Request Forgery</w:t>
+      </w:r>
+      <w:bookmarkEnd w:id="15"/>
+    </w:p>
+    <w:p>
+      <w:pPr>
+        <w:tabs>
+          <w:tab w:val="left" w:pos="720"/>
+        </w:tabs>
+        <w:spacing w:after="0" w:line="360" w:lineRule="auto"/>
+        <w:jc w:val="both"/>
+        <w:rPr>
+          <w:rFonts w:cstheme="minorHAnsi"/>
+          <w:sz w:val="24"/>
+          <w:szCs w:val="24"/>
+        </w:rPr>
+      </w:pPr>
+      <w:r>
+        <w:rPr>
+          <w:rFonts w:cstheme="minorHAnsi"/>
+          <w:sz w:val="24"/>
+          <w:szCs w:val="24"/>
+        </w:rPr>
+        <w:tab/>
+        <w:t>Cross Site Request Forgery also known as CSRF is a type of attack where the victim user needs to be logged in to a website and a secure session needs to be established at the time of the attack. The unsuspected user will then mostly thanks to social engineering be tricked into clicking on a phishing link with a forged request. This can result into unauthorized money transfers, data theft and changed login credentials. To prevent this there are some useful tools in the ASP.NET MVC which we utilized. Razor automatically generates anti forgery tokens when declaring method</w:t>
+      </w:r>
+      <w:proofErr w:type="gramStart"/>
+      <w:r>
+        <w:rPr>
+          <w:rFonts w:cstheme="minorHAnsi"/>
+          <w:sz w:val="24"/>
+          <w:szCs w:val="24"/>
+        </w:rPr>
+        <w:t>=”post</w:t>
+      </w:r>
+      <w:proofErr w:type="gramEnd"/>
+      <w:r>
+        <w:rPr>
+          <w:rFonts w:cstheme="minorHAnsi"/>
+          <w:sz w:val="24"/>
+          <w:szCs w:val="24"/>
+        </w:rPr>
+        <w:t xml:space="preserve">” in the HTML form element. We also explicitly added an </w:t>
+      </w:r>
+      <w:r>
+        <w:rPr>
+          <w:rFonts w:cstheme="minorHAnsi"/>
+          <w:sz w:val="24"/>
+          <w:szCs w:val="24"/>
+        </w:rPr>
+        <w:t>anti-forgery</w:t>
+      </w:r>
+      <w:r>
+        <w:rPr>
+          <w:rFonts w:cstheme="minorHAnsi"/>
+          <w:sz w:val="24"/>
+          <w:szCs w:val="24"/>
+        </w:rPr>
+        <w:t xml:space="preserve"> token with HTML helper @Html.AntiForgeryToken. At last, we added the </w:t>
+      </w:r>
+      <w:proofErr w:type="spellStart"/>
+      <w:r>
+        <w:rPr>
+          <w:rFonts w:cstheme="minorHAnsi"/>
+          <w:sz w:val="24"/>
+          <w:szCs w:val="24"/>
+        </w:rPr>
+        <w:t>ValidateAntiForgeryToken</w:t>
+      </w:r>
+      <w:proofErr w:type="spellEnd"/>
+      <w:r>
+        <w:rPr>
+          <w:rFonts w:cstheme="minorHAnsi"/>
+          <w:sz w:val="24"/>
+          <w:szCs w:val="24"/>
+        </w:rPr>
+        <w:t xml:space="preserve"> in our Views controller for individual POST actions. Including this </w:t>
+      </w:r>
+      <w:proofErr w:type="gramStart"/>
+      <w:r>
+        <w:rPr>
+          <w:rFonts w:cstheme="minorHAnsi"/>
+          <w:sz w:val="24"/>
+          <w:szCs w:val="24"/>
+        </w:rPr>
+        <w:t>tag</w:t>
+      </w:r>
+      <w:proofErr w:type="gramEnd"/>
+      <w:r>
+        <w:rPr>
+          <w:rFonts w:cstheme="minorHAnsi"/>
+          <w:sz w:val="24"/>
+          <w:szCs w:val="24"/>
+        </w:rPr>
+        <w:t xml:space="preserve"> we get validation of the token which has been generated at the creation of the form, verifying the presence of the cookie.</w:t>
+      </w:r>
+    </w:p>
+    <w:p>
+      <w:pPr>
+        <w:keepNext/>
+        <w:tabs>
+          <w:tab w:val="left" w:pos="720"/>
+        </w:tabs>
+        <w:spacing w:after="0" w:line="360" w:lineRule="auto"/>
+        <w:jc w:val="both"/>
+      </w:pPr>
+      <w:r>
+        <w:rPr>
+          <w:rFonts w:cstheme="minorHAnsi"/>
+          <w:sz w:val="24"/>
+          <w:szCs w:val="24"/>
+        </w:rPr>
+        <w:drawing>
+          <wp:inline distT="0" distB="0" distL="0" distR="0" wp14:anchorId="36B70DE8" wp14:editId="5DCDD918">
+            <wp:extent cx="5731510" cy="1358265"/>
+            <wp:effectExtent l="0" t="0" r="2540" b="0"/>
+            <wp:docPr id="22" name="Picture 22"/>
+            <wp:cNvGraphicFramePr>
+              <a:graphicFrameLocks xmlns:a="http://schemas.openxmlformats.org/drawingml/2006/main" noChangeAspect="1"/>
+            </wp:cNvGraphicFramePr>
+            <a:graphic xmlns:a="http://schemas.openxmlformats.org/drawingml/2006/main">
+              <a:graphicData uri="http://schemas.openxmlformats.org/drawingml/2006/picture">
+                <pic:pic xmlns:pic="http://schemas.openxmlformats.org/drawingml/2006/picture">
+                  <pic:nvPicPr>
+                    <pic:cNvPr id="1" name=""/>
+                    <pic:cNvPicPr/>
+                  </pic:nvPicPr>
+                  <pic:blipFill>
+                    <a:blip r:embed="rId22"/>
+                    <a:stretch>
+                      <a:fillRect/>
+                    </a:stretch>
+                  </pic:blipFill>
+                  <pic:spPr>
+                    <a:xfrm>
+                      <a:off x="0" y="0"/>
+                      <a:ext cx="5731510" cy="1358265"/>
+                    </a:xfrm>
+                    <a:prstGeom prst="rect">
+                      <a:avLst/>
+                    </a:prstGeom>
+                  </pic:spPr>
+                </pic:pic>
+              </a:graphicData>
+            </a:graphic>
+          </wp:inline>
+        </w:drawing>
+      </w:r>
+    </w:p>
+    <w:p>
+      <w:pPr>
+        <w:pStyle w:val="Caption"/>
+        <w:jc w:val="both"/>
+        <w:rPr>
+          <w:rFonts w:cstheme="minorHAnsi"/>
+          <w:sz w:val="24"/>
+          <w:szCs w:val="24"/>
+        </w:rPr>
+      </w:pPr>
+      <w:r>
+        <w:t xml:space="preserve">Figure </w:t>
+      </w:r>
+      <w:r>
+        <w:fldChar w:fldCharType="begin"/>
+      </w:r>
+      <w:r>
+        <w:instrText xml:space="preserve"> SEQ Figure \* ARABIC </w:instrText>
+      </w:r>
+      <w:r>
+        <w:fldChar w:fldCharType="separate"/>
+      </w:r>
+      <w:r>
+        <w:rPr>
+          <w:noProof/>
+        </w:rPr>
+        <w:t>9</w:t>
+      </w:r>
+      <w:r>
+        <w:fldChar w:fldCharType="end"/>
+      </w:r>
+      <w:r>
+        <w:t xml:space="preserve"> Method with </w:t>
+      </w:r>
+      <w:proofErr w:type="spellStart"/>
+      <w:r>
+        <w:t>ValidateAntiForgeryToken</w:t>
+      </w:r>
+      <w:proofErr w:type="spellEnd"/>
+    </w:p>
+    <w:p>
+      <w:pPr>
+        <w:tabs>
+          <w:tab w:val="left" w:pos="720"/>
+        </w:tabs>
+        <w:spacing w:after="0" w:line="360" w:lineRule="auto"/>
+        <w:jc w:val="both"/>
+        <w:rPr>
+          <w:rFonts w:cstheme="minorHAnsi"/>
+          <w:b/>
+          <w:bCs/>
+          <w:color w:val="FF0000"/>
+          <w:sz w:val="24"/>
+          <w:szCs w:val="24"/>
+        </w:rPr>
+      </w:pPr>
+    </w:p>
+    <w:p>
+      <w:pPr>
+        <w:pStyle w:val="Heading2"/>
+        <w:numPr>
+          <w:ilvl w:val="1"/>
+          <w:numId w:val="10"/>
+        </w:numPr>
+        <w:tabs>
+          <w:tab w:val="left" w:pos="720"/>
+        </w:tabs>
+        <w:spacing w:line="360" w:lineRule="auto"/>
+        <w:jc w:val="both"/>
+        <w:rPr>
+          <w:rFonts w:cstheme="minorHAnsi"/>
+          <w:sz w:val="24"/>
+          <w:szCs w:val="24"/>
+        </w:rPr>
+      </w:pPr>
+      <w:bookmarkStart w:id="16" w:name="_Toc59308122"/>
+      <w:r>
+        <w:rPr>
+          <w:rFonts w:asciiTheme="minorHAnsi" w:hAnsiTheme="minorHAnsi" w:cstheme="minorHAnsi"/>
+          <w:b/>
+          <w:bCs/>
+          <w:color w:val="auto"/>
+          <w:sz w:val="28"/>
+          <w:szCs w:val="28"/>
+        </w:rPr>
+        <w:lastRenderedPageBreak/>
+        <w:t>Brute Force Attack</w:t>
+      </w:r>
+      <w:bookmarkEnd w:id="16"/>
+    </w:p>
+    <w:p>
+      <w:pPr>
+        <w:tabs>
+          <w:tab w:val="left" w:pos="720"/>
+        </w:tabs>
+        <w:spacing w:after="0" w:line="360" w:lineRule="auto"/>
+        <w:jc w:val="both"/>
+        <w:rPr>
+          <w:rFonts w:cstheme="minorHAnsi"/>
+          <w:sz w:val="24"/>
+          <w:szCs w:val="24"/>
+        </w:rPr>
+      </w:pPr>
+      <w:r>
+        <w:rPr>
+          <w:rFonts w:cstheme="minorHAnsi"/>
+          <w:sz w:val="24"/>
+          <w:szCs w:val="24"/>
+        </w:rPr>
+        <w:tab/>
+        <w:t>Brute Force also referred to as Brute forcing is a type of attack which is based on trial and error. The attacker tries a countless number of forceful attempts to break into accounts or crack encryptions. It is usually carried out through an automated software which executes the task. Depending on the strength of your passwords these attacks can take anywhere from seconds to many years.</w:t>
+      </w:r>
+      <w:sdt>
+        <w:sdtPr>
+          <w:rPr>
+            <w:rFonts w:cstheme="minorHAnsi"/>
+            <w:sz w:val="24"/>
+            <w:szCs w:val="24"/>
+          </w:rPr>
+          <w:id w:val="-1000732567"/>
+          <w:citation/>
+        </w:sdtPr>
+        <w:sdtContent>
+          <w:r>
+            <w:rPr>
+              <w:rFonts w:cstheme="minorHAnsi"/>
+              <w:sz w:val="24"/>
+              <w:szCs w:val="24"/>
+            </w:rPr>
+            <w:fldChar w:fldCharType="begin"/>
+          </w:r>
+          <w:r>
+            <w:rPr>
+              <w:rFonts w:cstheme="minorHAnsi"/>
+              <w:sz w:val="24"/>
+              <w:szCs w:val="24"/>
+            </w:rPr>
+            <w:instrText xml:space="preserve"> CITATION Bru \l 1033 </w:instrText>
+          </w:r>
+          <w:r>
+            <w:rPr>
+              <w:rFonts w:cstheme="minorHAnsi"/>
+              <w:sz w:val="24"/>
+              <w:szCs w:val="24"/>
+            </w:rPr>
+            <w:fldChar w:fldCharType="separate"/>
+          </w:r>
+          <w:r>
+            <w:rPr>
+              <w:rFonts w:cstheme="minorHAnsi"/>
+              <w:noProof/>
+              <w:sz w:val="24"/>
+              <w:szCs w:val="24"/>
+            </w:rPr>
+            <w:t xml:space="preserve"> </w:t>
+          </w:r>
+          <w:r>
+            <w:rPr>
+              <w:rFonts w:cstheme="minorHAnsi"/>
+              <w:noProof/>
+              <w:sz w:val="24"/>
+              <w:szCs w:val="24"/>
+            </w:rPr>
+            <w:t>[2]</w:t>
+          </w:r>
+          <w:r>
+            <w:rPr>
+              <w:rFonts w:cstheme="minorHAnsi"/>
+              <w:sz w:val="24"/>
+              <w:szCs w:val="24"/>
+            </w:rPr>
+            <w:fldChar w:fldCharType="end"/>
+          </w:r>
+        </w:sdtContent>
+      </w:sdt>
+      <w:r>
+        <w:rPr>
+          <w:rFonts w:cstheme="minorHAnsi"/>
+          <w:sz w:val="24"/>
+          <w:szCs w:val="24"/>
+        </w:rPr>
+        <w:t xml:space="preserve"> This is the reason why it is important to use strong passwords and encryption. Our minimal password requirements include at least six characters, upper case character, lower case character, numeric value and </w:t>
+      </w:r>
+      <w:proofErr w:type="gramStart"/>
+      <w:r>
+        <w:rPr>
+          <w:rFonts w:cstheme="minorHAnsi"/>
+          <w:sz w:val="24"/>
+          <w:szCs w:val="24"/>
+        </w:rPr>
+        <w:t>an</w:t>
+      </w:r>
+      <w:proofErr w:type="gramEnd"/>
+      <w:r>
+        <w:rPr>
+          <w:rFonts w:cstheme="minorHAnsi"/>
+          <w:sz w:val="24"/>
+          <w:szCs w:val="24"/>
+        </w:rPr>
+        <w:t xml:space="preserve"> non-alphanumeric value. Based on our password strength requirements it would take up to years for a brute force attacker to find the right combination. If we had more </w:t>
+      </w:r>
+      <w:proofErr w:type="gramStart"/>
+      <w:r>
+        <w:rPr>
+          <w:rFonts w:cstheme="minorHAnsi"/>
+          <w:sz w:val="24"/>
+          <w:szCs w:val="24"/>
+        </w:rPr>
+        <w:t>time</w:t>
+      </w:r>
+      <w:proofErr w:type="gramEnd"/>
+      <w:r>
+        <w:rPr>
+          <w:rFonts w:cstheme="minorHAnsi"/>
+          <w:sz w:val="24"/>
+          <w:szCs w:val="24"/>
+        </w:rPr>
+        <w:t xml:space="preserve"> we would have included a set number of allowed attempts to log into your account until eventually locking the account, another feature would have been 2 factor authentication. These precautions would make it almost impossible for any intruder to use a brute force attack to get into our system.</w:t>
+      </w:r>
+    </w:p>
+    <w:p>
+      <w:pPr>
+        <w:tabs>
+          <w:tab w:val="left" w:pos="720"/>
+        </w:tabs>
+        <w:spacing w:after="0" w:line="360" w:lineRule="auto"/>
+        <w:jc w:val="both"/>
+        <w:rPr>
+          <w:rFonts w:cstheme="minorHAnsi"/>
+          <w:sz w:val="24"/>
+          <w:szCs w:val="24"/>
+        </w:rPr>
+      </w:pPr>
+    </w:p>
+    <w:p>
+      <w:pPr>
+        <w:pStyle w:val="Heading2"/>
+        <w:numPr>
+          <w:ilvl w:val="1"/>
+          <w:numId w:val="10"/>
+        </w:numPr>
+        <w:tabs>
+          <w:tab w:val="left" w:pos="720"/>
+        </w:tabs>
+        <w:spacing w:line="360" w:lineRule="auto"/>
+        <w:jc w:val="both"/>
+        <w:rPr>
+          <w:rFonts w:cstheme="minorHAnsi"/>
+          <w:sz w:val="24"/>
+          <w:szCs w:val="24"/>
+        </w:rPr>
+      </w:pPr>
+      <w:bookmarkStart w:id="17" w:name="_Toc59308123"/>
+      <w:r>
+        <w:rPr>
+          <w:rFonts w:asciiTheme="minorHAnsi" w:hAnsiTheme="minorHAnsi" w:cstheme="minorHAnsi"/>
+          <w:b/>
+          <w:bCs/>
+          <w:color w:val="auto"/>
+          <w:sz w:val="28"/>
+          <w:szCs w:val="28"/>
+        </w:rPr>
+        <w:t xml:space="preserve">Distributed Denial </w:t>
+      </w:r>
+      <w:proofErr w:type="gramStart"/>
+      <w:r>
+        <w:rPr>
+          <w:rFonts w:asciiTheme="minorHAnsi" w:hAnsiTheme="minorHAnsi" w:cstheme="minorHAnsi"/>
+          <w:b/>
+          <w:bCs/>
+          <w:color w:val="auto"/>
+          <w:sz w:val="28"/>
+          <w:szCs w:val="28"/>
+        </w:rPr>
+        <w:t>Of</w:t>
+      </w:r>
+      <w:proofErr w:type="gramEnd"/>
+      <w:r>
+        <w:rPr>
+          <w:rFonts w:asciiTheme="minorHAnsi" w:hAnsiTheme="minorHAnsi" w:cstheme="minorHAnsi"/>
+          <w:b/>
+          <w:bCs/>
+          <w:color w:val="auto"/>
+          <w:sz w:val="28"/>
+          <w:szCs w:val="28"/>
+        </w:rPr>
+        <w:t xml:space="preserve"> Service Attack</w:t>
+      </w:r>
+      <w:bookmarkEnd w:id="17"/>
+    </w:p>
+    <w:p>
+      <w:pPr>
+        <w:tabs>
+          <w:tab w:val="left" w:pos="720"/>
+        </w:tabs>
+        <w:spacing w:after="0" w:line="360" w:lineRule="auto"/>
+        <w:jc w:val="both"/>
+        <w:rPr>
+          <w:rFonts w:cstheme="minorHAnsi"/>
+          <w:sz w:val="24"/>
+          <w:szCs w:val="24"/>
+        </w:rPr>
+      </w:pPr>
+      <w:r>
+        <w:rPr>
+          <w:rFonts w:cstheme="minorHAnsi"/>
+          <w:sz w:val="24"/>
+          <w:szCs w:val="24"/>
+        </w:rPr>
+        <w:tab/>
+        <w:t xml:space="preserve">Distributed Denial of Service also wildly known as DDoS, is a type of attack where the perpetrator sends hundreds of thousands request to a web site, essentially flooding the network traffic and preventing normal users to enter. The website is not able to comprehend such an overwhelming bulk of requests and usually goes down. Dynamic IP Restriction is a way of preventing this kind of attack. It is monitoring IP addresses with suspicious activity based on patterns of behavior. If an IP address of such nature is detected it is blacklisted and denied access for the website. </w:t>
+      </w:r>
+      <w:sdt>
+        <w:sdtPr>
+          <w:rPr>
+            <w:rFonts w:cstheme="minorHAnsi"/>
+            <w:sz w:val="24"/>
+            <w:szCs w:val="24"/>
+          </w:rPr>
+          <w:id w:val="-1680812338"/>
+          <w:citation/>
+        </w:sdtPr>
+        <w:sdtContent>
+          <w:r>
+            <w:rPr>
+              <w:rFonts w:cstheme="minorHAnsi"/>
+              <w:sz w:val="24"/>
+              <w:szCs w:val="24"/>
+            </w:rPr>
+            <w:fldChar w:fldCharType="begin"/>
+          </w:r>
+          <w:r>
+            <w:rPr>
+              <w:rFonts w:cstheme="minorHAnsi"/>
+              <w:sz w:val="24"/>
+              <w:szCs w:val="24"/>
+            </w:rPr>
+            <w:instrText xml:space="preserve"> CITATION Dyn \l 1033 </w:instrText>
+          </w:r>
+          <w:r>
+            <w:rPr>
+              <w:rFonts w:cstheme="minorHAnsi"/>
+              <w:sz w:val="24"/>
+              <w:szCs w:val="24"/>
+            </w:rPr>
+            <w:fldChar w:fldCharType="separate"/>
+          </w:r>
+          <w:r>
+            <w:rPr>
+              <w:rFonts w:cstheme="minorHAnsi"/>
+              <w:noProof/>
+              <w:sz w:val="24"/>
+              <w:szCs w:val="24"/>
+            </w:rPr>
+            <w:t>[3]</w:t>
+          </w:r>
+          <w:r>
+            <w:rPr>
+              <w:rFonts w:cstheme="minorHAnsi"/>
+              <w:sz w:val="24"/>
+              <w:szCs w:val="24"/>
+            </w:rPr>
+            <w:fldChar w:fldCharType="end"/>
+          </w:r>
+        </w:sdtContent>
+      </w:sdt>
+    </w:p>
+    <w:p>
+      <w:pPr>
+        <w:tabs>
+          <w:tab w:val="left" w:pos="720"/>
+        </w:tabs>
+        <w:spacing w:after="0" w:line="360" w:lineRule="auto"/>
+        <w:jc w:val="both"/>
+        <w:rPr>
+          <w:rFonts w:cstheme="minorHAnsi"/>
+          <w:sz w:val="24"/>
+          <w:szCs w:val="24"/>
+        </w:rPr>
+      </w:pPr>
+    </w:p>
+    <w:p>
+      <w:pPr>
+        <w:pStyle w:val="Heading2"/>
+        <w:numPr>
+          <w:ilvl w:val="1"/>
+          <w:numId w:val="10"/>
+        </w:numPr>
+        <w:tabs>
+          <w:tab w:val="left" w:pos="720"/>
+        </w:tabs>
+        <w:spacing w:line="360" w:lineRule="auto"/>
+        <w:jc w:val="both"/>
+        <w:rPr>
+          <w:rFonts w:cstheme="minorHAnsi"/>
+          <w:sz w:val="24"/>
+          <w:szCs w:val="24"/>
+        </w:rPr>
+      </w:pPr>
+      <w:bookmarkStart w:id="18" w:name="_Toc59308124"/>
+      <w:proofErr w:type="gramStart"/>
+      <w:r>
+        <w:rPr>
+          <w:rFonts w:asciiTheme="minorHAnsi" w:hAnsiTheme="minorHAnsi" w:cstheme="minorHAnsi"/>
+          <w:b/>
+          <w:bCs/>
+          <w:color w:val="auto"/>
+          <w:sz w:val="28"/>
+          <w:szCs w:val="28"/>
+        </w:rPr>
+        <w:t>Man</w:t>
+      </w:r>
+      <w:proofErr w:type="gramEnd"/>
+      <w:r>
+        <w:rPr>
+          <w:rFonts w:asciiTheme="minorHAnsi" w:hAnsiTheme="minorHAnsi" w:cstheme="minorHAnsi"/>
+          <w:b/>
+          <w:bCs/>
+          <w:color w:val="auto"/>
+          <w:sz w:val="28"/>
+          <w:szCs w:val="28"/>
+        </w:rPr>
+        <w:t xml:space="preserve"> In The Middle Attack</w:t>
+      </w:r>
+      <w:bookmarkEnd w:id="18"/>
+    </w:p>
+    <w:p>
+      <w:pPr>
+        <w:tabs>
+          <w:tab w:val="left" w:pos="720"/>
+        </w:tabs>
+        <w:spacing w:after="0" w:line="360" w:lineRule="auto"/>
+        <w:jc w:val="both"/>
+        <w:rPr>
+          <w:rFonts w:cstheme="minorHAnsi"/>
+          <w:sz w:val="24"/>
+          <w:szCs w:val="24"/>
+        </w:rPr>
+      </w:pPr>
+      <w:r>
+        <w:rPr>
+          <w:rFonts w:cstheme="minorHAnsi"/>
+          <w:sz w:val="24"/>
+          <w:szCs w:val="24"/>
+        </w:rPr>
+        <w:tab/>
+      </w:r>
+      <w:proofErr w:type="gramStart"/>
+      <w:r>
+        <w:rPr>
+          <w:rFonts w:cstheme="minorHAnsi"/>
+          <w:sz w:val="24"/>
+          <w:szCs w:val="24"/>
+        </w:rPr>
+        <w:t>Man</w:t>
+      </w:r>
+      <w:proofErr w:type="gramEnd"/>
+      <w:r>
+        <w:rPr>
+          <w:rFonts w:cstheme="minorHAnsi"/>
+          <w:sz w:val="24"/>
+          <w:szCs w:val="24"/>
+        </w:rPr>
+        <w:t xml:space="preserve"> In The Middle also known as MITM is a type of attack where the intruder intercepts communication between two parties (</w:t>
+      </w:r>
+      <w:proofErr w:type="spellStart"/>
+      <w:r>
+        <w:rPr>
+          <w:rFonts w:cstheme="minorHAnsi"/>
+          <w:sz w:val="24"/>
+          <w:szCs w:val="24"/>
+        </w:rPr>
+        <w:t>eg.</w:t>
+      </w:r>
+      <w:proofErr w:type="spellEnd"/>
+      <w:r>
+        <w:rPr>
+          <w:rFonts w:cstheme="minorHAnsi"/>
+          <w:sz w:val="24"/>
+          <w:szCs w:val="24"/>
+        </w:rPr>
+        <w:t xml:space="preserve"> user and website), this may lead to manipulation of the connection and theft of sensitive data. It usually happens on public </w:t>
+      </w:r>
+      <w:proofErr w:type="spellStart"/>
+      <w:r>
+        <w:rPr>
+          <w:rFonts w:cstheme="minorHAnsi"/>
+          <w:sz w:val="24"/>
+          <w:szCs w:val="24"/>
+        </w:rPr>
+        <w:t>WiFi</w:t>
+      </w:r>
+      <w:proofErr w:type="spellEnd"/>
+      <w:r>
+        <w:rPr>
+          <w:rFonts w:cstheme="minorHAnsi"/>
+          <w:sz w:val="24"/>
+          <w:szCs w:val="24"/>
+        </w:rPr>
+        <w:t xml:space="preserve"> hotspots where the internet connection is not </w:t>
+      </w:r>
+      <w:proofErr w:type="gramStart"/>
+      <w:r>
+        <w:rPr>
+          <w:rFonts w:cstheme="minorHAnsi"/>
+          <w:sz w:val="24"/>
+          <w:szCs w:val="24"/>
+        </w:rPr>
+        <w:t>private</w:t>
+      </w:r>
+      <w:proofErr w:type="gramEnd"/>
+      <w:r>
+        <w:rPr>
+          <w:rFonts w:cstheme="minorHAnsi"/>
+          <w:sz w:val="24"/>
+          <w:szCs w:val="24"/>
+        </w:rPr>
+        <w:t xml:space="preserve"> and the website visited does not use HTTPS (Hyper Text Transfer Protocol Secure). To prevent this, we use </w:t>
+      </w:r>
+      <w:proofErr w:type="spellStart"/>
+      <w:proofErr w:type="gramStart"/>
+      <w:r>
+        <w:rPr>
+          <w:rFonts w:cstheme="minorHAnsi"/>
+          <w:sz w:val="24"/>
+          <w:szCs w:val="24"/>
+        </w:rPr>
+        <w:t>app.UseHttpsRedirection</w:t>
+      </w:r>
+      <w:proofErr w:type="spellEnd"/>
+      <w:proofErr w:type="gramEnd"/>
+      <w:r>
+        <w:rPr>
+          <w:rFonts w:cstheme="minorHAnsi"/>
+          <w:sz w:val="24"/>
+          <w:szCs w:val="24"/>
+        </w:rPr>
+        <w:t>() in our startup file, this way only HTTPS is enforced meaning the secure connection is established and every communication is encrypted using a public key encryption.</w:t>
+      </w:r>
+    </w:p>
+    <w:p>
+      <w:pPr>
+        <w:keepNext/>
+        <w:tabs>
+          <w:tab w:val="left" w:pos="720"/>
+        </w:tabs>
+        <w:spacing w:after="0" w:line="360" w:lineRule="auto"/>
+        <w:jc w:val="both"/>
+      </w:pPr>
+      <w:r>
+        <w:rPr>
+          <w:rFonts w:cstheme="minorHAnsi"/>
+          <w:sz w:val="24"/>
+          <w:szCs w:val="24"/>
+        </w:rPr>
+        <w:lastRenderedPageBreak/>
+        <w:drawing>
+          <wp:inline distT="0" distB="0" distL="0" distR="0" wp14:anchorId="6AA4F4AE" wp14:editId="15D62E5E">
+            <wp:extent cx="5731510" cy="2239010"/>
+            <wp:effectExtent l="0" t="0" r="2540" b="8890"/>
+            <wp:docPr id="23" name="Picture 23"/>
+            <wp:cNvGraphicFramePr>
+              <a:graphicFrameLocks xmlns:a="http://schemas.openxmlformats.org/drawingml/2006/main" noChangeAspect="1"/>
+            </wp:cNvGraphicFramePr>
+            <a:graphic xmlns:a="http://schemas.openxmlformats.org/drawingml/2006/main">
+              <a:graphicData uri="http://schemas.openxmlformats.org/drawingml/2006/picture">
+                <pic:pic xmlns:pic="http://schemas.openxmlformats.org/drawingml/2006/picture">
+                  <pic:nvPicPr>
+                    <pic:cNvPr id="1" name=""/>
+                    <pic:cNvPicPr/>
+                  </pic:nvPicPr>
+                  <pic:blipFill>
+                    <a:blip r:embed="rId23"/>
+                    <a:stretch>
+                      <a:fillRect/>
+                    </a:stretch>
+                  </pic:blipFill>
+                  <pic:spPr>
+                    <a:xfrm>
+                      <a:off x="0" y="0"/>
+                      <a:ext cx="5731510" cy="2239010"/>
+                    </a:xfrm>
+                    <a:prstGeom prst="rect">
+                      <a:avLst/>
+                    </a:prstGeom>
+                  </pic:spPr>
+                </pic:pic>
+              </a:graphicData>
+            </a:graphic>
+          </wp:inline>
+        </w:drawing>
+      </w:r>
+    </w:p>
+    <w:p>
+      <w:pPr>
+        <w:pStyle w:val="Caption"/>
+        <w:jc w:val="both"/>
+        <w:rPr>
+          <w:rFonts w:cstheme="minorHAnsi"/>
+          <w:b/>
+          <w:bCs/>
+          <w:color w:val="FF0000"/>
+          <w:sz w:val="24"/>
+          <w:szCs w:val="24"/>
+        </w:rPr>
+      </w:pPr>
+      <w:r>
+        <w:t xml:space="preserve">Figure </w:t>
+      </w:r>
+      <w:r>
+        <w:fldChar w:fldCharType="begin"/>
+      </w:r>
+      <w:r>
+        <w:instrText xml:space="preserve"> SEQ Figure \* ARABIC </w:instrText>
+      </w:r>
+      <w:r>
+        <w:fldChar w:fldCharType="separate"/>
+      </w:r>
+      <w:r>
+        <w:rPr>
+          <w:noProof/>
+        </w:rPr>
+        <w:t>10</w:t>
+      </w:r>
+      <w:r>
+        <w:fldChar w:fldCharType="end"/>
+      </w:r>
+      <w:r>
+        <w:t xml:space="preserve"> S</w:t>
+      </w:r>
+      <w:r>
+        <w:t xml:space="preserve">tartup file with </w:t>
+      </w:r>
+      <w:proofErr w:type="spellStart"/>
+      <w:proofErr w:type="gramStart"/>
+      <w:r>
+        <w:t>app.UseHttpsRedirection</w:t>
+      </w:r>
+      <w:proofErr w:type="spellEnd"/>
+      <w:proofErr w:type="gramEnd"/>
+    </w:p>
+    <w:p>
+      <w:pPr>
+        <w:tabs>
+          <w:tab w:val="left" w:pos="720"/>
+        </w:tabs>
+        <w:spacing w:after="0" w:line="360" w:lineRule="auto"/>
+        <w:jc w:val="both"/>
+        <w:rPr>
+          <w:rFonts w:cstheme="minorHAnsi"/>
+          <w:sz w:val="24"/>
+          <w:szCs w:val="24"/>
+        </w:rPr>
+      </w:pPr>
+    </w:p>
+    <w:p>
+      <w:pPr>
+        <w:pStyle w:val="Heading2"/>
+        <w:numPr>
+          <w:ilvl w:val="1"/>
+          <w:numId w:val="10"/>
+        </w:numPr>
+        <w:tabs>
+          <w:tab w:val="left" w:pos="720"/>
+        </w:tabs>
+        <w:spacing w:line="360" w:lineRule="auto"/>
+        <w:jc w:val="both"/>
+        <w:rPr>
+          <w:rFonts w:cstheme="minorHAnsi"/>
+          <w:sz w:val="24"/>
+          <w:szCs w:val="24"/>
+        </w:rPr>
+      </w:pPr>
+      <w:bookmarkStart w:id="19" w:name="_Toc59308125"/>
+      <w:r>
+        <w:rPr>
+          <w:rFonts w:asciiTheme="minorHAnsi" w:hAnsiTheme="minorHAnsi" w:cstheme="minorHAnsi"/>
+          <w:b/>
+          <w:bCs/>
+          <w:color w:val="auto"/>
+          <w:sz w:val="28"/>
+          <w:szCs w:val="28"/>
+        </w:rPr>
+        <w:t>Over Posting attack</w:t>
+      </w:r>
+      <w:bookmarkEnd w:id="19"/>
+    </w:p>
+    <w:p>
+      <w:pPr>
+        <w:tabs>
+          <w:tab w:val="left" w:pos="720"/>
+        </w:tabs>
+        <w:spacing w:after="0" w:line="360" w:lineRule="auto"/>
+        <w:jc w:val="both"/>
+      </w:pPr>
+      <w:r>
+        <w:rPr>
+          <w:rFonts w:cstheme="minorHAnsi"/>
+          <w:sz w:val="24"/>
+          <w:szCs w:val="24"/>
+        </w:rPr>
+        <w:tab/>
+        <w:t>Over posting also known as mass assignment, is a type of cyberattack where the attacker is exploiting model binding to a request vulnerability. When a user is binding data to a model by an action like filling up a form, by design not all properties must be visible to him. If not properly secured the attacker is able to set values to properties, he normally would not be able to.</w:t>
+      </w:r>
+      <w:sdt>
+        <w:sdtPr>
+          <w:rPr>
+            <w:rFonts w:cstheme="minorHAnsi"/>
+            <w:sz w:val="24"/>
+            <w:szCs w:val="24"/>
+          </w:rPr>
+          <w:id w:val="1792393903"/>
+          <w:citation/>
+        </w:sdtPr>
+        <w:sdtContent>
+          <w:r>
+            <w:rPr>
+              <w:rFonts w:cstheme="minorHAnsi"/>
+              <w:sz w:val="24"/>
+              <w:szCs w:val="24"/>
+            </w:rPr>
+            <w:fldChar w:fldCharType="begin"/>
+          </w:r>
+          <w:r>
+            <w:rPr>
+              <w:rFonts w:cstheme="minorHAnsi"/>
+              <w:sz w:val="24"/>
+              <w:szCs w:val="24"/>
+            </w:rPr>
+            <w:instrText xml:space="preserve"> CITATION Pre17 \l 1033 </w:instrText>
+          </w:r>
+          <w:r>
+            <w:rPr>
+              <w:rFonts w:cstheme="minorHAnsi"/>
+              <w:sz w:val="24"/>
+              <w:szCs w:val="24"/>
+            </w:rPr>
+            <w:fldChar w:fldCharType="separate"/>
+          </w:r>
+          <w:r>
+            <w:rPr>
+              <w:rFonts w:cstheme="minorHAnsi"/>
+              <w:noProof/>
+              <w:sz w:val="24"/>
+              <w:szCs w:val="24"/>
+            </w:rPr>
+            <w:t xml:space="preserve"> </w:t>
+          </w:r>
+          <w:r>
+            <w:rPr>
+              <w:rFonts w:cstheme="minorHAnsi"/>
+              <w:noProof/>
+              <w:sz w:val="24"/>
+              <w:szCs w:val="24"/>
+            </w:rPr>
+            <w:t>[4]</w:t>
+          </w:r>
+          <w:r>
+            <w:rPr>
+              <w:rFonts w:cstheme="minorHAnsi"/>
+              <w:sz w:val="24"/>
+              <w:szCs w:val="24"/>
+            </w:rPr>
+            <w:fldChar w:fldCharType="end"/>
+          </w:r>
+        </w:sdtContent>
+      </w:sdt>
+      <w:r>
+        <w:rPr>
+          <w:rFonts w:cstheme="minorHAnsi"/>
+          <w:sz w:val="24"/>
+          <w:szCs w:val="24"/>
+        </w:rPr>
+        <w:t xml:space="preserve"> Using MVC in our project we were naturally exposed to this vulnerability. Solutions to this would be adding </w:t>
+      </w:r>
+      <w:proofErr w:type="spellStart"/>
+      <w:r>
+        <w:rPr>
+          <w:rFonts w:cstheme="minorHAnsi"/>
+          <w:sz w:val="24"/>
+          <w:szCs w:val="24"/>
+        </w:rPr>
+        <w:t>DataAnnotations</w:t>
+      </w:r>
+      <w:proofErr w:type="spellEnd"/>
+      <w:r>
+        <w:rPr>
+          <w:rFonts w:cstheme="minorHAnsi"/>
+          <w:sz w:val="24"/>
+          <w:szCs w:val="24"/>
+        </w:rPr>
+        <w:t xml:space="preserve"> such as [Editable(false)] to the properties in the model class. This way the data binder would ignore any attempts of editing a specific property.</w:t>
+      </w:r>
+      <w:r>
+        <w:t xml:space="preserve"> </w:t>
+      </w:r>
+    </w:p>
+    <w:p/>
     <w:p>
       <w:pPr>
         <w:pStyle w:val="Heading1"/>
@@ -6879,7 +9246,7 @@
           <w:szCs w:val="40"/>
         </w:rPr>
       </w:pPr>
-      <w:bookmarkStart w:id="13" w:name="_Toc59268203"/>
+      <w:bookmarkStart w:id="20" w:name="_Toc59308126"/>
       <w:r>
         <w:rPr>
           <w:rFonts w:asciiTheme="minorHAnsi" w:hAnsiTheme="minorHAnsi" w:cstheme="minorHAnsi"/>
@@ -6902,7 +9269,7 @@
         </w:rPr>
         <w:t>oncurrency</w:t>
       </w:r>
-      <w:bookmarkEnd w:id="13"/>
+      <w:bookmarkEnd w:id="20"/>
     </w:p>
     <w:p>
       <w:pPr>
@@ -6949,6 +9316,7 @@
           <w:szCs w:val="24"/>
         </w:rPr>
       </w:pPr>
+      <w:bookmarkStart w:id="21" w:name="_Toc59308127"/>
       <w:r>
         <w:rPr>
           <w:rFonts w:asciiTheme="minorHAnsi" w:hAnsiTheme="minorHAnsi" w:cstheme="minorHAnsi"/>
@@ -6958,59 +9326,60 @@
           <w:sz w:val="28"/>
           <w:szCs w:val="28"/>
         </w:rPr>
+        <w:t>Optimistic vs. pessimistic</w:t>
+      </w:r>
+      <w:bookmarkEnd w:id="21"/>
+    </w:p>
+    <w:p>
+      <w:pPr>
+        <w:tabs>
+          <w:tab w:val="left" w:pos="720"/>
+        </w:tabs>
+        <w:spacing w:after="0" w:line="360" w:lineRule="auto"/>
+        <w:jc w:val="both"/>
+        <w:rPr>
+          <w:rFonts w:cstheme="minorHAnsi"/>
+          <w:sz w:val="24"/>
+          <w:szCs w:val="24"/>
+        </w:rPr>
+      </w:pPr>
+      <w:r>
+        <w:rPr>
+          <w:rFonts w:cstheme="minorHAnsi"/>
+          <w:sz w:val="24"/>
+          <w:szCs w:val="24"/>
+        </w:rPr>
+        <w:tab/>
+      </w:r>
+      <w:r>
+        <w:rPr>
+          <w:rFonts w:cstheme="minorHAnsi"/>
+          <w:sz w:val="24"/>
+          <w:szCs w:val="24"/>
+        </w:rPr>
+        <w:t>There are two approaches to resolve concurrency conflicts: optimistic and pessimistic. Pessimistic concurrency assumes that the conflicts are going to happen, and often. We thus lock the database, making sure no one will interfere and create a conflict. This of course means that during this lock period, no one will be able to access the database until it is unlocked, which limits the user greatly.</w:t>
+      </w:r>
+    </w:p>
+    <w:p>
+      <w:pPr>
+        <w:tabs>
+          <w:tab w:val="left" w:pos="720"/>
+        </w:tabs>
+        <w:spacing w:after="0" w:line="360" w:lineRule="auto"/>
+        <w:jc w:val="both"/>
+        <w:rPr>
+          <w:rFonts w:cstheme="minorHAnsi"/>
+          <w:sz w:val="24"/>
+          <w:szCs w:val="24"/>
+        </w:rPr>
+      </w:pPr>
+      <w:r>
+        <w:rPr>
+          <w:rFonts w:cstheme="minorHAnsi"/>
+          <w:sz w:val="24"/>
+          <w:szCs w:val="24"/>
+        </w:rPr>
         <w:lastRenderedPageBreak/>
-        <w:t>Optimistic vs. pessimistic</w:t>
-      </w:r>
-    </w:p>
-    <w:p>
-      <w:pPr>
-        <w:tabs>
-          <w:tab w:val="left" w:pos="720"/>
-        </w:tabs>
-        <w:spacing w:after="0" w:line="360" w:lineRule="auto"/>
-        <w:jc w:val="both"/>
-        <w:rPr>
-          <w:rFonts w:cstheme="minorHAnsi"/>
-          <w:sz w:val="24"/>
-          <w:szCs w:val="24"/>
-        </w:rPr>
-      </w:pPr>
-      <w:r>
-        <w:rPr>
-          <w:rFonts w:cstheme="minorHAnsi"/>
-          <w:sz w:val="24"/>
-          <w:szCs w:val="24"/>
-        </w:rPr>
-        <w:tab/>
-      </w:r>
-      <w:r>
-        <w:rPr>
-          <w:rFonts w:cstheme="minorHAnsi"/>
-          <w:sz w:val="24"/>
-          <w:szCs w:val="24"/>
-        </w:rPr>
-        <w:t>There are two approaches to resolve concurrency conflicts: optimistic and pessimistic. Pessimistic concurrency assumes that the conflicts are going to happen, and often. We thus lock the database, making sure no one will interfere and create a conflict. This of course means that during this lock period, no one will be able to access the database until it is unlocked, which limits the user greatly.</w:t>
-      </w:r>
-    </w:p>
-    <w:p>
-      <w:pPr>
-        <w:tabs>
-          <w:tab w:val="left" w:pos="720"/>
-        </w:tabs>
-        <w:spacing w:after="0" w:line="360" w:lineRule="auto"/>
-        <w:jc w:val="both"/>
-        <w:rPr>
-          <w:rFonts w:cstheme="minorHAnsi"/>
-          <w:sz w:val="24"/>
-          <w:szCs w:val="24"/>
-        </w:rPr>
-      </w:pPr>
-      <w:r>
-        <w:rPr>
-          <w:rFonts w:cstheme="minorHAnsi"/>
-          <w:sz w:val="24"/>
-          <w:szCs w:val="24"/>
-        </w:rPr>
         <w:tab/>
       </w:r>
       <w:r>
@@ -7128,6 +9497,7 @@
           <w:szCs w:val="24"/>
         </w:rPr>
       </w:pPr>
+      <w:bookmarkStart w:id="22" w:name="_Toc59308128"/>
       <w:r>
         <w:rPr>
           <w:rFonts w:asciiTheme="minorHAnsi" w:hAnsiTheme="minorHAnsi" w:cstheme="minorHAnsi"/>
@@ -7139,6 +9509,7 @@
         </w:rPr>
         <w:t>Transactions</w:t>
       </w:r>
+      <w:bookmarkEnd w:id="22"/>
     </w:p>
     <w:p>
       <w:pPr>
@@ -7219,60 +9590,68 @@
           <w:sz w:val="24"/>
           <w:szCs w:val="24"/>
         </w:rPr>
+        <w:t>(pic for insert)</w:t>
+      </w:r>
+    </w:p>
+    <w:p>
+      <w:pPr>
+        <w:tabs>
+          <w:tab w:val="left" w:pos="720"/>
+        </w:tabs>
+        <w:spacing w:after="0" w:line="360" w:lineRule="auto"/>
+        <w:jc w:val="both"/>
+        <w:rPr>
+          <w:rFonts w:cstheme="minorHAnsi"/>
+          <w:sz w:val="24"/>
+          <w:szCs w:val="24"/>
+        </w:rPr>
+      </w:pPr>
+      <w:r>
+        <w:rPr>
+          <w:rFonts w:cstheme="minorHAnsi"/>
+          <w:sz w:val="24"/>
+          <w:szCs w:val="24"/>
+        </w:rPr>
+        <w:t>(pic for update)</w:t>
+      </w:r>
+    </w:p>
+    <w:p>
+      <w:pPr>
+        <w:tabs>
+          <w:tab w:val="left" w:pos="720"/>
+        </w:tabs>
+        <w:spacing w:after="0" w:line="360" w:lineRule="auto"/>
+        <w:jc w:val="both"/>
+        <w:rPr>
+          <w:rFonts w:cstheme="minorHAnsi"/>
+          <w:sz w:val="24"/>
+          <w:szCs w:val="24"/>
+        </w:rPr>
+      </w:pPr>
+      <w:r>
+        <w:rPr>
+          <w:rFonts w:cstheme="minorHAnsi"/>
+          <w:sz w:val="24"/>
+          <w:szCs w:val="24"/>
+        </w:rPr>
+        <w:tab/>
+      </w:r>
+      <w:r>
+        <w:rPr>
+          <w:rFonts w:cstheme="minorHAnsi"/>
+          <w:sz w:val="24"/>
+          <w:szCs w:val="24"/>
+        </w:rPr>
+        <w:t xml:space="preserve">It must be noted that naturally, each transaction has an overhead, meaning the less transactions, the better. Having a single transaction instead of ten of them saves a significant amount of time. But there is a downside, if one query fails, the entire transaction is rollbacked, meaning we cannot wrap everything into a single transaction. Another important part plays </w:t>
+      </w:r>
+      <w:r>
+        <w:rPr>
+          <w:rFonts w:cstheme="minorHAnsi"/>
+          <w:sz w:val="24"/>
+          <w:szCs w:val="24"/>
+        </w:rPr>
         <w:lastRenderedPageBreak/>
-        <w:t>(pic for insert)</w:t>
-      </w:r>
-    </w:p>
-    <w:p>
-      <w:pPr>
-        <w:tabs>
-          <w:tab w:val="left" w:pos="720"/>
-        </w:tabs>
-        <w:spacing w:after="0" w:line="360" w:lineRule="auto"/>
-        <w:jc w:val="both"/>
-        <w:rPr>
-          <w:rFonts w:cstheme="minorHAnsi"/>
-          <w:sz w:val="24"/>
-          <w:szCs w:val="24"/>
-        </w:rPr>
-      </w:pPr>
-      <w:r>
-        <w:rPr>
-          <w:rFonts w:cstheme="minorHAnsi"/>
-          <w:sz w:val="24"/>
-          <w:szCs w:val="24"/>
-        </w:rPr>
-        <w:t>(pic for update)</w:t>
-      </w:r>
-    </w:p>
-    <w:p>
-      <w:pPr>
-        <w:tabs>
-          <w:tab w:val="left" w:pos="720"/>
-        </w:tabs>
-        <w:spacing w:after="0" w:line="360" w:lineRule="auto"/>
-        <w:jc w:val="both"/>
-        <w:rPr>
-          <w:rFonts w:cstheme="minorHAnsi"/>
-          <w:sz w:val="24"/>
-          <w:szCs w:val="24"/>
-        </w:rPr>
-      </w:pPr>
-      <w:r>
-        <w:rPr>
-          <w:rFonts w:cstheme="minorHAnsi"/>
-          <w:sz w:val="24"/>
-          <w:szCs w:val="24"/>
-        </w:rPr>
-        <w:tab/>
-      </w:r>
-      <w:r>
-        <w:rPr>
-          <w:rFonts w:cstheme="minorHAnsi"/>
-          <w:sz w:val="24"/>
-          <w:szCs w:val="24"/>
-        </w:rPr>
-        <w:t>It must be noted that naturally, each transaction has an overhead, meaning the less transactions, the better. Having a single transaction instead of ten of them saves a significant amount of time. But there is a downside, if one query fails, the entire transaction is rollbacked, meaning we cannot wrap everything into a single transaction. Another important part plays the forementioned isolation levels. When implementing transactions, we had to make sure that they are not wrongly blocking other queries to the database. When it comes to the performance of individual isolation levels there is not much of a difference. (pic)</w:t>
+        <w:t>the forementioned isolation levels. When implementing transactions, we had to make sure that they are not wrongly blocking other queries to the database. When it comes to the performance of individual isolation levels there is not much of a difference. (pic)</w:t>
       </w:r>
       <w:r>
         <w:rPr>
@@ -7316,6 +9695,7 @@
           <w:szCs w:val="28"/>
         </w:rPr>
       </w:pPr>
+      <w:bookmarkStart w:id="23" w:name="_Toc59308129"/>
       <w:r>
         <w:rPr>
           <w:rFonts w:asciiTheme="minorHAnsi" w:hAnsiTheme="minorHAnsi" w:cstheme="minorHAnsi"/>
@@ -7327,6 +9707,7 @@
         </w:rPr>
         <w:t>Our concurrency</w:t>
       </w:r>
+      <w:bookmarkEnd w:id="23"/>
     </w:p>
     <w:p>
       <w:pPr>
@@ -7643,7 +10024,7 @@
                     <pic:cNvPicPr/>
                   </pic:nvPicPr>
                   <pic:blipFill>
-                    <a:blip r:embed="rId20">
+                    <a:blip r:embed="rId24">
                       <a:extLst>
                         <a:ext uri="{28A0092B-C50C-407E-A947-70E740481C1C}">
                           <a14:useLocalDpi xmlns:a14="http://schemas.microsoft.com/office/drawing/2010/main" val="0"/>
@@ -7722,7 +10103,7 @@
                     <pic:cNvPicPr/>
                   </pic:nvPicPr>
                   <pic:blipFill>
-                    <a:blip r:embed="rId21">
+                    <a:blip r:embed="rId25">
                       <a:extLst>
                         <a:ext uri="{28A0092B-C50C-407E-A947-70E740481C1C}">
                           <a14:useLocalDpi xmlns:a14="http://schemas.microsoft.com/office/drawing/2010/main" val="0"/>
@@ -7827,23 +10208,7 @@
           <w:sz w:val="24"/>
           <w:szCs w:val="24"/>
         </w:rPr>
-        <w:t xml:space="preserve"> type, which is newly generated whenever the assignment in the database is changed. We get the initial timestamp from the Razor page when the user loads it, because that represents the state of information the user is presented with. When he then updates the assignment, we compare this timestamp with the one </w:t>
-      </w:r>
-      <w:r>
-        <w:rPr>
-          <w:rFonts w:cstheme="minorHAnsi"/>
-          <w:sz w:val="24"/>
-          <w:szCs w:val="24"/>
-        </w:rPr>
-        <w:t>in</w:t>
-      </w:r>
-      <w:r>
-        <w:rPr>
-          <w:rFonts w:cstheme="minorHAnsi"/>
-          <w:sz w:val="24"/>
-          <w:szCs w:val="24"/>
-        </w:rPr>
-        <w:t xml:space="preserve"> database. If they match, the update goes through, </w:t>
+        <w:t xml:space="preserve"> type, which is newly generated whenever the assignment in the database is changed. We get the initial timestamp from the Razor page when the user loads it, because that represents the state of information the user is presented with. When he then updates the assignment, we compare this timestamp with the one in database. If they match, the update goes through, </w:t>
       </w:r>
       <w:r>
         <w:rPr>
@@ -7891,7 +10256,7 @@
                     <pic:cNvPicPr/>
                   </pic:nvPicPr>
                   <pic:blipFill>
-                    <a:blip r:embed="rId22">
+                    <a:blip r:embed="rId26">
                       <a:extLst>
                         <a:ext uri="{28A0092B-C50C-407E-A947-70E740481C1C}">
                           <a14:useLocalDpi xmlns:a14="http://schemas.microsoft.com/office/drawing/2010/main" val="0"/>
@@ -8064,7 +10429,7 @@
                     <pic:cNvPicPr/>
                   </pic:nvPicPr>
                   <pic:blipFill>
-                    <a:blip r:embed="rId23">
+                    <a:blip r:embed="rId27">
                       <a:extLst>
                         <a:ext uri="{28A0092B-C50C-407E-A947-70E740481C1C}">
                           <a14:useLocalDpi xmlns:a14="http://schemas.microsoft.com/office/drawing/2010/main" val="0"/>
@@ -8123,7 +10488,7 @@
                     <pic:cNvPicPr/>
                   </pic:nvPicPr>
                   <pic:blipFill>
-                    <a:blip r:embed="rId24">
+                    <a:blip r:embed="rId28">
                       <a:extLst>
                         <a:ext uri="{28A0092B-C50C-407E-A947-70E740481C1C}">
                           <a14:useLocalDpi xmlns:a14="http://schemas.microsoft.com/office/drawing/2010/main" val="0"/>
@@ -8244,23 +10609,7 @@
           <w:szCs w:val="24"/>
         </w:rPr>
         <w:tab/>
-        <w:t>The solver posts a request to the server. The solution has the ID of the assignment attached to it, so the server starts looking for the same ID among the posted assignments. If it finds it, but it is deleted (</w:t>
-      </w:r>
-      <w:r>
-        <w:rPr>
-          <w:rFonts w:cstheme="minorHAnsi"/>
-          <w:sz w:val="24"/>
-          <w:szCs w:val="24"/>
-        </w:rPr>
-        <w:t>just</w:t>
-      </w:r>
-      <w:r>
-        <w:rPr>
-          <w:rFonts w:cstheme="minorHAnsi"/>
-          <w:sz w:val="24"/>
-          <w:szCs w:val="24"/>
-        </w:rPr>
-        <w:t xml:space="preserve"> disabled, deleted in eyes of the users) or inactive, the solver gets a response from the server, that the assignment has been deleted in the meantime and his solution was therefore not accepted.</w:t>
+        <w:t>The solver posts a request to the server. The solution has the ID of the assignment attached to it, so the server starts looking for the same ID among the posted assignments. If it finds it, but it is deleted (just disabled, deleted in eyes of the users) or inactive, the solver gets a response from the server, that the assignment has been deleted in the meantime and his solution was therefore not accepted.</w:t>
       </w:r>
     </w:p>
     <w:p>
@@ -8283,15 +10632,7 @@
           <w:szCs w:val="24"/>
         </w:rPr>
         <w:tab/>
-        <w:t>If, on the other hand, the server finds an active assignment with a matching assignment ID, it attaches the solution to it, using a transaction for that process), so if there is a delete request from the poster in the meantime, it first lets the solution to be attached and then the post is deleted or disabled. If in fact the post is to be deleted after the transaction that attaches the solution to the post is finished, another transaction is started (for deleting the post) and the post is deleted</w:t>
-      </w:r>
-      <w:r>
-        <w:rPr>
-          <w:rFonts w:cstheme="minorHAnsi"/>
-          <w:sz w:val="24"/>
-          <w:szCs w:val="24"/>
-        </w:rPr>
-        <w:t>.</w:t>
+        <w:t>If, on the other hand, the server finds an active assignment with a matching assignment ID, it attaches the solution to it, using a transaction for that process), so if there is a delete request from the poster in the meantime, it first lets the solution to be attached and then the post is deleted or disabled. If in fact the post is to be deleted after the transaction that attaches the solution to the post is finished, another transaction is started (for deleting the post) and the post is deleted.</w:t>
       </w:r>
     </w:p>
     <w:p>
@@ -8331,7 +10672,7 @@
                     <pic:cNvPicPr/>
                   </pic:nvPicPr>
                   <pic:blipFill>
-                    <a:blip r:embed="rId20">
+                    <a:blip r:embed="rId24">
                       <a:extLst>
                         <a:ext uri="{28A0092B-C50C-407E-A947-70E740481C1C}">
                           <a14:useLocalDpi xmlns:a14="http://schemas.microsoft.com/office/drawing/2010/main" val="0"/>
@@ -8394,7 +10735,7 @@
                     <pic:cNvPicPr/>
                   </pic:nvPicPr>
                   <pic:blipFill>
-                    <a:blip r:embed="rId21">
+                    <a:blip r:embed="rId25">
                       <a:extLst>
                         <a:ext uri="{28A0092B-C50C-407E-A947-70E740481C1C}">
                           <a14:useLocalDpi xmlns:a14="http://schemas.microsoft.com/office/drawing/2010/main" val="0"/>
@@ -8480,7 +10821,7 @@
                     <pic:cNvPicPr/>
                   </pic:nvPicPr>
                   <pic:blipFill>
-                    <a:blip r:embed="rId25">
+                    <a:blip r:embed="rId29">
                       <a:extLst>
                         <a:ext uri="{28A0092B-C50C-407E-A947-70E740481C1C}">
                           <a14:useLocalDpi xmlns:a14="http://schemas.microsoft.com/office/drawing/2010/main" val="0"/>
@@ -8905,7 +11246,7 @@
           <w:szCs w:val="40"/>
         </w:rPr>
       </w:pPr>
-      <w:bookmarkStart w:id="14" w:name="_Toc59268204"/>
+      <w:bookmarkStart w:id="24" w:name="_Toc59308130"/>
       <w:r>
         <w:rPr>
           <w:rFonts w:asciiTheme="minorHAnsi" w:hAnsiTheme="minorHAnsi" w:cstheme="minorHAnsi"/>
@@ -8917,7 +11258,7 @@
         </w:rPr>
         <w:t>Testing</w:t>
       </w:r>
-      <w:bookmarkEnd w:id="14"/>
+      <w:bookmarkEnd w:id="24"/>
     </w:p>
     <w:p>
       <w:pPr>
@@ -8935,7 +11276,7 @@
           <w:szCs w:val="28"/>
         </w:rPr>
       </w:pPr>
-      <w:bookmarkStart w:id="15" w:name="_Toc59268205"/>
+      <w:bookmarkStart w:id="25" w:name="_Toc59308131"/>
       <w:r>
         <w:rPr>
           <w:rFonts w:asciiTheme="minorHAnsi" w:hAnsiTheme="minorHAnsi" w:cstheme="minorHAnsi"/>
@@ -8947,7 +11288,7 @@
         </w:rPr>
         <w:t>Unit testing</w:t>
       </w:r>
-      <w:bookmarkEnd w:id="15"/>
+      <w:bookmarkEnd w:id="25"/>
     </w:p>
     <w:p>
       <w:pPr>
@@ -9122,7 +11463,7 @@
           <w:szCs w:val="40"/>
         </w:rPr>
       </w:pPr>
-      <w:bookmarkStart w:id="16" w:name="_Toc59268206"/>
+      <w:bookmarkStart w:id="26" w:name="_Toc59308132"/>
       <w:r>
         <w:rPr>
           <w:rFonts w:asciiTheme="minorHAnsi" w:hAnsiTheme="minorHAnsi" w:cstheme="minorHAnsi"/>
@@ -9135,7 +11476,7 @@
         <w:lastRenderedPageBreak/>
         <w:t>Code standards</w:t>
       </w:r>
-      <w:bookmarkEnd w:id="16"/>
+      <w:bookmarkEnd w:id="26"/>
     </w:p>
     <w:p>
       <w:pPr>
@@ -9962,7 +12303,7 @@
           <w:szCs w:val="40"/>
         </w:rPr>
       </w:pPr>
-      <w:bookmarkStart w:id="17" w:name="_Toc59268207"/>
+      <w:bookmarkStart w:id="27" w:name="_Toc59308133"/>
       <w:r>
         <w:rPr>
           <w:rFonts w:asciiTheme="minorHAnsi" w:hAnsiTheme="minorHAnsi" w:cstheme="minorHAnsi"/>
@@ -9974,7 +12315,7 @@
         </w:rPr>
         <w:t>Implementation</w:t>
       </w:r>
-      <w:bookmarkEnd w:id="17"/>
+      <w:bookmarkEnd w:id="27"/>
     </w:p>
     <w:p>
       <w:pPr>
@@ -10107,7 +12448,7 @@
           <w:szCs w:val="28"/>
         </w:rPr>
       </w:pPr>
-      <w:bookmarkStart w:id="18" w:name="_Toc59268208"/>
+      <w:bookmarkStart w:id="28" w:name="_Toc59308134"/>
       <w:r>
         <w:rPr>
           <w:rFonts w:asciiTheme="minorHAnsi" w:hAnsiTheme="minorHAnsi" w:cstheme="minorHAnsi"/>
@@ -10119,7 +12460,7 @@
         </w:rPr>
         <w:t>Pagination</w:t>
       </w:r>
-      <w:bookmarkEnd w:id="18"/>
+      <w:bookmarkEnd w:id="28"/>
     </w:p>
     <w:p>
       <w:pPr>
@@ -10265,7 +12606,7 @@
           <w:szCs w:val="40"/>
         </w:rPr>
       </w:pPr>
-      <w:bookmarkStart w:id="19" w:name="_Toc59268209"/>
+      <w:bookmarkStart w:id="29" w:name="_Toc59308135"/>
       <w:r>
         <w:rPr>
           <w:rFonts w:asciiTheme="minorHAnsi" w:hAnsiTheme="minorHAnsi" w:cstheme="minorHAnsi"/>
@@ -10278,8 +12619,9 @@
         <w:lastRenderedPageBreak/>
         <w:t>CONCLUSION</w:t>
       </w:r>
-      <w:bookmarkEnd w:id="19"/>
-    </w:p>
+      <w:bookmarkEnd w:id="29"/>
+    </w:p>
+    <w:bookmarkStart w:id="30" w:name="_Toc59308136" w:displacedByCustomXml="next"/>
     <w:sdt>
       <w:sdtPr>
         <w:rPr>
@@ -10319,6 +12661,7 @@
             </w:rPr>
             <w:t>REFERENCES</w:t>
           </w:r>
+          <w:bookmarkEnd w:id="30"/>
         </w:p>
         <w:sdt>
           <w:sdtPr>
@@ -10362,7 +12705,7 @@
               </w:tblGrid>
               <w:tr>
                 <w:trPr>
-                  <w:divId w:val="369301372"/>
+                  <w:divId w:val="1135876101"/>
                   <w:tblCellSpacing w:w="15" w:type="dxa"/>
                 </w:trPr>
                 <w:tc>
@@ -10410,7 +12753,7 @@
               </w:tr>
               <w:tr>
                 <w:trPr>
-                  <w:divId w:val="369301372"/>
+                  <w:divId w:val="1135876101"/>
                   <w:tblCellSpacing w:w="15" w:type="dxa"/>
                 </w:trPr>
                 <w:tc>
@@ -10449,14 +12792,14 @@
                       <w:rPr>
                         <w:noProof/>
                       </w:rPr>
-                      <w:t>"Making Dapper Faster with Transactions," 26 4 2012. [Online]. Available: https://blog.staticvoid.co.nz/2012/making_dapper_faster_with_transactions/.</w:t>
+                      <w:t>"Brute Force Attack: Definition and Examples," Kaspersky, [Online]. Available: https://www.kaspersky.com/resource-center/definitions/brute-force-attack.</w:t>
                     </w:r>
                   </w:p>
                 </w:tc>
               </w:tr>
               <w:tr>
                 <w:trPr>
-                  <w:divId w:val="369301372"/>
+                  <w:divId w:val="1135876101"/>
                   <w:tblCellSpacing w:w="15" w:type="dxa"/>
                 </w:trPr>
                 <w:tc>
@@ -10495,14 +12838,14 @@
                       <w:rPr>
                         <w:noProof/>
                       </w:rPr>
-                      <w:t>"GeeksForGeeks," 14 8 2020. [Online]. Available: https://www.geeksforgeeks.org/sql-transactions/.</w:t>
+                      <w:t>"Dynamic IP Restrictions," Microsoft, [Online]. Available: https://www.iis.net/downloads/microsoft/dynamic-ip-restrictions.</w:t>
                     </w:r>
                   </w:p>
                 </w:tc>
               </w:tr>
               <w:tr>
                 <w:trPr>
-                  <w:divId w:val="369301372"/>
+                  <w:divId w:val="1135876101"/>
                   <w:tblCellSpacing w:w="15" w:type="dxa"/>
                 </w:trPr>
                 <w:tc>
@@ -10541,14 +12884,14 @@
                       <w:rPr>
                         <w:noProof/>
                       </w:rPr>
-                      <w:t>"Wikipedia," [Online]. Available: https://en.wikipedia.org/wiki/Deadlock.</w:t>
+                      <w:t>"Preventing mass assignment or over posting in ASP.NET Core," NET Escapades, 21 3 2017. [Online]. Available: https://andrewlock.net/preventing-mass-assignment-or-over-posting-in-asp-net-core/.</w:t>
                     </w:r>
                   </w:p>
                 </w:tc>
               </w:tr>
               <w:tr>
                 <w:trPr>
-                  <w:divId w:val="369301372"/>
+                  <w:divId w:val="1135876101"/>
                   <w:tblCellSpacing w:w="15" w:type="dxa"/>
                 </w:trPr>
                 <w:tc>
@@ -10587,6 +12930,144 @@
                       <w:rPr>
                         <w:noProof/>
                       </w:rPr>
+                      <w:t>"Making Dapper Faster with Transactions," 26 4 2012. [Online]. Available: https://blog.staticvoid.co.nz/2012/making_dapper_faster_with_transactions/.</w:t>
+                    </w:r>
+                  </w:p>
+                </w:tc>
+              </w:tr>
+              <w:tr>
+                <w:trPr>
+                  <w:divId w:val="1135876101"/>
+                  <w:tblCellSpacing w:w="15" w:type="dxa"/>
+                </w:trPr>
+                <w:tc>
+                  <w:tcPr>
+                    <w:tcW w:w="50" w:type="pct"/>
+                    <w:hideMark/>
+                  </w:tcPr>
+                  <w:p>
+                    <w:pPr>
+                      <w:pStyle w:val="Bibliography"/>
+                      <w:rPr>
+                        <w:noProof/>
+                      </w:rPr>
+                    </w:pPr>
+                    <w:r>
+                      <w:rPr>
+                        <w:noProof/>
+                      </w:rPr>
+                      <w:t xml:space="preserve">[6] </w:t>
+                    </w:r>
+                  </w:p>
+                </w:tc>
+                <w:tc>
+                  <w:tcPr>
+                    <w:tcW w:w="0" w:type="auto"/>
+                    <w:hideMark/>
+                  </w:tcPr>
+                  <w:p>
+                    <w:pPr>
+                      <w:pStyle w:val="Bibliography"/>
+                      <w:rPr>
+                        <w:noProof/>
+                      </w:rPr>
+                    </w:pPr>
+                    <w:r>
+                      <w:rPr>
+                        <w:noProof/>
+                      </w:rPr>
+                      <w:t>"GeeksForGeeks," 14 8 2020. [Online]. Available: https://www.geeksforgeeks.org/sql-transactions/.</w:t>
+                    </w:r>
+                  </w:p>
+                </w:tc>
+              </w:tr>
+              <w:tr>
+                <w:trPr>
+                  <w:divId w:val="1135876101"/>
+                  <w:tblCellSpacing w:w="15" w:type="dxa"/>
+                </w:trPr>
+                <w:tc>
+                  <w:tcPr>
+                    <w:tcW w:w="50" w:type="pct"/>
+                    <w:hideMark/>
+                  </w:tcPr>
+                  <w:p>
+                    <w:pPr>
+                      <w:pStyle w:val="Bibliography"/>
+                      <w:rPr>
+                        <w:noProof/>
+                      </w:rPr>
+                    </w:pPr>
+                    <w:r>
+                      <w:rPr>
+                        <w:noProof/>
+                      </w:rPr>
+                      <w:t xml:space="preserve">[7] </w:t>
+                    </w:r>
+                  </w:p>
+                </w:tc>
+                <w:tc>
+                  <w:tcPr>
+                    <w:tcW w:w="0" w:type="auto"/>
+                    <w:hideMark/>
+                  </w:tcPr>
+                  <w:p>
+                    <w:pPr>
+                      <w:pStyle w:val="Bibliography"/>
+                      <w:rPr>
+                        <w:noProof/>
+                      </w:rPr>
+                    </w:pPr>
+                    <w:r>
+                      <w:rPr>
+                        <w:noProof/>
+                      </w:rPr>
+                      <w:t>"Wikipedia," [Online]. Available: https://en.wikipedia.org/wiki/Deadlock.</w:t>
+                    </w:r>
+                  </w:p>
+                </w:tc>
+              </w:tr>
+              <w:tr>
+                <w:trPr>
+                  <w:divId w:val="1135876101"/>
+                  <w:tblCellSpacing w:w="15" w:type="dxa"/>
+                </w:trPr>
+                <w:tc>
+                  <w:tcPr>
+                    <w:tcW w:w="50" w:type="pct"/>
+                    <w:hideMark/>
+                  </w:tcPr>
+                  <w:p>
+                    <w:pPr>
+                      <w:pStyle w:val="Bibliography"/>
+                      <w:rPr>
+                        <w:noProof/>
+                      </w:rPr>
+                    </w:pPr>
+                    <w:r>
+                      <w:rPr>
+                        <w:noProof/>
+                      </w:rPr>
+                      <w:t xml:space="preserve">[8] </w:t>
+                    </w:r>
+                  </w:p>
+                </w:tc>
+                <w:tc>
+                  <w:tcPr>
+                    <w:tcW w:w="0" w:type="auto"/>
+                    <w:hideMark/>
+                  </w:tcPr>
+                  <w:p>
+                    <w:pPr>
+                      <w:pStyle w:val="Bibliography"/>
+                      <w:rPr>
+                        <w:noProof/>
+                      </w:rPr>
+                    </w:pPr>
+                    <w:r>
+                      <w:rPr>
+                        <w:noProof/>
+                      </w:rPr>
                       <w:t>"Optimistic Concurrency vs Pessimistic Concurrency – short comparison," 23 2 2017. [Online]. Available: https://agirlamonggeeks.com/2017/02/23/optimistic-concurrency-vs-pessimistic-concurrency-short-comparison/.</w:t>
                     </w:r>
                   </w:p>
@@ -10595,7 +13076,7 @@
             </w:tbl>
             <w:p>
               <w:pPr>
-                <w:divId w:val="369301372"/>
+                <w:divId w:val="1135876101"/>
                 <w:rPr>
                   <w:rFonts w:eastAsia="Times New Roman"/>
                   <w:noProof/>
@@ -10630,7 +13111,7 @@
           <w:szCs w:val="24"/>
         </w:rPr>
       </w:pPr>
-      <w:bookmarkStart w:id="20" w:name="_Toc59268211"/>
+      <w:bookmarkStart w:id="31" w:name="_Toc59308137"/>
       <w:r>
         <w:rPr>
           <w:rFonts w:asciiTheme="minorHAnsi" w:hAnsiTheme="minorHAnsi" w:cstheme="minorHAnsi"/>
@@ -10642,7 +13123,7 @@
         </w:rPr>
         <w:t>APPENDIX</w:t>
       </w:r>
-      <w:bookmarkEnd w:id="20"/>
+      <w:bookmarkEnd w:id="31"/>
       <w:r>
         <w:rPr>
           <w:rFonts w:asciiTheme="minorHAnsi" w:hAnsiTheme="minorHAnsi" w:cstheme="minorHAnsi"/>
@@ -10683,27 +13164,49 @@
     <w:p>
       <w:pPr>
         <w:sectPr>
-          <w:footerReference w:type="default" r:id="rId26"/>
+          <w:footerReference w:type="default" r:id="rId30"/>
           <w:pgSz w:w="11906" w:h="16838" w:code="9"/>
           <w:pgMar w:top="1170" w:right="1440" w:bottom="810" w:left="1440" w:header="720" w:footer="720" w:gutter="0"/>
-          <w:pgNumType w:start="5"/>
+          <w:pgNumType w:start="3"/>
           <w:cols w:space="720"/>
           <w:docGrid w:linePitch="360"/>
         </w:sectPr>
       </w:pPr>
     </w:p>
     <w:p>
-      <w:r>
+      <w:pPr>
+        <w:pStyle w:val="Heading1"/>
+        <w:tabs>
+          <w:tab w:val="left" w:pos="900"/>
+        </w:tabs>
+        <w:spacing w:before="0" w:line="360" w:lineRule="auto"/>
+        <w:rPr>
+          <w:rFonts w:asciiTheme="minorHAnsi" w:hAnsiTheme="minorHAnsi" w:cstheme="minorHAnsi"/>
+          <w:noProof/>
+          <w:color w:val="000000" w:themeColor="text1"/>
+          <w:sz w:val="24"/>
+          <w:szCs w:val="24"/>
+        </w:rPr>
+      </w:pPr>
+      <w:bookmarkStart w:id="32" w:name="_Toc59308138"/>
+      <w:r>
+        <w:rPr>
+          <w:rFonts w:asciiTheme="minorHAnsi" w:hAnsiTheme="minorHAnsi" w:cstheme="minorHAnsi"/>
+          <w:noProof/>
+          <w:color w:val="000000" w:themeColor="text1"/>
+          <w:sz w:val="24"/>
+          <w:szCs w:val="24"/>
+        </w:rPr>
         <w:lastRenderedPageBreak/>
         <w:t>Appendix A – Domain Model</w:t>
       </w:r>
+      <w:bookmarkEnd w:id="32"/>
     </w:p>
     <w:p>
       <w:pPr>
         <w:sectPr>
           <w:pgSz w:w="16838" w:h="11906" w:orient="landscape" w:code="9"/>
           <w:pgMar w:top="1440" w:right="1170" w:bottom="1440" w:left="810" w:header="720" w:footer="720" w:gutter="0"/>
-          <w:pgNumType w:start="5"/>
           <w:cols w:space="720"/>
           <w:docGrid w:linePitch="360"/>
         </w:sectPr>
@@ -10728,7 +13231,7 @@
                     <pic:cNvPicPr/>
                   </pic:nvPicPr>
                   <pic:blipFill>
-                    <a:blip r:embed="rId27"/>
+                    <a:blip r:embed="rId31"/>
                     <a:stretch>
                       <a:fillRect/>
                     </a:stretch>
@@ -10765,7 +13268,7 @@
           <w:szCs w:val="24"/>
         </w:rPr>
       </w:pPr>
-      <w:bookmarkStart w:id="21" w:name="_Toc59268212"/>
+      <w:bookmarkStart w:id="33" w:name="_Toc59308139"/>
       <w:r>
         <w:rPr>
           <w:rFonts w:asciiTheme="minorHAnsi" w:hAnsiTheme="minorHAnsi" w:cstheme="minorHAnsi"/>
@@ -10774,9 +13277,29 @@
           <w:sz w:val="24"/>
           <w:szCs w:val="24"/>
         </w:rPr>
-        <w:t>Appendix A – Relational Model</w:t>
-      </w:r>
-      <w:bookmarkEnd w:id="21"/>
+        <w:t xml:space="preserve">Appendix </w:t>
+      </w:r>
+      <w:r>
+        <w:rPr>
+          <w:rFonts w:asciiTheme="minorHAnsi" w:hAnsiTheme="minorHAnsi" w:cstheme="minorHAnsi"/>
+          <w:noProof/>
+          <w:color w:val="000000" w:themeColor="text1"/>
+          <w:sz w:val="24"/>
+          <w:szCs w:val="24"/>
+        </w:rPr>
+        <w:t>B</w:t>
+      </w:r>
+      <w:r>
+        <w:rPr>
+          <w:rFonts w:asciiTheme="minorHAnsi" w:hAnsiTheme="minorHAnsi" w:cstheme="minorHAnsi"/>
+          <w:noProof/>
+          <w:color w:val="000000" w:themeColor="text1"/>
+          <w:sz w:val="24"/>
+          <w:szCs w:val="24"/>
+        </w:rPr>
+        <w:t xml:space="preserve"> – Relational Model</w:t>
+      </w:r>
+      <w:bookmarkEnd w:id="33"/>
     </w:p>
     <w:p>
       <w:pPr>
@@ -10802,7 +13325,7 @@
                     <pic:cNvPicPr/>
                   </pic:nvPicPr>
                   <pic:blipFill>
-                    <a:blip r:embed="rId28">
+                    <a:blip r:embed="rId32">
                       <a:extLst>
                         <a:ext uri="{28A0092B-C50C-407E-A947-70E740481C1C}">
                           <a14:useLocalDpi xmlns:a14="http://schemas.microsoft.com/office/drawing/2010/main" val="0"/>
@@ -10832,7 +13355,6 @@
     <w:sectPr>
       <w:pgSz w:w="11906" w:h="16838" w:code="9"/>
       <w:pgMar w:top="0" w:right="1440" w:bottom="810" w:left="1440" w:header="720" w:footer="720" w:gutter="0"/>
-      <w:pgNumType w:start="5"/>
       <w:cols w:space="720"/>
       <w:docGrid w:linePitch="360"/>
     </w:sectPr>
@@ -10886,7 +13408,7 @@
 <w:ftr xmlns:wpc="http://schemas.microsoft.com/office/word/2010/wordprocessingCanvas" xmlns:cx="http://schemas.microsoft.com/office/drawing/2014/chartex" xmlns:cx1="http://schemas.microsoft.com/office/drawing/2015/9/8/chartex" xmlns:cx2="http://schemas.microsoft.com/office/drawing/2015/10/21/chartex" xmlns:cx3="http://schemas.microsoft.com/office/drawing/2016/5/9/chartex" xmlns:cx4="http://schemas.microsoft.com/office/drawing/2016/5/10/chartex" xmlns:cx5="http://schemas.microsoft.com/office/drawing/2016/5/11/chartex" xmlns:cx6="http://schemas.microsoft.com/office/drawing/2016/5/12/chartex" xmlns:cx7="http://schemas.microsoft.com/office/drawing/2016/5/13/chartex" xmlns:cx8="http://schemas.microsoft.com/office/drawing/2016/5/14/chartex" xmlns:mc="http://schemas.openxmlformats.org/markup-compatibility/2006" xmlns:aink="http://schemas.microsoft.com/office/drawing/2016/ink" xmlns:am3d="http://schemas.microsoft.com/office/drawing/2017/model3d" xmlns:o="urn:schemas-microsoft-com:office:office" xmlns:r="http://schemas.openxmlformats.org/officeDocument/2006/relationships" xmlns:m="http://schemas.openxmlformats.org/officeDocument/2006/math" xmlns:v="urn:schemas-microsoft-com:vml" xmlns:wp14="http://schemas.microsoft.com/office/word/2010/wordprocessingDrawing" xmlns:wp="http://schemas.openxmlformats.org/drawingml/2006/wordprocessingDrawing" xmlns:w10="urn:schemas-microsoft-com:office:word" xmlns:w="http://schemas.openxmlformats.org/wordprocessingml/2006/main" xmlns:w14="http://schemas.microsoft.com/office/word/2010/wordml" xmlns:w15="http://schemas.microsoft.com/office/word/2012/wordml" xmlns:w16cex="http://schemas.microsoft.com/office/word/2018/wordml/cex" xmlns:w16cid="http://schemas.microsoft.com/office/word/2016/wordml/cid" xmlns:w16="http://schemas.microsoft.com/office/word/2018/wordml" xmlns:w16se="http://schemas.microsoft.com/office/word/2015/wordml/symex" xmlns:wpg="http://schemas.microsoft.com/office/word/2010/wordprocessingGroup" xmlns:wpi="http://schemas.microsoft.com/office/word/2010/wordprocessingInk" xmlns:wne="http://schemas.microsoft.com/office/word/2006/wordml" xmlns:wps="http://schemas.microsoft.com/office/word/2010/wordprocessingShape" mc:Ignorable="w14 w15 w16se w16cid w16 w16cex wp14">
   <w:sdt>
     <w:sdtPr>
-      <w:id w:val="1060827683"/>
+      <w:id w:val="261960871"/>
       <w:docPartObj>
         <w:docPartGallery w:val="Page Numbers (Bottom of Page)"/>
         <w:docPartUnique/>
@@ -11085,7 +13607,7 @@
   <w:abstractNum w:abstractNumId="1" w15:restartNumberingAfterBreak="0">
     <w:nsid w:val="0E603B9D"/>
     <w:multiLevelType w:val="multilevel"/>
-    <w:tmpl w:val="F7366BA8"/>
+    <w:tmpl w:val="8B52294E"/>
     <w:lvl w:ilvl="0">
       <w:start w:val="1"/>
       <w:numFmt w:val="decimal"/>
@@ -11107,6 +13629,8 @@
         <w:b/>
         <w:bCs/>
         <w:color w:val="auto"/>
+        <w:sz w:val="28"/>
+        <w:szCs w:val="28"/>
       </w:rPr>
     </w:lvl>
     <w:lvl w:ilvl="2">
@@ -13643,69 +16167,6 @@
 </file>
 
 <file path=customXml/item1.xml><?xml version="1.0" encoding="utf-8"?>
-<b:Sources xmlns:b="http://schemas.openxmlformats.org/officeDocument/2006/bibliography" xmlns="http://schemas.openxmlformats.org/officeDocument/2006/bibliography" SelectedStyle="\IEEE2006OfficeOnline.xsl" StyleName="IEEE" Version="2006">
-  <b:Source>
-    <b:Tag>Dap</b:Tag>
-    <b:SourceType>InternetSite</b:SourceType>
-    <b:Guid>{09D51093-E79E-4339-9798-42A79F9F9F38}</b:Guid>
-    <b:Title>Dapper Tutorial</b:Title>
-    <b:URL>https://dapper-tutorial.net/dapper</b:URL>
-    <b:RefOrder>1</b:RefOrder>
-  </b:Source>
-  <b:Source>
-    <b:Tag>Mak12</b:Tag>
-    <b:SourceType>InternetSite</b:SourceType>
-    <b:Guid>{7D8A620B-6EFA-482D-BD60-2ED7BD138CE0}</b:Guid>
-    <b:Title>Making Dapper Faster with Transactions</b:Title>
-    <b:Year>2012</b:Year>
-    <b:Month>4</b:Month>
-    <b:Day>26</b:Day>
-    <b:URL>https://blog.staticvoid.co.nz/2012/making_dapper_faster_with_transactions/</b:URL>
-    <b:RefOrder>2</b:RefOrder>
-  </b:Source>
-  <b:Source>
-    <b:Tag>Gee20</b:Tag>
-    <b:SourceType>InternetSite</b:SourceType>
-    <b:Guid>{1BA0F84F-007B-41BB-9567-F16AB2BB41B3}</b:Guid>
-    <b:Title>GeeksForGeeks</b:Title>
-    <b:Year>2020</b:Year>
-    <b:Month>8</b:Month>
-    <b:Day>14</b:Day>
-    <b:URL>https://www.geeksforgeeks.org/sql-transactions/</b:URL>
-    <b:RefOrder>3</b:RefOrder>
-  </b:Source>
-  <b:Source>
-    <b:Tag>Wik1</b:Tag>
-    <b:SourceType>InternetSite</b:SourceType>
-    <b:Guid>{1B14C6CD-4FD7-4AEF-ACAB-3E07787465DF}</b:Guid>
-    <b:Title>Wikipedia</b:Title>
-    <b:URL>https://en.wikipedia.org/wiki/Deadlock</b:URL>
-    <b:RefOrder>4</b:RefOrder>
-  </b:Source>
-  <b:Source>
-    <b:Tag>Opt17</b:Tag>
-    <b:SourceType>InternetSite</b:SourceType>
-    <b:Guid>{7892E90D-CC63-40CB-A153-77F01581CFF8}</b:Guid>
-    <b:Title>Optimistic Concurrency vs Pessimistic Concurrency – short comparison</b:Title>
-    <b:Year>2017</b:Year>
-    <b:Month>2</b:Month>
-    <b:Day>23</b:Day>
-    <b:URL>https://agirlamonggeeks.com/2017/02/23/optimistic-concurrency-vs-pessimistic-concurrency-short-comparison/</b:URL>
-    <b:RefOrder>5</b:RefOrder>
-  </b:Source>
-</b:Sources>
-</file>
-
-<file path=customXml/item2.xml><?xml version="1.0" encoding="utf-8"?>
-<?mso-contentType ?>
-<FormTemplates xmlns="http://schemas.microsoft.com/sharepoint/v3/contenttype/forms">
-  <Display>DocumentLibraryForm</Display>
-  <Edit>DocumentLibraryForm</Edit>
-  <New>DocumentLibraryForm</New>
-</FormTemplates>
-</file>
-
-<file path=customXml/item3.xml><?xml version="1.0" encoding="utf-8"?>
 <ct:contentTypeSchema xmlns:ct="http://schemas.microsoft.com/office/2006/metadata/contentType" xmlns:ma="http://schemas.microsoft.com/office/2006/metadata/properties/metaAttributes" ct:_="" ma:_="" ma:contentTypeName="Document" ma:contentTypeID="0x0101007ABF7950F6A0C343BBA37F80C4F72CA1" ma:contentTypeVersion="6" ma:contentTypeDescription="Create a new document." ma:contentTypeScope="" ma:versionID="198150f3c10b818c7b2b3a467d8cac83">
   <xsd:schema xmlns:xsd="http://www.w3.org/2001/XMLSchema" xmlns:xs="http://www.w3.org/2001/XMLSchema" xmlns:p="http://schemas.microsoft.com/office/2006/metadata/properties" xmlns:ns2="169e5c09-40f4-40d2-832a-f64ca7e98800" targetNamespace="http://schemas.microsoft.com/office/2006/metadata/properties" ma:root="true" ma:fieldsID="6d6dcd632c63d67538678398c350b468" ns2:_="">
     <xsd:import namespace="169e5c09-40f4-40d2-832a-f64ca7e98800"/>
@@ -13863,29 +16324,106 @@
 </ct:contentTypeSchema>
 </file>
 
-<file path=customXml/item4.xml><?xml version="1.0" encoding="utf-8"?>
+<file path=customXml/item2.xml><?xml version="1.0" encoding="utf-8"?>
+<?mso-contentType ?>
+<FormTemplates xmlns="http://schemas.microsoft.com/sharepoint/v3/contenttype/forms">
+  <Display>DocumentLibraryForm</Display>
+  <Edit>DocumentLibraryForm</Edit>
+  <New>DocumentLibraryForm</New>
+</FormTemplates>
+</file>
+
+<file path=customXml/item3.xml><?xml version="1.0" encoding="utf-8"?>
 <p:properties xmlns:p="http://schemas.microsoft.com/office/2006/metadata/properties" xmlns:xsi="http://www.w3.org/2001/XMLSchema-instance" xmlns:pc="http://schemas.microsoft.com/office/infopath/2007/PartnerControls">
   <documentManagement/>
 </p:properties>
 </file>
 
-<file path=customXml/itemProps1.xml><?xml version="1.0" encoding="utf-8"?>
-<ds:datastoreItem xmlns:ds="http://schemas.openxmlformats.org/officeDocument/2006/customXml" ds:itemID="{52C09DF1-1CD3-4D29-AB16-A593B39D7AA7}">
-  <ds:schemaRefs>
-    <ds:schemaRef ds:uri="http://schemas.openxmlformats.org/officeDocument/2006/bibliography"/>
-  </ds:schemaRefs>
-</ds:datastoreItem>
+<file path=customXml/item4.xml><?xml version="1.0" encoding="utf-8"?>
+<b:Sources xmlns:b="http://schemas.openxmlformats.org/officeDocument/2006/bibliography" xmlns="http://schemas.openxmlformats.org/officeDocument/2006/bibliography" SelectedStyle="\IEEE2006OfficeOnline.xsl" StyleName="IEEE" Version="2006">
+  <b:Source>
+    <b:Tag>Dap</b:Tag>
+    <b:SourceType>InternetSite</b:SourceType>
+    <b:Guid>{09D51093-E79E-4339-9798-42A79F9F9F38}</b:Guid>
+    <b:Title>Dapper Tutorial</b:Title>
+    <b:URL>https://dapper-tutorial.net/dapper</b:URL>
+    <b:RefOrder>1</b:RefOrder>
+  </b:Source>
+  <b:Source>
+    <b:Tag>Mak12</b:Tag>
+    <b:SourceType>InternetSite</b:SourceType>
+    <b:Guid>{7D8A620B-6EFA-482D-BD60-2ED7BD138CE0}</b:Guid>
+    <b:Title>Making Dapper Faster with Transactions</b:Title>
+    <b:Year>2012</b:Year>
+    <b:Month>4</b:Month>
+    <b:Day>26</b:Day>
+    <b:URL>https://blog.staticvoid.co.nz/2012/making_dapper_faster_with_transactions/</b:URL>
+    <b:RefOrder>5</b:RefOrder>
+  </b:Source>
+  <b:Source>
+    <b:Tag>Gee20</b:Tag>
+    <b:SourceType>InternetSite</b:SourceType>
+    <b:Guid>{1BA0F84F-007B-41BB-9567-F16AB2BB41B3}</b:Guid>
+    <b:Title>GeeksForGeeks</b:Title>
+    <b:Year>2020</b:Year>
+    <b:Month>8</b:Month>
+    <b:Day>14</b:Day>
+    <b:URL>https://www.geeksforgeeks.org/sql-transactions/</b:URL>
+    <b:RefOrder>6</b:RefOrder>
+  </b:Source>
+  <b:Source>
+    <b:Tag>Wik1</b:Tag>
+    <b:SourceType>InternetSite</b:SourceType>
+    <b:Guid>{1B14C6CD-4FD7-4AEF-ACAB-3E07787465DF}</b:Guid>
+    <b:Title>Wikipedia</b:Title>
+    <b:URL>https://en.wikipedia.org/wiki/Deadlock</b:URL>
+    <b:RefOrder>7</b:RefOrder>
+  </b:Source>
+  <b:Source>
+    <b:Tag>Opt17</b:Tag>
+    <b:SourceType>InternetSite</b:SourceType>
+    <b:Guid>{7892E90D-CC63-40CB-A153-77F01581CFF8}</b:Guid>
+    <b:Title>Optimistic Concurrency vs Pessimistic Concurrency – short comparison</b:Title>
+    <b:Year>2017</b:Year>
+    <b:Month>2</b:Month>
+    <b:Day>23</b:Day>
+    <b:URL>https://agirlamonggeeks.com/2017/02/23/optimistic-concurrency-vs-pessimistic-concurrency-short-comparison/</b:URL>
+    <b:RefOrder>8</b:RefOrder>
+  </b:Source>
+  <b:Source>
+    <b:Tag>Bru</b:Tag>
+    <b:SourceType>InternetSite</b:SourceType>
+    <b:Guid>{AE510FFC-70BF-444E-A7DF-1276EEFB9883}</b:Guid>
+    <b:Title>Brute Force Attack: Definition and Examples</b:Title>
+    <b:ProductionCompany>Kaspersky</b:ProductionCompany>
+    <b:URL>https://www.kaspersky.com/resource-center/definitions/brute-force-attack</b:URL>
+    <b:RefOrder>2</b:RefOrder>
+  </b:Source>
+  <b:Source>
+    <b:Tag>Dyn</b:Tag>
+    <b:SourceType>InternetSite</b:SourceType>
+    <b:Guid>{9984CE81-AA5E-4782-81DB-FFCE82084A6C}</b:Guid>
+    <b:Title>Dynamic IP Restrictions</b:Title>
+    <b:ProductionCompany>Microsoft</b:ProductionCompany>
+    <b:URL>https://www.iis.net/downloads/microsoft/dynamic-ip-restrictions</b:URL>
+    <b:RefOrder>3</b:RefOrder>
+  </b:Source>
+  <b:Source>
+    <b:Tag>Pre17</b:Tag>
+    <b:SourceType>InternetSite</b:SourceType>
+    <b:Guid>{16F26537-072F-4523-8C4B-6729621E5D03}</b:Guid>
+    <b:Title>Preventing mass assignment or over posting in ASP.NET Core</b:Title>
+    <b:ProductionCompany>NET Escapades</b:ProductionCompany>
+    <b:Year>2017</b:Year>
+    <b:Month>3</b:Month>
+    <b:Day>21</b:Day>
+    <b:URL>https://andrewlock.net/preventing-mass-assignment-or-over-posting-in-asp-net-core/</b:URL>
+    <b:RefOrder>4</b:RefOrder>
+  </b:Source>
+</b:Sources>
 </file>
 
-<file path=customXml/itemProps2.xml><?xml version="1.0" encoding="utf-8"?>
-<ds:datastoreItem xmlns:ds="http://schemas.openxmlformats.org/officeDocument/2006/customXml" ds:itemID="{507E82F3-ECF5-4AE3-BE27-C23A88A34805}">
-  <ds:schemaRefs>
-    <ds:schemaRef ds:uri="http://schemas.microsoft.com/sharepoint/v3/contenttype/forms"/>
-  </ds:schemaRefs>
-</ds:datastoreItem>
-</file>
-
-<file path=customXml/itemProps3.xml><?xml version="1.0" encoding="utf-8"?>
+<file path=customXml/itemProps1.xml><?xml version="1.0" encoding="utf-8"?>
 <ds:datastoreItem xmlns:ds="http://schemas.openxmlformats.org/officeDocument/2006/customXml" ds:itemID="{8B9E25BE-158B-4636-9A88-AF97AD73BFC0}">
   <ds:schemaRefs>
     <ds:schemaRef ds:uri="http://schemas.microsoft.com/office/2006/metadata/contentType"/>
@@ -13903,11 +16441,27 @@
 </ds:datastoreItem>
 </file>
 
-<file path=customXml/itemProps4.xml><?xml version="1.0" encoding="utf-8"?>
+<file path=customXml/itemProps2.xml><?xml version="1.0" encoding="utf-8"?>
+<ds:datastoreItem xmlns:ds="http://schemas.openxmlformats.org/officeDocument/2006/customXml" ds:itemID="{507E82F3-ECF5-4AE3-BE27-C23A88A34805}">
+  <ds:schemaRefs>
+    <ds:schemaRef ds:uri="http://schemas.microsoft.com/sharepoint/v3/contenttype/forms"/>
+  </ds:schemaRefs>
+</ds:datastoreItem>
+</file>
+
+<file path=customXml/itemProps3.xml><?xml version="1.0" encoding="utf-8"?>
 <ds:datastoreItem xmlns:ds="http://schemas.openxmlformats.org/officeDocument/2006/customXml" ds:itemID="{DBAFA41B-CD7E-46FF-A1C1-26E5A0362366}">
   <ds:schemaRefs>
     <ds:schemaRef ds:uri="http://schemas.microsoft.com/office/2006/metadata/properties"/>
     <ds:schemaRef ds:uri="http://schemas.microsoft.com/office/infopath/2007/PartnerControls"/>
   </ds:schemaRefs>
 </ds:datastoreItem>
+</file>
+
+<file path=customXml/itemProps4.xml><?xml version="1.0" encoding="utf-8"?>
+<ds:datastoreItem xmlns:ds="http://schemas.openxmlformats.org/officeDocument/2006/customXml" ds:itemID="{41579251-3407-4445-A64A-3A1C856EF108}">
+  <ds:schemaRefs>
+    <ds:schemaRef ds:uri="http://schemas.openxmlformats.org/officeDocument/2006/bibliography"/>
+  </ds:schemaRefs>
+</ds:datastoreItem>
 </file>
</xml_diff>

<commit_message>
Moved some concurrency into appendix
</commit_message>
<xml_diff>
--- a/Report_Semester_Project_TECHNICALDOCUMENTATION.docx
+++ b/Report_Semester_Project_TECHNICALDOCUMENTATION.docx
@@ -1723,7 +1723,6 @@
             <w:rPr>
               <w:rFonts w:eastAsiaTheme="minorEastAsia"/>
               <w:noProof/>
-              <w:lang/>
             </w:rPr>
           </w:pPr>
           <w:r>
@@ -1817,7 +1816,6 @@
             <w:rPr>
               <w:rFonts w:eastAsiaTheme="minorEastAsia"/>
               <w:noProof/>
-              <w:lang/>
             </w:rPr>
           </w:pPr>
           <w:hyperlink w:anchor="_Toc59378290" w:history="1">
@@ -1834,7 +1832,6 @@
               <w:rPr>
                 <w:rFonts w:eastAsiaTheme="minorEastAsia"/>
                 <w:noProof/>
-                <w:lang/>
               </w:rPr>
               <w:tab/>
             </w:r>
@@ -1907,7 +1904,6 @@
             <w:rPr>
               <w:rFonts w:eastAsiaTheme="minorEastAsia"/>
               <w:noProof/>
-              <w:lang/>
             </w:rPr>
           </w:pPr>
           <w:hyperlink w:anchor="_Toc59378291" w:history="1">
@@ -1924,7 +1920,6 @@
               <w:rPr>
                 <w:rFonts w:eastAsiaTheme="minorEastAsia"/>
                 <w:noProof/>
-                <w:lang/>
               </w:rPr>
               <w:tab/>
             </w:r>
@@ -1996,7 +1991,6 @@
             <w:rPr>
               <w:rFonts w:eastAsiaTheme="minorEastAsia"/>
               <w:noProof/>
-              <w:lang/>
             </w:rPr>
           </w:pPr>
           <w:hyperlink w:anchor="_Toc59378292" w:history="1">
@@ -2013,7 +2007,6 @@
               <w:rPr>
                 <w:rFonts w:eastAsiaTheme="minorEastAsia"/>
                 <w:noProof/>
-                <w:lang/>
               </w:rPr>
               <w:tab/>
             </w:r>
@@ -2086,7 +2079,6 @@
             <w:rPr>
               <w:rFonts w:eastAsiaTheme="minorEastAsia"/>
               <w:noProof/>
-              <w:lang/>
             </w:rPr>
           </w:pPr>
           <w:hyperlink w:anchor="_Toc59378293" w:history="1">
@@ -2103,7 +2095,6 @@
               <w:rPr>
                 <w:rFonts w:eastAsiaTheme="minorEastAsia"/>
                 <w:noProof/>
-                <w:lang/>
               </w:rPr>
               <w:tab/>
             </w:r>
@@ -2177,7 +2168,6 @@
             <w:rPr>
               <w:rFonts w:eastAsiaTheme="minorEastAsia"/>
               <w:noProof/>
-              <w:lang/>
             </w:rPr>
           </w:pPr>
           <w:hyperlink w:anchor="_Toc59378294" w:history="1">
@@ -2194,7 +2184,6 @@
               <w:rPr>
                 <w:rFonts w:eastAsiaTheme="minorEastAsia"/>
                 <w:noProof/>
-                <w:lang/>
               </w:rPr>
               <w:tab/>
             </w:r>
@@ -2266,7 +2255,6 @@
             <w:rPr>
               <w:rFonts w:eastAsiaTheme="minorEastAsia"/>
               <w:noProof/>
-              <w:lang/>
             </w:rPr>
           </w:pPr>
           <w:hyperlink w:anchor="_Toc59378295" w:history="1">
@@ -2283,7 +2271,6 @@
               <w:rPr>
                 <w:rFonts w:eastAsiaTheme="minorEastAsia"/>
                 <w:noProof/>
-                <w:lang/>
               </w:rPr>
               <w:tab/>
             </w:r>
@@ -2356,7 +2343,6 @@
             <w:rPr>
               <w:rFonts w:eastAsiaTheme="minorEastAsia"/>
               <w:noProof/>
-              <w:lang/>
             </w:rPr>
           </w:pPr>
           <w:hyperlink w:anchor="_Toc59378296" w:history="1">
@@ -2373,7 +2359,6 @@
               <w:rPr>
                 <w:rFonts w:eastAsiaTheme="minorEastAsia"/>
                 <w:noProof/>
-                <w:lang/>
               </w:rPr>
               <w:tab/>
             </w:r>
@@ -2446,7 +2431,6 @@
             <w:rPr>
               <w:rFonts w:eastAsiaTheme="minorEastAsia"/>
               <w:noProof/>
-              <w:lang/>
             </w:rPr>
           </w:pPr>
           <w:hyperlink w:anchor="_Toc59378297" w:history="1">
@@ -2463,7 +2447,6 @@
               <w:rPr>
                 <w:rFonts w:eastAsiaTheme="minorEastAsia"/>
                 <w:noProof/>
-                <w:lang/>
               </w:rPr>
               <w:tab/>
             </w:r>
@@ -2536,7 +2519,6 @@
             <w:rPr>
               <w:rFonts w:eastAsiaTheme="minorEastAsia"/>
               <w:noProof/>
-              <w:lang/>
             </w:rPr>
           </w:pPr>
           <w:hyperlink w:anchor="_Toc59378298" w:history="1">
@@ -2554,7 +2536,6 @@
               <w:rPr>
                 <w:rFonts w:eastAsiaTheme="minorEastAsia"/>
                 <w:noProof/>
-                <w:lang/>
               </w:rPr>
               <w:tab/>
             </w:r>
@@ -2627,7 +2608,6 @@
             <w:rPr>
               <w:rFonts w:eastAsiaTheme="minorEastAsia"/>
               <w:noProof/>
-              <w:lang/>
             </w:rPr>
           </w:pPr>
           <w:hyperlink w:anchor="_Toc59378299" w:history="1">
@@ -2645,7 +2625,6 @@
               <w:rPr>
                 <w:rFonts w:eastAsiaTheme="minorEastAsia"/>
                 <w:noProof/>
-                <w:lang/>
               </w:rPr>
               <w:tab/>
             </w:r>
@@ -2719,7 +2698,6 @@
             <w:rPr>
               <w:rFonts w:eastAsiaTheme="minorEastAsia"/>
               <w:noProof/>
-              <w:lang/>
             </w:rPr>
           </w:pPr>
           <w:hyperlink w:anchor="_Toc59378300" w:history="1">
@@ -2736,7 +2714,6 @@
               <w:rPr>
                 <w:rFonts w:eastAsiaTheme="minorEastAsia"/>
                 <w:noProof/>
-                <w:lang/>
               </w:rPr>
               <w:tab/>
             </w:r>
@@ -2808,7 +2785,6 @@
             <w:rPr>
               <w:rFonts w:eastAsiaTheme="minorEastAsia"/>
               <w:noProof/>
-              <w:lang/>
             </w:rPr>
           </w:pPr>
           <w:hyperlink w:anchor="_Toc59378301" w:history="1">
@@ -2825,7 +2801,6 @@
               <w:rPr>
                 <w:rFonts w:eastAsiaTheme="minorEastAsia"/>
                 <w:noProof/>
-                <w:lang/>
               </w:rPr>
               <w:tab/>
             </w:r>
@@ -2898,7 +2873,6 @@
             <w:rPr>
               <w:rFonts w:eastAsiaTheme="minorEastAsia"/>
               <w:noProof/>
-              <w:lang/>
             </w:rPr>
           </w:pPr>
           <w:hyperlink w:anchor="_Toc59378302" w:history="1">
@@ -2916,7 +2890,6 @@
               <w:rPr>
                 <w:rFonts w:eastAsiaTheme="minorEastAsia"/>
                 <w:noProof/>
-                <w:lang/>
               </w:rPr>
               <w:tab/>
             </w:r>
@@ -2989,7 +2962,6 @@
             <w:rPr>
               <w:rFonts w:eastAsiaTheme="minorEastAsia"/>
               <w:noProof/>
-              <w:lang/>
             </w:rPr>
           </w:pPr>
           <w:hyperlink w:anchor="_Toc59378303" w:history="1">
@@ -3007,7 +2979,6 @@
               <w:rPr>
                 <w:rFonts w:eastAsiaTheme="minorEastAsia"/>
                 <w:noProof/>
-                <w:lang/>
               </w:rPr>
               <w:tab/>
             </w:r>
@@ -3080,7 +3051,6 @@
             <w:rPr>
               <w:rFonts w:eastAsiaTheme="minorEastAsia"/>
               <w:noProof/>
-              <w:lang/>
             </w:rPr>
           </w:pPr>
           <w:hyperlink w:anchor="_Toc59378304" w:history="1">
@@ -3098,7 +3068,6 @@
               <w:rPr>
                 <w:rFonts w:eastAsiaTheme="minorEastAsia"/>
                 <w:noProof/>
-                <w:lang/>
               </w:rPr>
               <w:tab/>
             </w:r>
@@ -3171,7 +3140,6 @@
             <w:rPr>
               <w:rFonts w:eastAsiaTheme="minorEastAsia"/>
               <w:noProof/>
-              <w:lang/>
             </w:rPr>
           </w:pPr>
           <w:hyperlink w:anchor="_Toc59378305" w:history="1">
@@ -3189,7 +3157,6 @@
               <w:rPr>
                 <w:rFonts w:eastAsiaTheme="minorEastAsia"/>
                 <w:noProof/>
-                <w:lang/>
               </w:rPr>
               <w:tab/>
             </w:r>
@@ -3262,7 +3229,6 @@
             <w:rPr>
               <w:rFonts w:eastAsiaTheme="minorEastAsia"/>
               <w:noProof/>
-              <w:lang/>
             </w:rPr>
           </w:pPr>
           <w:hyperlink w:anchor="_Toc59378306" w:history="1">
@@ -3280,7 +3246,6 @@
               <w:rPr>
                 <w:rFonts w:eastAsiaTheme="minorEastAsia"/>
                 <w:noProof/>
-                <w:lang/>
               </w:rPr>
               <w:tab/>
             </w:r>
@@ -3353,7 +3318,6 @@
             <w:rPr>
               <w:rFonts w:eastAsiaTheme="minorEastAsia"/>
               <w:noProof/>
-              <w:lang/>
             </w:rPr>
           </w:pPr>
           <w:hyperlink w:anchor="_Toc59378307" w:history="1">
@@ -3371,7 +3335,6 @@
               <w:rPr>
                 <w:rFonts w:eastAsiaTheme="minorEastAsia"/>
                 <w:noProof/>
-                <w:lang/>
               </w:rPr>
               <w:tab/>
             </w:r>
@@ -3445,7 +3408,6 @@
             <w:rPr>
               <w:rFonts w:eastAsiaTheme="minorEastAsia"/>
               <w:noProof/>
-              <w:lang/>
             </w:rPr>
           </w:pPr>
           <w:hyperlink w:anchor="_Toc59378308" w:history="1">
@@ -3462,7 +3424,6 @@
               <w:rPr>
                 <w:rFonts w:eastAsiaTheme="minorEastAsia"/>
                 <w:noProof/>
-                <w:lang/>
               </w:rPr>
               <w:tab/>
             </w:r>
@@ -3534,7 +3495,6 @@
             <w:rPr>
               <w:rFonts w:eastAsiaTheme="minorEastAsia"/>
               <w:noProof/>
-              <w:lang/>
             </w:rPr>
           </w:pPr>
           <w:hyperlink w:anchor="_Toc59378309" w:history="1">
@@ -3552,7 +3512,6 @@
               <w:rPr>
                 <w:rFonts w:eastAsiaTheme="minorEastAsia"/>
                 <w:noProof/>
-                <w:lang/>
               </w:rPr>
               <w:tab/>
             </w:r>
@@ -3625,7 +3584,6 @@
             <w:rPr>
               <w:rFonts w:eastAsiaTheme="minorEastAsia"/>
               <w:noProof/>
-              <w:lang/>
             </w:rPr>
           </w:pPr>
           <w:hyperlink w:anchor="_Toc59378310" w:history="1">
@@ -3643,7 +3601,6 @@
               <w:rPr>
                 <w:rFonts w:eastAsiaTheme="minorEastAsia"/>
                 <w:noProof/>
-                <w:lang/>
               </w:rPr>
               <w:tab/>
             </w:r>
@@ -3716,7 +3673,6 @@
             <w:rPr>
               <w:rFonts w:eastAsiaTheme="minorEastAsia"/>
               <w:noProof/>
-              <w:lang/>
             </w:rPr>
           </w:pPr>
           <w:hyperlink w:anchor="_Toc59378311" w:history="1">
@@ -3734,7 +3690,6 @@
               <w:rPr>
                 <w:rFonts w:eastAsiaTheme="minorEastAsia"/>
                 <w:noProof/>
-                <w:lang/>
               </w:rPr>
               <w:tab/>
             </w:r>
@@ -3808,7 +3763,6 @@
             <w:rPr>
               <w:rFonts w:eastAsiaTheme="minorEastAsia"/>
               <w:noProof/>
-              <w:lang/>
             </w:rPr>
           </w:pPr>
           <w:hyperlink w:anchor="_Toc59378312" w:history="1">
@@ -3825,7 +3779,6 @@
               <w:rPr>
                 <w:rFonts w:eastAsiaTheme="minorEastAsia"/>
                 <w:noProof/>
-                <w:lang/>
               </w:rPr>
               <w:tab/>
             </w:r>
@@ -3897,7 +3850,6 @@
             <w:rPr>
               <w:rFonts w:eastAsiaTheme="minorEastAsia"/>
               <w:noProof/>
-              <w:lang/>
             </w:rPr>
           </w:pPr>
           <w:hyperlink w:anchor="_Toc59378313" w:history="1">
@@ -3914,7 +3866,6 @@
               <w:rPr>
                 <w:rFonts w:eastAsiaTheme="minorEastAsia"/>
                 <w:noProof/>
-                <w:lang/>
               </w:rPr>
               <w:tab/>
             </w:r>
@@ -3987,7 +3938,6 @@
             <w:rPr>
               <w:rFonts w:eastAsiaTheme="minorEastAsia"/>
               <w:noProof/>
-              <w:lang/>
             </w:rPr>
           </w:pPr>
           <w:hyperlink w:anchor="_Toc59378314" w:history="1">
@@ -4004,7 +3954,6 @@
               <w:rPr>
                 <w:rFonts w:eastAsiaTheme="minorEastAsia"/>
                 <w:noProof/>
-                <w:lang/>
               </w:rPr>
               <w:tab/>
             </w:r>
@@ -4078,7 +4027,6 @@
             <w:rPr>
               <w:rFonts w:eastAsiaTheme="minorEastAsia"/>
               <w:noProof/>
-              <w:lang/>
             </w:rPr>
           </w:pPr>
           <w:hyperlink w:anchor="_Toc59378315" w:history="1">
@@ -4095,7 +4043,6 @@
               <w:rPr>
                 <w:rFonts w:eastAsiaTheme="minorEastAsia"/>
                 <w:noProof/>
-                <w:lang/>
               </w:rPr>
               <w:tab/>
             </w:r>
@@ -4167,7 +4114,6 @@
             <w:rPr>
               <w:rFonts w:eastAsiaTheme="minorEastAsia"/>
               <w:noProof/>
-              <w:lang/>
             </w:rPr>
           </w:pPr>
           <w:hyperlink w:anchor="_Toc59378316" w:history="1">
@@ -4184,7 +4130,6 @@
               <w:rPr>
                 <w:rFonts w:eastAsiaTheme="minorEastAsia"/>
                 <w:noProof/>
-                <w:lang/>
               </w:rPr>
               <w:tab/>
             </w:r>
@@ -4256,7 +4201,6 @@
             <w:rPr>
               <w:rFonts w:eastAsiaTheme="minorEastAsia"/>
               <w:noProof/>
-              <w:lang/>
             </w:rPr>
           </w:pPr>
           <w:hyperlink w:anchor="_Toc59378317" w:history="1">
@@ -4328,7 +4272,6 @@
             <w:rPr>
               <w:rFonts w:eastAsiaTheme="minorEastAsia"/>
               <w:noProof/>
-              <w:lang/>
             </w:rPr>
           </w:pPr>
           <w:hyperlink w:anchor="_Toc59378318" w:history="1">
@@ -4400,7 +4343,6 @@
             <w:rPr>
               <w:rFonts w:eastAsiaTheme="minorEastAsia"/>
               <w:noProof/>
-              <w:lang/>
             </w:rPr>
           </w:pPr>
           <w:hyperlink w:anchor="_Toc59378319" w:history="1">
@@ -4472,7 +4414,6 @@
             <w:rPr>
               <w:rFonts w:eastAsiaTheme="minorEastAsia"/>
               <w:noProof/>
-              <w:lang/>
             </w:rPr>
           </w:pPr>
           <w:hyperlink w:anchor="_Toc59378320" w:history="1">
@@ -4545,7 +4486,6 @@
             <w:rPr>
               <w:rFonts w:eastAsiaTheme="minorEastAsia"/>
               <w:noProof/>
-              <w:lang/>
             </w:rPr>
           </w:pPr>
           <w:hyperlink w:anchor="_Toc59378321" w:history="1">
@@ -4915,43 +4855,7 @@
           <w:sz w:val="24"/>
           <w:szCs w:val="24"/>
         </w:rPr>
-        <w:t xml:space="preserve"> for 1 specific assignment. Except solutions, the assignment can include file, </w:t>
-      </w:r>
-      <w:proofErr w:type="gramStart"/>
-      <w:r>
-        <w:rPr>
-          <w:rFonts w:cstheme="minorHAnsi"/>
-          <w:sz w:val="24"/>
-          <w:szCs w:val="24"/>
-        </w:rPr>
-        <w:t>notes</w:t>
-      </w:r>
-      <w:proofErr w:type="gramEnd"/>
-      <w:r>
-        <w:rPr>
-          <w:rFonts w:cstheme="minorHAnsi"/>
-          <w:sz w:val="24"/>
-          <w:szCs w:val="24"/>
-        </w:rPr>
-        <w:t xml:space="preserve"> and comments. Same logic is applied here, only file is different. The assignment can have only 1 or no file. Solution can also have 1 or no file. Initially, we applied inheritance for users since we were dealing with customers and moderators. They share same properties in super class but have their own as well. This was changed by implementing identity through the </w:t>
-      </w:r>
-      <w:proofErr w:type="gramStart"/>
-      <w:r>
-        <w:rPr>
-          <w:rFonts w:cstheme="minorHAnsi"/>
-          <w:sz w:val="24"/>
-          <w:szCs w:val="24"/>
-        </w:rPr>
-        <w:t>MVC</w:t>
-      </w:r>
-      <w:proofErr w:type="gramEnd"/>
-      <w:r>
-        <w:rPr>
-          <w:rFonts w:cstheme="minorHAnsi"/>
-          <w:sz w:val="24"/>
-          <w:szCs w:val="24"/>
-        </w:rPr>
-        <w:t xml:space="preserve"> but we decided to keep it in </w:t>
+        <w:t xml:space="preserve"> for 1 specific assignment. Except solutions, the assignment can include file, notes and comments. Same logic is applied here, only file is different. The assignment can have only 1 or no file. Solution can also have 1 or no file. Initially, we applied inheritance for users since we were dealing with customers and moderators. They share same properties in super class but have their own as well. This was changed by implementing identity through the MVC but we decided to keep it in </w:t>
       </w:r>
       <w:r>
         <w:rPr>
@@ -5085,10 +4989,10 @@
         </w:rPr>
         <w:lastRenderedPageBreak/>
         <w:drawing>
-          <wp:inline distT="0" distB="0" distL="0" distR="0" wp14:anchorId="0376AEC4" wp14:editId="6718F279">
-            <wp:extent cx="8384875" cy="5737313"/>
+          <wp:inline distT="0" distB="0" distL="0" distR="0" wp14:anchorId="7A7555D0" wp14:editId="06B35370">
+            <wp:extent cx="8801745" cy="6022428"/>
             <wp:effectExtent l="0" t="0" r="0" b="0"/>
-            <wp:docPr id="25" name="Picture 25" descr="Diagram, schematic&#10;&#10;Description automatically generated"/>
+            <wp:docPr id="17" name="Picture 17" descr="Diagram, schematic&#10;&#10;Description automatically generated"/>
             <wp:cNvGraphicFramePr>
               <a:graphicFrameLocks xmlns:a="http://schemas.openxmlformats.org/drawingml/2006/main" noChangeAspect="1"/>
             </wp:cNvGraphicFramePr>
@@ -5096,11 +5000,11 @@
               <a:graphicData uri="http://schemas.openxmlformats.org/drawingml/2006/picture">
                 <pic:pic xmlns:pic="http://schemas.openxmlformats.org/drawingml/2006/picture">
                   <pic:nvPicPr>
-                    <pic:cNvPr id="25" name="Picture 25" descr="Diagram, schematic&#10;&#10;Description automatically generated"/>
+                    <pic:cNvPr id="17" name="Picture 17" descr="Diagram, schematic&#10;&#10;Description automatically generated"/>
                     <pic:cNvPicPr/>
                   </pic:nvPicPr>
                   <pic:blipFill>
-                    <a:blip r:embed="rId14" cstate="print">
+                    <a:blip r:embed="rId14">
                       <a:extLst>
                         <a:ext uri="{28A0092B-C50C-407E-A947-70E740481C1C}">
                           <a14:useLocalDpi xmlns:a14="http://schemas.microsoft.com/office/drawing/2010/main" val="0"/>
@@ -5114,7 +5018,7 @@
                   <pic:spPr>
                     <a:xfrm>
                       <a:off x="0" y="0"/>
-                      <a:ext cx="8413899" cy="5757173"/>
+                      <a:ext cx="8820525" cy="6035278"/>
                     </a:xfrm>
                     <a:prstGeom prst="rect">
                       <a:avLst/>
@@ -5157,7 +5061,6 @@
         <w:t xml:space="preserve"> Domain Model</w:t>
       </w:r>
     </w:p>
-    <w:p/>
     <w:p>
       <w:pPr>
         <w:sectPr>
@@ -5369,6 +5272,7 @@
           <w:id w:val="93829955"/>
           <w:citation/>
         </w:sdtPr>
+        <w:sdtEndPr/>
         <w:sdtContent>
           <w:r>
             <w:rPr>
@@ -5458,25 +5362,7 @@
           <w:sz w:val="24"/>
           <w:szCs w:val="24"/>
         </w:rPr>
-        <w:t xml:space="preserve"> object mapper for .NET and is responsible for mapping between programming language and database. It works by extending </w:t>
-      </w:r>
-      <w:proofErr w:type="spellStart"/>
-      <w:r>
-        <w:rPr>
-          <w:rFonts w:cstheme="minorHAnsi"/>
-          <w:sz w:val="24"/>
-          <w:szCs w:val="24"/>
-        </w:rPr>
-        <w:t>IDbConnection</w:t>
-      </w:r>
-      <w:proofErr w:type="spellEnd"/>
-      <w:r>
-        <w:rPr>
-          <w:rFonts w:cstheme="minorHAnsi"/>
-          <w:sz w:val="24"/>
-          <w:szCs w:val="24"/>
-        </w:rPr>
-        <w:t xml:space="preserve"> class by adding extension methods to query the database. These queries are parameterized, which also prevent from SQL injection attack (more in security chapter). The main advantages of using dapper are its performance, it is lightweight and working with any database. These are the reason why we also chose dapper as our ORM.</w:t>
+        <w:t xml:space="preserve"> object mapper for .NET and is responsible for mapping between programming language and database. It works by extending IDbConnection class by adding extension methods to query the database. These queries are parameterized, which also prevent from SQL injection attack (more in security chapter). The main advantages of using dapper are its performance, it is lightweight and working with any database. These are the reason why we also chose dapper as our ORM.</w:t>
       </w:r>
     </w:p>
     <w:p>
@@ -5606,6 +5492,7 @@
           <w:id w:val="-1839453304"/>
           <w:citation/>
         </w:sdtPr>
+        <w:sdtEndPr/>
         <w:sdtContent>
           <w:r>
             <w:rPr>
@@ -5754,61 +5641,7 @@
           <w:sz w:val="24"/>
           <w:szCs w:val="24"/>
         </w:rPr>
-        <w:t>code and then by using migration we updated the database. Same logic was applied for inserting new columns into database (</w:t>
-      </w:r>
-      <w:proofErr w:type="spellStart"/>
-      <w:r>
-        <w:rPr>
-          <w:rFonts w:cstheme="minorHAnsi"/>
-          <w:sz w:val="24"/>
-          <w:szCs w:val="24"/>
-        </w:rPr>
-        <w:t>firstName</w:t>
-      </w:r>
-      <w:proofErr w:type="spellEnd"/>
-      <w:r>
-        <w:rPr>
-          <w:rFonts w:cstheme="minorHAnsi"/>
-          <w:sz w:val="24"/>
-          <w:szCs w:val="24"/>
-        </w:rPr>
-        <w:t xml:space="preserve">, </w:t>
-      </w:r>
-      <w:proofErr w:type="spellStart"/>
-      <w:r>
-        <w:rPr>
-          <w:rFonts w:cstheme="minorHAnsi"/>
-          <w:sz w:val="24"/>
-          <w:szCs w:val="24"/>
-        </w:rPr>
-        <w:t>lastName</w:t>
-      </w:r>
-      <w:proofErr w:type="spellEnd"/>
-      <w:r>
-        <w:rPr>
-          <w:rFonts w:cstheme="minorHAnsi"/>
-          <w:sz w:val="24"/>
-          <w:szCs w:val="24"/>
-        </w:rPr>
-        <w:t xml:space="preserve">, </w:t>
-      </w:r>
-      <w:proofErr w:type="spellStart"/>
-      <w:r>
-        <w:rPr>
-          <w:rFonts w:cstheme="minorHAnsi"/>
-          <w:sz w:val="24"/>
-          <w:szCs w:val="24"/>
-        </w:rPr>
-        <w:t>profilePicture</w:t>
-      </w:r>
-      <w:proofErr w:type="spellEnd"/>
-      <w:r>
-        <w:rPr>
-          <w:rFonts w:cstheme="minorHAnsi"/>
-          <w:sz w:val="24"/>
-          <w:szCs w:val="24"/>
-        </w:rPr>
-        <w:t xml:space="preserve"> for User).</w:t>
+        <w:t>code and then by using migration we updated the database. Same logic was applied for inserting new columns into database (firstName, lastName, profilePicture for User).</w:t>
       </w:r>
     </w:p>
     <w:p>
@@ -6674,25 +6507,7 @@
           <w:sz w:val="24"/>
           <w:szCs w:val="24"/>
         </w:rPr>
-        <w:t xml:space="preserve">Rest short for Representational State Transfer is an architectural style which delivers APIs through HTML. It heavily utilizes the URL to make data available using the web. Rest can use many data formats such as JSON, XML, YAML and even plain text. Compared to SOAP, Rest is faster, more </w:t>
-      </w:r>
-      <w:proofErr w:type="gramStart"/>
-      <w:r>
-        <w:rPr>
-          <w:rFonts w:cstheme="minorHAnsi"/>
-          <w:sz w:val="24"/>
-          <w:szCs w:val="24"/>
-        </w:rPr>
-        <w:t>flexible</w:t>
-      </w:r>
-      <w:proofErr w:type="gramEnd"/>
-      <w:r>
-        <w:rPr>
-          <w:rFonts w:cstheme="minorHAnsi"/>
-          <w:sz w:val="24"/>
-          <w:szCs w:val="24"/>
-        </w:rPr>
-        <w:t xml:space="preserve"> and very data driven. It is widely used in mobile development and single page web applications.  </w:t>
+        <w:t xml:space="preserve">Rest short for Representational State Transfer is an architectural style which delivers APIs through HTML. It heavily utilizes the URL to make data available using the web. Rest can use many data formats such as JSON, XML, YAML and even plain text. Compared to SOAP, Rest is faster, more flexible and very data driven. It is widely used in mobile development and single page web applications.  </w:t>
       </w:r>
     </w:p>
     <w:p>
@@ -6725,7 +6540,6 @@
         </w:rPr>
         <w:t>SOAP short for Simple Object Access Protocol is a protocol which relies on schemas to exchange messages between systems. These schemas are explicitly defined, using only XML as the data format. SOAP is slower than REST, more restricted and tightly coupled with the server, it is widely used for enterprise solutions (</w:t>
       </w:r>
-      <w:proofErr w:type="gramStart"/>
       <w:r>
         <w:rPr>
           <w:rFonts w:cstheme="minorHAnsi"/>
@@ -6750,7 +6564,6 @@
         </w:rPr>
         <w:t>g.</w:t>
       </w:r>
-      <w:proofErr w:type="gramEnd"/>
       <w:r>
         <w:rPr>
           <w:rFonts w:cstheme="minorHAnsi"/>
@@ -6769,6 +6582,7 @@
           <w:id w:val="-788502974"/>
           <w:citation/>
         </w:sdtPr>
+        <w:sdtEndPr/>
         <w:sdtContent>
           <w:r>
             <w:rPr>
@@ -7582,25 +7396,7 @@
           <w:szCs w:val="24"/>
         </w:rPr>
         <w:lastRenderedPageBreak/>
-        <w:t xml:space="preserve">That means an </w:t>
-      </w:r>
-      <w:proofErr w:type="spellStart"/>
-      <w:r>
-        <w:rPr>
-          <w:rFonts w:cstheme="minorHAnsi"/>
-          <w:sz w:val="24"/>
-          <w:szCs w:val="24"/>
-        </w:rPr>
-        <w:t>HttpGet</w:t>
-      </w:r>
-      <w:proofErr w:type="spellEnd"/>
-      <w:r>
-        <w:rPr>
-          <w:rFonts w:cstheme="minorHAnsi"/>
-          <w:sz w:val="24"/>
-          <w:szCs w:val="24"/>
-        </w:rPr>
-        <w:t xml:space="preserve"> request is made to load the new page. When the method is called, before returning the new view, the controller </w:t>
+        <w:t xml:space="preserve">That means an HttpGet request is made to load the new page. When the method is called, before returning the new view, the controller </w:t>
       </w:r>
       <w:r>
         <w:rPr>
@@ -7684,25 +7480,7 @@
           <w:sz w:val="24"/>
           <w:szCs w:val="24"/>
         </w:rPr>
-        <w:t xml:space="preserve"> get all the academic levels and subjects, but also the credits that the user has. After that, we use a </w:t>
-      </w:r>
-      <w:proofErr w:type="spellStart"/>
-      <w:r>
-        <w:rPr>
-          <w:rFonts w:cstheme="minorHAnsi"/>
-          <w:sz w:val="24"/>
-          <w:szCs w:val="24"/>
-        </w:rPr>
-        <w:t>ViewBag</w:t>
-      </w:r>
-      <w:proofErr w:type="spellEnd"/>
-      <w:r>
-        <w:rPr>
-          <w:rFonts w:cstheme="minorHAnsi"/>
-          <w:sz w:val="24"/>
-          <w:szCs w:val="24"/>
-        </w:rPr>
-        <w:t xml:space="preserve"> to dynamically pass the data to the view.</w:t>
+        <w:t xml:space="preserve"> get all the academic levels and subjects, but also the credits that the user has. After that, we use a ViewBag to dynamically pass the data to the view.</w:t>
       </w:r>
     </w:p>
     <w:p>
@@ -7793,15 +7571,7 @@
         <w:fldChar w:fldCharType="end"/>
       </w:r>
       <w:r>
-        <w:t xml:space="preserve"> </w:t>
-      </w:r>
-      <w:proofErr w:type="spellStart"/>
-      <w:r>
-        <w:t>CreateAssignment</w:t>
-      </w:r>
-      <w:proofErr w:type="spellEnd"/>
-      <w:r>
-        <w:t xml:space="preserve"> method in Assignment controller</w:t>
+        <w:t xml:space="preserve"> CreateAssignment method in Assignment controller</w:t>
       </w:r>
     </w:p>
     <w:p>
@@ -7819,43 +7589,7 @@
           <w:sz w:val="24"/>
           <w:szCs w:val="24"/>
         </w:rPr>
-        <w:t>In the “</w:t>
-      </w:r>
-      <w:proofErr w:type="spellStart"/>
-      <w:r>
-        <w:rPr>
-          <w:rFonts w:cstheme="minorHAnsi"/>
-          <w:sz w:val="24"/>
-          <w:szCs w:val="24"/>
-        </w:rPr>
-        <w:t>CreateAssignment</w:t>
-      </w:r>
-      <w:proofErr w:type="spellEnd"/>
-      <w:r>
-        <w:rPr>
-          <w:rFonts w:cstheme="minorHAnsi"/>
-          <w:sz w:val="24"/>
-          <w:szCs w:val="24"/>
-        </w:rPr>
-        <w:t xml:space="preserve">” view, we then get the </w:t>
-      </w:r>
-      <w:proofErr w:type="spellStart"/>
-      <w:r>
-        <w:rPr>
-          <w:rFonts w:cstheme="minorHAnsi"/>
-          <w:sz w:val="24"/>
-          <w:szCs w:val="24"/>
-        </w:rPr>
-        <w:t>ViewBag</w:t>
-      </w:r>
-      <w:proofErr w:type="spellEnd"/>
-      <w:r>
-        <w:rPr>
-          <w:rFonts w:cstheme="minorHAnsi"/>
-          <w:sz w:val="24"/>
-          <w:szCs w:val="24"/>
-        </w:rPr>
-        <w:t xml:space="preserve"> object with all the data inside. We use a foreach loop to iterate through all the subjects and academic levels and display them as options on the page</w:t>
+        <w:t>In the “CreateAssignment” view, we then get the ViewBag object with all the data inside. We use a foreach loop to iterate through all the subjects and academic levels and display them as options on the page</w:t>
       </w:r>
       <w:r>
         <w:rPr>
@@ -8131,25 +7865,7 @@
           <w:szCs w:val="24"/>
         </w:rPr>
         <w:lastRenderedPageBreak/>
-        <w:t>For example, for almost all our pages we use the “_</w:t>
-      </w:r>
-      <w:proofErr w:type="spellStart"/>
-      <w:r>
-        <w:rPr>
-          <w:rFonts w:cstheme="minorHAnsi"/>
-          <w:sz w:val="24"/>
-          <w:szCs w:val="24"/>
-        </w:rPr>
-        <w:t>LayoutWithUserSidebar</w:t>
-      </w:r>
-      <w:proofErr w:type="spellEnd"/>
-      <w:r>
-        <w:rPr>
-          <w:rFonts w:cstheme="minorHAnsi"/>
-          <w:sz w:val="24"/>
-          <w:szCs w:val="24"/>
-        </w:rPr>
-        <w:t>” which includes the navigation bar at the top of the page, and the user sidebar on the left side.</w:t>
+        <w:t>For example, for almost all our pages we use the “_LayoutWithUserSidebar” which includes the navigation bar at the top of the page, and the user sidebar on the left side.</w:t>
       </w:r>
     </w:p>
     <w:p>
@@ -8206,7 +7922,6 @@
         </w:rPr>
         <w:t xml:space="preserve"> A partial view is a reusable portion of a web page, it contains HTML </w:t>
       </w:r>
-      <w:proofErr w:type="gramStart"/>
       <w:r>
         <w:rPr>
           <w:rFonts w:cstheme="minorHAnsi"/>
@@ -8215,7 +7930,6 @@
         </w:rPr>
         <w:t>code</w:t>
       </w:r>
-      <w:proofErr w:type="gramEnd"/>
       <w:r>
         <w:rPr>
           <w:rFonts w:cstheme="minorHAnsi"/>
@@ -8242,25 +7956,7 @@
           <w:sz w:val="24"/>
           <w:szCs w:val="24"/>
         </w:rPr>
-        <w:t>One of the most important partial views in our application is the “</w:t>
-      </w:r>
-      <w:proofErr w:type="spellStart"/>
-      <w:r>
-        <w:rPr>
-          <w:rFonts w:cstheme="minorHAnsi"/>
-          <w:sz w:val="24"/>
-          <w:szCs w:val="24"/>
-        </w:rPr>
-        <w:t>AssignmentCard</w:t>
-      </w:r>
-      <w:proofErr w:type="spellEnd"/>
-      <w:r>
-        <w:rPr>
-          <w:rFonts w:cstheme="minorHAnsi"/>
-          <w:sz w:val="24"/>
-          <w:szCs w:val="24"/>
-        </w:rPr>
-        <w:t>”, this view represents a card that contains basic information about an assignment</w:t>
+        <w:t>One of the most important partial views in our application is the “AssignmentCard”, this view represents a card that contains basic information about an assignment</w:t>
       </w:r>
       <w:r>
         <w:rPr>
@@ -8410,6 +8106,7 @@
           <w:id w:val="-1553693875"/>
           <w:citation/>
         </w:sdtPr>
+        <w:sdtEndPr/>
         <w:sdtContent>
           <w:r>
             <w:rPr>
@@ -8585,25 +8282,7 @@
           <w:szCs w:val="24"/>
         </w:rPr>
         <w:tab/>
-        <w:t xml:space="preserve">Working with pages, instead of creating and closing windows, was more convenient and faster. Each page was designed and created in XAML, where we divided it into columns and rows. Then we chose which component we want to use (button, textbox, </w:t>
-      </w:r>
-      <w:proofErr w:type="spellStart"/>
-      <w:r>
-        <w:rPr>
-          <w:rFonts w:cstheme="minorHAnsi"/>
-          <w:sz w:val="24"/>
-          <w:szCs w:val="24"/>
-        </w:rPr>
-        <w:t>textblock</w:t>
-      </w:r>
-      <w:proofErr w:type="spellEnd"/>
-      <w:r>
-        <w:rPr>
-          <w:rFonts w:cstheme="minorHAnsi"/>
-          <w:sz w:val="24"/>
-          <w:szCs w:val="24"/>
-        </w:rPr>
-        <w:t xml:space="preserve">…) and placed it into specific row and column. With this we achieved good scalability as well. </w:t>
+        <w:t xml:space="preserve">Working with pages, instead of creating and closing windows, was more convenient and faster. Each page was designed and created in XAML, where we divided it into columns and rows. Then we chose which component we want to use (button, textbox, textblock…) and placed it into specific row and column. With this we achieved good scalability as well. </w:t>
       </w:r>
     </w:p>
     <w:p>
@@ -8624,61 +8303,7 @@
         </w:rPr>
         <w:lastRenderedPageBreak/>
         <w:tab/>
-        <w:t xml:space="preserve">The </w:t>
-      </w:r>
-      <w:proofErr w:type="gramStart"/>
-      <w:r>
-        <w:rPr>
-          <w:rFonts w:cstheme="minorHAnsi"/>
-          <w:sz w:val="24"/>
-          <w:szCs w:val="24"/>
-        </w:rPr>
-        <w:t>main focus</w:t>
-      </w:r>
-      <w:proofErr w:type="gramEnd"/>
-      <w:r>
-        <w:rPr>
-          <w:rFonts w:cstheme="minorHAnsi"/>
-          <w:sz w:val="24"/>
-          <w:szCs w:val="24"/>
-        </w:rPr>
-        <w:t xml:space="preserve"> with the WPF was not the design itself, but the connection with API. For this we created </w:t>
-      </w:r>
-      <w:proofErr w:type="spellStart"/>
-      <w:r>
-        <w:rPr>
-          <w:rFonts w:cstheme="minorHAnsi"/>
-          <w:sz w:val="24"/>
-          <w:szCs w:val="24"/>
-        </w:rPr>
-        <w:t>ApiCalls</w:t>
-      </w:r>
-      <w:proofErr w:type="spellEnd"/>
-      <w:r>
-        <w:rPr>
-          <w:rFonts w:cstheme="minorHAnsi"/>
-          <w:sz w:val="24"/>
-          <w:szCs w:val="24"/>
-        </w:rPr>
-        <w:t xml:space="preserve"> folder with classes for each model. Those were communicating with the API through the </w:t>
-      </w:r>
-      <w:proofErr w:type="spellStart"/>
-      <w:r>
-        <w:rPr>
-          <w:rFonts w:cstheme="minorHAnsi"/>
-          <w:sz w:val="24"/>
-          <w:szCs w:val="24"/>
-        </w:rPr>
-        <w:t>HttpClient</w:t>
-      </w:r>
-      <w:proofErr w:type="spellEnd"/>
-      <w:r>
-        <w:rPr>
-          <w:rFonts w:cstheme="minorHAnsi"/>
-          <w:sz w:val="24"/>
-          <w:szCs w:val="24"/>
-        </w:rPr>
-        <w:t xml:space="preserve"> and provided us with the result it </w:t>
+        <w:t xml:space="preserve">The main focus with the WPF was not the design itself, but the connection with API. For this we created ApiCalls folder with classes for each model. Those were communicating with the API through the HttpClient and provided us with the result it </w:t>
       </w:r>
       <w:r>
         <w:rPr>
@@ -8869,25 +8494,7 @@
           <w:sz w:val="24"/>
           <w:szCs w:val="24"/>
         </w:rPr>
-        <w:t xml:space="preserve"> To achieve higher security, all API calls moderator could use, were checking, if the user who is trying to call them is really moderator. Therefore, for the </w:t>
-      </w:r>
-      <w:proofErr w:type="spellStart"/>
-      <w:r>
-        <w:rPr>
-          <w:rFonts w:cstheme="minorHAnsi"/>
-          <w:sz w:val="24"/>
-          <w:szCs w:val="24"/>
-        </w:rPr>
-        <w:t>HttpClient</w:t>
-      </w:r>
-      <w:proofErr w:type="spellEnd"/>
-      <w:r>
-        <w:rPr>
-          <w:rFonts w:cstheme="minorHAnsi"/>
-          <w:sz w:val="24"/>
-          <w:szCs w:val="24"/>
-        </w:rPr>
-        <w:t xml:space="preserve"> we set the Authorization as request header with his bearer token</w:t>
+        <w:t xml:space="preserve"> To achieve higher security, all API calls moderator could use, were checking, if the user who is trying to call them is really moderator. Therefore, for the HttpClient we set the Authorization as request header with his bearer token</w:t>
       </w:r>
       <w:r>
         <w:rPr>
@@ -9350,6 +8957,9 @@
         <w:jc w:val="both"/>
       </w:pPr>
       <w:r>
+        <w:rPr>
+          <w:noProof/>
+        </w:rPr>
         <w:drawing>
           <wp:inline distT="0" distB="0" distL="0" distR="0" wp14:anchorId="28485061" wp14:editId="1F274F61">
             <wp:extent cx="5731510" cy="898525"/>
@@ -9634,25 +9244,7 @@
           <w:szCs w:val="24"/>
         </w:rPr>
         <w:lastRenderedPageBreak/>
-        <w:t>tokens when declaring method</w:t>
-      </w:r>
-      <w:proofErr w:type="gramStart"/>
-      <w:r>
-        <w:rPr>
-          <w:rFonts w:cstheme="minorHAnsi"/>
-          <w:sz w:val="24"/>
-          <w:szCs w:val="24"/>
-        </w:rPr>
-        <w:t>=”post</w:t>
-      </w:r>
-      <w:proofErr w:type="gramEnd"/>
-      <w:r>
-        <w:rPr>
-          <w:rFonts w:cstheme="minorHAnsi"/>
-          <w:sz w:val="24"/>
-          <w:szCs w:val="24"/>
-        </w:rPr>
-        <w:t xml:space="preserve">” in the HTML form element. We also explicitly added an </w:t>
+        <w:t xml:space="preserve">tokens when declaring method=”post” in the HTML form element. We also explicitly added an </w:t>
       </w:r>
       <w:r>
         <w:rPr>
@@ -9668,27 +9260,8 @@
           <w:sz w:val="24"/>
           <w:szCs w:val="24"/>
         </w:rPr>
-        <w:t xml:space="preserve"> token with HTML helper @Html.AntiForgeryToken. At last, we added the </w:t>
-      </w:r>
-      <w:proofErr w:type="spellStart"/>
-      <w:r>
-        <w:rPr>
-          <w:rFonts w:cstheme="minorHAnsi"/>
-          <w:sz w:val="24"/>
-          <w:szCs w:val="24"/>
-        </w:rPr>
-        <w:t>ValidateAntiForgeryToken</w:t>
-      </w:r>
-      <w:proofErr w:type="spellEnd"/>
-      <w:r>
-        <w:rPr>
-          <w:rFonts w:cstheme="minorHAnsi"/>
-          <w:sz w:val="24"/>
-          <w:szCs w:val="24"/>
-        </w:rPr>
-        <w:t xml:space="preserve"> in our Views controller for individual POST actions. Including this </w:t>
-      </w:r>
-      <w:proofErr w:type="gramStart"/>
+        <w:t xml:space="preserve"> token with HTML helper @Html.AntiForgeryToken. At last, we added the ValidateAntiForgeryToken in our Views controller for individual POST actions. Including this </w:t>
+      </w:r>
       <w:r>
         <w:rPr>
           <w:rFonts w:cstheme="minorHAnsi"/>
@@ -9697,7 +9270,6 @@
         </w:rPr>
         <w:t>tag</w:t>
       </w:r>
-      <w:proofErr w:type="gramEnd"/>
       <w:r>
         <w:rPr>
           <w:rFonts w:cstheme="minorHAnsi"/>
@@ -9794,11 +9366,9 @@
       <w:r>
         <w:t xml:space="preserve"> Method with </w:t>
       </w:r>
-      <w:proofErr w:type="spellStart"/>
       <w:r>
         <w:t>ValidateAntiForgeryToken</w:t>
       </w:r>
-      <w:proofErr w:type="spellEnd"/>
     </w:p>
     <w:p>
       <w:pPr>
@@ -9881,6 +9451,7 @@
           <w:id w:val="-1000732567"/>
           <w:citation/>
         </w:sdtPr>
+        <w:sdtEndPr/>
         <w:sdtContent>
           <w:r>
             <w:rPr>
@@ -9940,25 +9511,7 @@
           <w:sz w:val="24"/>
           <w:szCs w:val="24"/>
         </w:rPr>
-        <w:t xml:space="preserve"> This is the reason why it is important to use strong passwords and encryption. Our minimal password requirements include at least six characters, upper case character, lower case character, numeric </w:t>
-      </w:r>
-      <w:proofErr w:type="gramStart"/>
-      <w:r>
-        <w:rPr>
-          <w:rFonts w:cstheme="minorHAnsi"/>
-          <w:sz w:val="24"/>
-          <w:szCs w:val="24"/>
-        </w:rPr>
-        <w:t>value</w:t>
-      </w:r>
-      <w:proofErr w:type="gramEnd"/>
-      <w:r>
-        <w:rPr>
-          <w:rFonts w:cstheme="minorHAnsi"/>
-          <w:sz w:val="24"/>
-          <w:szCs w:val="24"/>
-        </w:rPr>
-        <w:t xml:space="preserve"> and </w:t>
+        <w:t xml:space="preserve"> This is the reason why it is important to use strong passwords and encryption. Our minimal password requirements include at least six characters, upper case character, lower case character, numeric value and </w:t>
       </w:r>
       <w:r>
         <w:rPr>
@@ -9974,25 +9527,7 @@
           <w:sz w:val="24"/>
           <w:szCs w:val="24"/>
         </w:rPr>
-        <w:t xml:space="preserve"> non-alphanumeric value. Based on our password strength requirements it would take up to years for a brute force attacker to find the right combination. If we had more </w:t>
-      </w:r>
-      <w:proofErr w:type="gramStart"/>
-      <w:r>
-        <w:rPr>
-          <w:rFonts w:cstheme="minorHAnsi"/>
-          <w:sz w:val="24"/>
-          <w:szCs w:val="24"/>
-        </w:rPr>
-        <w:t>time</w:t>
-      </w:r>
-      <w:proofErr w:type="gramEnd"/>
-      <w:r>
-        <w:rPr>
-          <w:rFonts w:cstheme="minorHAnsi"/>
-          <w:sz w:val="24"/>
-          <w:szCs w:val="24"/>
-        </w:rPr>
-        <w:t xml:space="preserve"> we would have included a set number of allowed attempts to log into your account until eventually locking the account, another feature would have been 2 factor authentication. These precautions would make it almost impossible for any intruder to use a brute force attack to get into our system.</w:t>
+        <w:t xml:space="preserve"> non-alphanumeric value. Based on our password strength requirements it would take up to years for a brute force attacker to find the right combination. If we had more time we would have included a set number of allowed attempts to log into your account until eventually locking the account, another feature would have been 2 factor authentication. These precautions would make it almost impossible for any intruder to use a brute force attack to get into our system.</w:t>
       </w:r>
     </w:p>
     <w:p>
@@ -10037,31 +9572,7 @@
           <w:sz w:val="28"/>
           <w:szCs w:val="28"/>
         </w:rPr>
-        <w:t xml:space="preserve">Distributed Denial </w:t>
-      </w:r>
-      <w:proofErr w:type="gramStart"/>
-      <w:r>
-        <w:rPr>
-          <w:rFonts w:asciiTheme="minorHAnsi" w:hAnsiTheme="minorHAnsi" w:cstheme="minorHAnsi"/>
-          <w:b/>
-          <w:bCs/>
-          <w:color w:val="auto"/>
-          <w:sz w:val="28"/>
-          <w:szCs w:val="28"/>
-        </w:rPr>
-        <w:t>Of</w:t>
-      </w:r>
-      <w:proofErr w:type="gramEnd"/>
-      <w:r>
-        <w:rPr>
-          <w:rFonts w:asciiTheme="minorHAnsi" w:hAnsiTheme="minorHAnsi" w:cstheme="minorHAnsi"/>
-          <w:b/>
-          <w:bCs/>
-          <w:color w:val="auto"/>
-          <w:sz w:val="28"/>
-          <w:szCs w:val="28"/>
-        </w:rPr>
-        <w:t xml:space="preserve"> Service Attack</w:t>
+        <w:t>Distributed Denial Of Service Attack</w:t>
       </w:r>
       <w:bookmarkEnd w:id="17"/>
     </w:p>
@@ -10106,6 +9617,7 @@
           <w:id w:val="-1680812338"/>
           <w:citation/>
         </w:sdtPr>
+        <w:sdtEndPr/>
         <w:sdtContent>
           <w:r>
             <w:rPr>
@@ -10184,7 +9696,6 @@
         </w:rPr>
       </w:pPr>
       <w:bookmarkStart w:id="18" w:name="_Toc59378306"/>
-      <w:proofErr w:type="gramStart"/>
       <w:r>
         <w:rPr>
           <w:rFonts w:asciiTheme="minorHAnsi" w:hAnsiTheme="minorHAnsi" w:cstheme="minorHAnsi"/>
@@ -10194,19 +9705,7 @@
           <w:sz w:val="28"/>
           <w:szCs w:val="28"/>
         </w:rPr>
-        <w:t>Man</w:t>
-      </w:r>
-      <w:proofErr w:type="gramEnd"/>
-      <w:r>
-        <w:rPr>
-          <w:rFonts w:asciiTheme="minorHAnsi" w:hAnsiTheme="minorHAnsi" w:cstheme="minorHAnsi"/>
-          <w:b/>
-          <w:bCs/>
-          <w:color w:val="auto"/>
-          <w:sz w:val="28"/>
-          <w:szCs w:val="28"/>
-        </w:rPr>
-        <w:t xml:space="preserve"> In The Middle Attack</w:t>
+        <w:t>Man In The Middle Attack</w:t>
       </w:r>
       <w:bookmarkEnd w:id="18"/>
     </w:p>
@@ -10230,24 +9729,7 @@
           <w:szCs w:val="24"/>
         </w:rPr>
         <w:tab/>
-      </w:r>
-      <w:proofErr w:type="gramStart"/>
-      <w:r>
-        <w:rPr>
-          <w:rFonts w:cstheme="minorHAnsi"/>
-          <w:sz w:val="24"/>
-          <w:szCs w:val="24"/>
-        </w:rPr>
-        <w:t>Man</w:t>
-      </w:r>
-      <w:proofErr w:type="gramEnd"/>
-      <w:r>
-        <w:rPr>
-          <w:rFonts w:cstheme="minorHAnsi"/>
-          <w:sz w:val="24"/>
-          <w:szCs w:val="24"/>
-        </w:rPr>
-        <w:t xml:space="preserve"> In The Middle also known as MITM is a type of attack where the intruder intercepts communication between two parties (e</w:t>
+        <w:t>Man In The Middle also known as MITM is a type of attack where the intruder intercepts communication between two parties (e</w:t>
       </w:r>
       <w:r>
         <w:rPr>
@@ -10263,63 +9745,7 @@
           <w:sz w:val="24"/>
           <w:szCs w:val="24"/>
         </w:rPr>
-        <w:t xml:space="preserve">g. user and website), this may lead to manipulation of the connection and theft of sensitive data. It usually happens on public </w:t>
-      </w:r>
-      <w:proofErr w:type="spellStart"/>
-      <w:r>
-        <w:rPr>
-          <w:rFonts w:cstheme="minorHAnsi"/>
-          <w:sz w:val="24"/>
-          <w:szCs w:val="24"/>
-        </w:rPr>
-        <w:t>WiFi</w:t>
-      </w:r>
-      <w:proofErr w:type="spellEnd"/>
-      <w:r>
-        <w:rPr>
-          <w:rFonts w:cstheme="minorHAnsi"/>
-          <w:sz w:val="24"/>
-          <w:szCs w:val="24"/>
-        </w:rPr>
-        <w:t xml:space="preserve"> hotspots where the internet connection is not </w:t>
-      </w:r>
-      <w:proofErr w:type="gramStart"/>
-      <w:r>
-        <w:rPr>
-          <w:rFonts w:cstheme="minorHAnsi"/>
-          <w:sz w:val="24"/>
-          <w:szCs w:val="24"/>
-        </w:rPr>
-        <w:t>private</w:t>
-      </w:r>
-      <w:proofErr w:type="gramEnd"/>
-      <w:r>
-        <w:rPr>
-          <w:rFonts w:cstheme="minorHAnsi"/>
-          <w:sz w:val="24"/>
-          <w:szCs w:val="24"/>
-        </w:rPr>
-        <w:t xml:space="preserve"> and the website visited does not use HTTPS (Hyper Text Transfer Protocol Secure). To prevent this, we use </w:t>
-      </w:r>
-      <w:proofErr w:type="spellStart"/>
-      <w:proofErr w:type="gramStart"/>
-      <w:r>
-        <w:rPr>
-          <w:rFonts w:cstheme="minorHAnsi"/>
-          <w:sz w:val="24"/>
-          <w:szCs w:val="24"/>
-        </w:rPr>
-        <w:t>app.UseHttpsRedirection</w:t>
-      </w:r>
-      <w:proofErr w:type="spellEnd"/>
-      <w:proofErr w:type="gramEnd"/>
-      <w:r>
-        <w:rPr>
-          <w:rFonts w:cstheme="minorHAnsi"/>
-          <w:sz w:val="24"/>
-          <w:szCs w:val="24"/>
-        </w:rPr>
-        <w:t>() in our startup file, this way only HTTPS is enforced meaning the secure connection is established and every communication is encrypted using a public key encryption.</w:t>
+        <w:t>g. user and website), this may lead to manipulation of the connection and theft of sensitive data. It usually happens on public WiFi hotspots where the internet connection is not private and the website visited does not use HTTPS (Hyper Text Transfer Protocol Secure). To prevent this, we use app.UseHttpsRedirection() in our startup file, this way only HTTPS is enforced meaning the secure connection is established and every communication is encrypted using a public key encryption.</w:t>
       </w:r>
     </w:p>
     <w:p>
@@ -10413,15 +9839,8 @@
         <w:t xml:space="preserve"> S</w:t>
       </w:r>
       <w:r>
-        <w:t xml:space="preserve">tartup file with </w:t>
-      </w:r>
-      <w:proofErr w:type="spellStart"/>
-      <w:proofErr w:type="gramStart"/>
-      <w:r>
-        <w:t>app.UseHttpsRedirection</w:t>
-      </w:r>
-      <w:proofErr w:type="spellEnd"/>
-      <w:proofErr w:type="gramEnd"/>
+        <w:t>tartup file with app.UseHttpsRedirection</w:t>
+      </w:r>
     </w:p>
     <w:p>
       <w:pPr>
@@ -10496,6 +9915,7 @@
           <w:id w:val="1792393903"/>
           <w:citation/>
         </w:sdtPr>
+        <w:sdtEndPr/>
         <w:sdtContent>
           <w:r>
             <w:rPr>
@@ -10555,25 +9975,7 @@
           <w:sz w:val="24"/>
           <w:szCs w:val="24"/>
         </w:rPr>
-        <w:t xml:space="preserve"> Using MVC in our project we were naturally exposed to this vulnerability. Solutions to this would be adding </w:t>
-      </w:r>
-      <w:proofErr w:type="spellStart"/>
-      <w:r>
-        <w:rPr>
-          <w:rFonts w:cstheme="minorHAnsi"/>
-          <w:sz w:val="24"/>
-          <w:szCs w:val="24"/>
-        </w:rPr>
-        <w:t>DataAnnotations</w:t>
-      </w:r>
-      <w:proofErr w:type="spellEnd"/>
-      <w:r>
-        <w:rPr>
-          <w:rFonts w:cstheme="minorHAnsi"/>
-          <w:sz w:val="24"/>
-          <w:szCs w:val="24"/>
-        </w:rPr>
-        <w:t xml:space="preserve"> such as [Editable(false)] to the properties in the model class. This way the data binder would ignore any attempts of editing a specific property.</w:t>
+        <w:t xml:space="preserve"> Using MVC in our project we were naturally exposed to this vulnerability. Solutions to this would be adding DataAnnotations such as [Editable(false)] to the properties in the model class. This way the data binder would ignore any attempts of editing a specific property.</w:t>
       </w:r>
       <w:r>
         <w:t xml:space="preserve"> </w:t>
@@ -10787,43 +10189,7 @@
           <w:sz w:val="24"/>
           <w:szCs w:val="24"/>
         </w:rPr>
-        <w:t>Pessimistic can run into 'deadlocks' - a state when each resource waits on the other to make some progress, waiting indefinitely. This can lead to the system not responding and being stuck at the same point. Optimistic on the other hand can resolve into '</w:t>
-      </w:r>
-      <w:proofErr w:type="spellStart"/>
-      <w:r>
-        <w:rPr>
-          <w:rFonts w:cstheme="minorHAnsi"/>
-          <w:sz w:val="24"/>
-          <w:szCs w:val="24"/>
-        </w:rPr>
-        <w:t>livelocks</w:t>
-      </w:r>
-      <w:proofErr w:type="spellEnd"/>
-      <w:r>
-        <w:rPr>
-          <w:rFonts w:cstheme="minorHAnsi"/>
-          <w:sz w:val="24"/>
-          <w:szCs w:val="24"/>
-        </w:rPr>
-        <w:t xml:space="preserve">' - states like deadlocks, but where each resource is constantly changing its state in relation to others, but without any progress. A good example of a real-life </w:t>
-      </w:r>
-      <w:proofErr w:type="spellStart"/>
-      <w:r>
-        <w:rPr>
-          <w:rFonts w:cstheme="minorHAnsi"/>
-          <w:sz w:val="24"/>
-          <w:szCs w:val="24"/>
-        </w:rPr>
-        <w:t>livelock</w:t>
-      </w:r>
-      <w:proofErr w:type="spellEnd"/>
-      <w:r>
-        <w:rPr>
-          <w:rFonts w:cstheme="minorHAnsi"/>
-          <w:sz w:val="24"/>
-          <w:szCs w:val="24"/>
-        </w:rPr>
-        <w:t xml:space="preserve"> would be when someone comes across a person in a narrow corridor. They both politely try to move aside for the other person but end up going back and forth the same way, without any progress</w:t>
+        <w:t>Pessimistic can run into 'deadlocks' - a state when each resource waits on the other to make some progress, waiting indefinitely. This can lead to the system not responding and being stuck at the same point. Optimistic on the other hand can resolve into 'livelocks' - states like deadlocks, but where each resource is constantly changing its state in relation to others, but without any progress. A good example of a real-life livelock would be when someone comes across a person in a narrow corridor. They both politely try to move aside for the other person but end up going back and forth the same way, without any progress</w:t>
       </w:r>
       <w:r>
         <w:rPr>
@@ -10936,6 +10302,7 @@
           <w:id w:val="998391924"/>
           <w:citation/>
         </w:sdtPr>
+        <w:sdtEndPr/>
         <w:sdtContent>
           <w:r>
             <w:rPr>
@@ -11457,18 +10824,8 @@
           <w:sz w:val="24"/>
           <w:szCs w:val="24"/>
         </w:rPr>
-        <w:t xml:space="preserve">a poster - a person who posts an </w:t>
-      </w:r>
-      <w:proofErr w:type="gramStart"/>
-      <w:r>
-        <w:rPr>
-          <w:rFonts w:cstheme="minorHAnsi"/>
-          <w:sz w:val="24"/>
-          <w:szCs w:val="24"/>
-        </w:rPr>
-        <w:t>assignment;</w:t>
-      </w:r>
-      <w:proofErr w:type="gramEnd"/>
+        <w:t>a poster - a person who posts an assignment;</w:t>
+      </w:r>
     </w:p>
     <w:p>
       <w:pPr>
@@ -11494,18 +10851,8 @@
           <w:sz w:val="24"/>
           <w:szCs w:val="24"/>
         </w:rPr>
-        <w:t xml:space="preserve">a solver - a person who provides a solution to the </w:t>
-      </w:r>
-      <w:proofErr w:type="gramStart"/>
-      <w:r>
-        <w:rPr>
-          <w:rFonts w:cstheme="minorHAnsi"/>
-          <w:sz w:val="24"/>
-          <w:szCs w:val="24"/>
-        </w:rPr>
-        <w:t>assignment;</w:t>
-      </w:r>
-      <w:proofErr w:type="gramEnd"/>
+        <w:t>a solver - a person who provides a solution to the assignment;</w:t>
+      </w:r>
     </w:p>
     <w:p>
       <w:pPr>
@@ -11531,18 +10878,8 @@
           <w:sz w:val="24"/>
           <w:szCs w:val="24"/>
         </w:rPr>
-        <w:t xml:space="preserve">a basic user - a person who just browses the </w:t>
-      </w:r>
-      <w:proofErr w:type="gramStart"/>
-      <w:r>
-        <w:rPr>
-          <w:rFonts w:cstheme="minorHAnsi"/>
-          <w:sz w:val="24"/>
-          <w:szCs w:val="24"/>
-        </w:rPr>
-        <w:t>website;</w:t>
-      </w:r>
-      <w:proofErr w:type="gramEnd"/>
+        <w:t>a basic user - a person who just browses the website;</w:t>
+      </w:r>
     </w:p>
     <w:p>
       <w:pPr>
@@ -11955,25 +11292,7 @@
           <w:szCs w:val="24"/>
         </w:rPr>
         <w:tab/>
-        <w:t xml:space="preserve">This scenario we decided to solve using a timestamp column of a SQL </w:t>
-      </w:r>
-      <w:proofErr w:type="spellStart"/>
-      <w:r>
-        <w:rPr>
-          <w:rFonts w:cstheme="minorHAnsi"/>
-          <w:sz w:val="24"/>
-          <w:szCs w:val="24"/>
-        </w:rPr>
-        <w:t>rowversion</w:t>
-      </w:r>
-      <w:proofErr w:type="spellEnd"/>
-      <w:r>
-        <w:rPr>
-          <w:rFonts w:cstheme="minorHAnsi"/>
-          <w:sz w:val="24"/>
-          <w:szCs w:val="24"/>
-        </w:rPr>
-        <w:t xml:space="preserve"> type, which is newly generated whenever the assignment in the database is changed. We get the initial timestamp from the Razor page when the user loads it, because that represents the state of information the user is presented with. When he then updates the assignment, we compare this timestamp with the one in database</w:t>
+        <w:t>This scenario we decided to solve using a timestamp column of a SQL rowversion type, which is newly generated whenever the assignment in the database is changed. We get the initial timestamp from the Razor page when the user loads it, because that represents the state of information the user is presented with. When he then updates the assignment, we compare this timestamp with the one in database</w:t>
       </w:r>
       <w:r>
         <w:rPr>
@@ -12160,25 +11479,7 @@
           <w:szCs w:val="24"/>
         </w:rPr>
         <w:tab/>
-        <w:t xml:space="preserve">We decided to solve this problem with a possible lost update again with optimistic concurrency. Every single any credit-related update happens, Users </w:t>
-      </w:r>
-      <w:proofErr w:type="spellStart"/>
-      <w:r>
-        <w:rPr>
-          <w:rFonts w:cstheme="minorHAnsi"/>
-          <w:sz w:val="24"/>
-          <w:szCs w:val="24"/>
-        </w:rPr>
-        <w:t>concurrencyStamp</w:t>
-      </w:r>
-      <w:proofErr w:type="spellEnd"/>
-      <w:r>
-        <w:rPr>
-          <w:rFonts w:cstheme="minorHAnsi"/>
-          <w:sz w:val="24"/>
-          <w:szCs w:val="24"/>
-        </w:rPr>
-        <w:t xml:space="preserve"> is checked</w:t>
+        <w:t>We decided to solve this problem with a possible lost update again with optimistic concurrency. Every single any credit-related update happens, Users concurrencyStamp is checked</w:t>
       </w:r>
       <w:r>
         <w:rPr>
@@ -12212,43 +11513,7 @@
           <w:sz w:val="24"/>
           <w:szCs w:val="24"/>
         </w:rPr>
-        <w:t xml:space="preserve">. The </w:t>
-      </w:r>
-      <w:proofErr w:type="spellStart"/>
-      <w:r>
-        <w:rPr>
-          <w:rFonts w:cstheme="minorHAnsi"/>
-          <w:sz w:val="24"/>
-          <w:szCs w:val="24"/>
-        </w:rPr>
-        <w:t>concurrencyStamp</w:t>
-      </w:r>
-      <w:proofErr w:type="spellEnd"/>
-      <w:r>
-        <w:rPr>
-          <w:rFonts w:cstheme="minorHAnsi"/>
-          <w:sz w:val="24"/>
-          <w:szCs w:val="24"/>
-        </w:rPr>
-        <w:t xml:space="preserve"> is a GUID (globally unique identifier) that we get before the update to have the latest information. This stamp is compared with the one in the database and if it matches, in a transaction with the update a new </w:t>
-      </w:r>
-      <w:proofErr w:type="spellStart"/>
-      <w:r>
-        <w:rPr>
-          <w:rFonts w:cstheme="minorHAnsi"/>
-          <w:sz w:val="24"/>
-          <w:szCs w:val="24"/>
-        </w:rPr>
-        <w:t>concurrencyStamp</w:t>
-      </w:r>
-      <w:proofErr w:type="spellEnd"/>
-      <w:r>
-        <w:rPr>
-          <w:rFonts w:cstheme="minorHAnsi"/>
-          <w:sz w:val="24"/>
-          <w:szCs w:val="24"/>
-        </w:rPr>
-        <w:t xml:space="preserve"> is generated. </w:t>
+        <w:t xml:space="preserve">. The concurrencyStamp is a GUID (globally unique identifier) that we get before the update to have the latest information. This stamp is compared with the one in the database and if it matches, in a transaction with the update a new concurrencyStamp is generated. </w:t>
       </w:r>
       <w:r>
         <w:rPr>
@@ -12689,202 +11954,29 @@
         <w:jc w:val="both"/>
         <w:rPr>
           <w:rFonts w:cstheme="minorHAnsi"/>
-          <w:b/>
-          <w:bCs/>
-          <w:sz w:val="24"/>
-          <w:szCs w:val="24"/>
-        </w:rPr>
-      </w:pPr>
-      <w:r>
-        <w:rPr>
-          <w:rFonts w:cstheme="minorHAnsi"/>
-          <w:b/>
-          <w:bCs/>
-          <w:sz w:val="24"/>
-          <w:szCs w:val="24"/>
-        </w:rPr>
-        <w:t xml:space="preserve">Moderator deleting someone’s post for abusing platform rules while the solver is answering that post, leaving the solver’s solution “hanging up in the air” as there is no post to associate it with </w:t>
-      </w:r>
-    </w:p>
-    <w:p>
-      <w:pPr>
-        <w:tabs>
-          <w:tab w:val="left" w:pos="720"/>
-        </w:tabs>
-        <w:spacing w:after="0" w:line="360" w:lineRule="auto"/>
-        <w:jc w:val="both"/>
-        <w:rPr>
-          <w:rFonts w:cstheme="minorHAnsi"/>
-          <w:sz w:val="24"/>
-          <w:szCs w:val="24"/>
-        </w:rPr>
-      </w:pPr>
-      <w:r>
-        <w:rPr>
-          <w:rFonts w:cstheme="minorHAnsi"/>
-          <w:sz w:val="24"/>
-          <w:szCs w:val="24"/>
-        </w:rPr>
-        <w:tab/>
-        <w:t>The solution for this problem is be the same solution we use for the problem where poster deletes a post that is being answered at the same time, as the logic behind it is the same, just the user who is deleting the post is different (poster vs moderator).</w:t>
-      </w:r>
-    </w:p>
-    <w:p>
-      <w:pPr>
-        <w:tabs>
-          <w:tab w:val="left" w:pos="720"/>
-        </w:tabs>
-        <w:spacing w:after="0" w:line="360" w:lineRule="auto"/>
-        <w:jc w:val="both"/>
-        <w:rPr>
-          <w:rFonts w:cstheme="minorHAnsi"/>
-          <w:sz w:val="24"/>
-          <w:szCs w:val="24"/>
-        </w:rPr>
-      </w:pPr>
-    </w:p>
-    <w:p>
-      <w:pPr>
-        <w:tabs>
-          <w:tab w:val="left" w:pos="720"/>
-        </w:tabs>
-        <w:spacing w:after="0" w:line="360" w:lineRule="auto"/>
-        <w:jc w:val="both"/>
-        <w:rPr>
-          <w:rFonts w:cstheme="minorHAnsi"/>
-          <w:b/>
-          <w:bCs/>
-          <w:sz w:val="24"/>
-          <w:szCs w:val="24"/>
-        </w:rPr>
-      </w:pPr>
-      <w:r>
-        <w:rPr>
-          <w:rFonts w:cstheme="minorHAnsi"/>
-          <w:b/>
-          <w:bCs/>
-          <w:sz w:val="24"/>
-          <w:szCs w:val="24"/>
-        </w:rPr>
-        <w:t>Moderator banning a user while some poster is confirming an answer and paying for a solution which was posted by the banned user, leaving the poster’s payment “hanging up in the air” as there is no solution to associate it with</w:t>
-      </w:r>
-    </w:p>
-    <w:p>
-      <w:pPr>
-        <w:tabs>
-          <w:tab w:val="left" w:pos="720"/>
-        </w:tabs>
-        <w:spacing w:after="0" w:line="360" w:lineRule="auto"/>
-        <w:jc w:val="both"/>
-        <w:rPr>
-          <w:rFonts w:cstheme="minorHAnsi"/>
-          <w:sz w:val="24"/>
-          <w:szCs w:val="24"/>
-        </w:rPr>
-      </w:pPr>
-      <w:r>
-        <w:rPr>
-          <w:rFonts w:cstheme="minorHAnsi"/>
-          <w:sz w:val="24"/>
-          <w:szCs w:val="24"/>
-        </w:rPr>
-        <w:tab/>
-        <w:t xml:space="preserve">The solution for this problem could be the same solution we use for the problem where the solver is deleting him solution, as the logic behind it is the same, just that in this case, the solution is not deleted, but the solver is banned by a moderator, which means none of his assignments or solutions can be used. </w:t>
-      </w:r>
-    </w:p>
-    <w:p>
-      <w:pPr>
-        <w:tabs>
-          <w:tab w:val="left" w:pos="720"/>
-        </w:tabs>
-        <w:spacing w:after="0" w:line="360" w:lineRule="auto"/>
-        <w:jc w:val="both"/>
-        <w:rPr>
-          <w:rFonts w:cstheme="minorHAnsi"/>
-          <w:sz w:val="24"/>
-          <w:szCs w:val="24"/>
-        </w:rPr>
-      </w:pPr>
-      <w:r>
-        <w:rPr>
-          <w:rFonts w:cstheme="minorHAnsi"/>
-          <w:sz w:val="24"/>
-          <w:szCs w:val="24"/>
-        </w:rPr>
-        <w:lastRenderedPageBreak/>
-        <w:tab/>
-        <w:t xml:space="preserve">Unfortunately, we have not found the time to implement a feature which would enable the moderator to ban users. </w:t>
-      </w:r>
-    </w:p>
-    <w:p>
-      <w:pPr>
-        <w:tabs>
-          <w:tab w:val="left" w:pos="720"/>
-        </w:tabs>
-        <w:spacing w:after="0" w:line="360" w:lineRule="auto"/>
-        <w:jc w:val="both"/>
-        <w:rPr>
-          <w:rFonts w:cstheme="minorHAnsi"/>
-          <w:sz w:val="24"/>
-          <w:szCs w:val="24"/>
-        </w:rPr>
-      </w:pPr>
-    </w:p>
-    <w:p>
-      <w:pPr>
-        <w:tabs>
-          <w:tab w:val="left" w:pos="720"/>
-        </w:tabs>
-        <w:spacing w:after="0" w:line="360" w:lineRule="auto"/>
-        <w:jc w:val="both"/>
-        <w:rPr>
-          <w:rFonts w:cstheme="minorHAnsi"/>
-          <w:b/>
-          <w:bCs/>
-          <w:sz w:val="24"/>
-          <w:szCs w:val="24"/>
-        </w:rPr>
-      </w:pPr>
-      <w:r>
-        <w:rPr>
-          <w:rFonts w:cstheme="minorHAnsi"/>
-          <w:b/>
-          <w:bCs/>
-          <w:sz w:val="24"/>
-          <w:szCs w:val="24"/>
-        </w:rPr>
-        <w:t>Two users registering with the same credentials at the same exact moment</w:t>
-      </w:r>
-    </w:p>
-    <w:p>
-      <w:pPr>
-        <w:tabs>
-          <w:tab w:val="left" w:pos="720"/>
-        </w:tabs>
-        <w:spacing w:after="0" w:line="360" w:lineRule="auto"/>
-        <w:jc w:val="both"/>
-        <w:rPr>
-          <w:rFonts w:cstheme="minorHAnsi"/>
-          <w:sz w:val="24"/>
-          <w:szCs w:val="24"/>
-        </w:rPr>
-      </w:pPr>
-      <w:r>
-        <w:rPr>
-          <w:rFonts w:cstheme="minorHAnsi"/>
-          <w:sz w:val="24"/>
-          <w:szCs w:val="24"/>
-        </w:rPr>
-        <w:tab/>
-        <w:t>We were deciding between optimistic and pessimistic approach. We decided to handle this issue with pessimistic locking by applying Try/Catch construct, it prevents users and applications from editing data that is being or has been changed. Processes know immediately when a locking violation occurs, rather than after the transaction is complete</w:t>
-      </w:r>
-      <w:r>
-        <w:rPr>
-          <w:rFonts w:cstheme="minorHAnsi"/>
-          <w:sz w:val="24"/>
-          <w:szCs w:val="24"/>
-        </w:rPr>
-        <w:t>.</w:t>
+          <w:i/>
+          <w:iCs/>
+          <w:sz w:val="24"/>
+          <w:szCs w:val="24"/>
+        </w:rPr>
+      </w:pPr>
+      <w:r>
+        <w:rPr>
+          <w:rFonts w:cstheme="minorHAnsi"/>
+          <w:sz w:val="24"/>
+          <w:szCs w:val="24"/>
+        </w:rPr>
+        <w:t xml:space="preserve">Not implemented concurrency problems are described in </w:t>
+      </w:r>
+      <w:r>
+        <w:rPr>
+          <w:rFonts w:cstheme="minorHAnsi"/>
+          <w:i/>
+          <w:iCs/>
+          <w:sz w:val="24"/>
+          <w:szCs w:val="24"/>
+        </w:rPr>
+        <w:t>Appendix D.</w:t>
       </w:r>
     </w:p>
     <w:p>
@@ -12962,25 +12054,7 @@
           <w:sz w:val="24"/>
           <w:szCs w:val="24"/>
         </w:rPr>
-        <w:t xml:space="preserve">In the agile methodology, testing is done slightly differently than in plan-driven methodologies. The testing is a continuous process that is happening alongside, sometimes even before, development. Also, there are no specified testers, the code is being tested by developers themselves. In the end, what and how is tested is not based on a document with all the requirements, but on an </w:t>
-      </w:r>
-      <w:proofErr w:type="gramStart"/>
-      <w:r>
-        <w:rPr>
-          <w:rFonts w:cstheme="minorHAnsi"/>
-          <w:sz w:val="24"/>
-          <w:szCs w:val="24"/>
-        </w:rPr>
-        <w:t>acceptance</w:t>
-      </w:r>
-      <w:proofErr w:type="gramEnd"/>
-      <w:r>
-        <w:rPr>
-          <w:rFonts w:cstheme="minorHAnsi"/>
-          <w:sz w:val="24"/>
-          <w:szCs w:val="24"/>
-        </w:rPr>
-        <w:t xml:space="preserve"> criteria agreed upon between the customer and the development team. </w:t>
+        <w:t xml:space="preserve">In the agile methodology, testing is done slightly differently than in plan-driven methodologies. The testing is a continuous process that is happening alongside, sometimes even before, development. Also, there are no specified testers, the code is being tested by developers themselves. In the end, what and how is tested is not based on a document with all the requirements, but on an acceptance criteria agreed upon between the customer and the development team. </w:t>
       </w:r>
       <w:sdt>
         <w:sdtPr>
@@ -12992,6 +12066,7 @@
           <w:id w:val="816073023"/>
           <w:citation/>
         </w:sdtPr>
+        <w:sdtEndPr/>
         <w:sdtContent>
           <w:r>
             <w:rPr>
@@ -13116,7 +12191,16 @@
           <w:sz w:val="24"/>
           <w:szCs w:val="24"/>
         </w:rPr>
-        <w:t xml:space="preserve">Unit testing is the initial testing phase. It consists of testing the smallest components or modules that make up the whole system. If done correctly and early enough, the development team can single out where the issue occurs and easily, without troubles integrate more individual code modules. Unit tests are usually automatic and should be run before one start working on a feature for example. If he does not, the time and resources used to look for the bug that potentially could be somewhere in the system could outweigh unit testing significantly. </w:t>
+        <w:t xml:space="preserve">Unit testing is the initial testing phase. It consists of testing the smallest components or modules that make up the whole system. If done correctly and early enough, the </w:t>
+      </w:r>
+      <w:r>
+        <w:rPr>
+          <w:rFonts w:cstheme="minorHAnsi"/>
+          <w:sz w:val="24"/>
+          <w:szCs w:val="24"/>
+        </w:rPr>
+        <w:lastRenderedPageBreak/>
+        <w:t xml:space="preserve">development team can single out where the issue occurs and easily, without troubles integrate more individual code modules. Unit tests are usually automatic and should be run before one start working on a feature for example. If he does not, the time and resources used to look for the bug that potentially could be somewhere in the system could outweigh unit testing significantly. </w:t>
       </w:r>
     </w:p>
     <w:p>
@@ -13146,7 +12230,7 @@
           <w:sz w:val="24"/>
           <w:szCs w:val="24"/>
         </w:rPr>
-        <w:t>Typically, a unit test is made of three phases - Arrange, Act, Assert (known as AAA). In the Arrange phase, we set-up the test (e.g., we prepare and initialize all the variables). Later, in the Act phase we do the actual test. Its result is then checked in the Assert phase where the test either returns true (passes) or false (fails).</w:t>
+        <w:t>Typically, a unit test is made of three phases - Arrange, Act, Assert (known as AAA). In the Arrange phase, we set-up the test (e.g. we prepare and initialize all the variables). Later, in the Act phase we do the actual test. Its result is then checked in the Assert phase where the test either returns true (passes) or false (fails).</w:t>
       </w:r>
     </w:p>
     <w:p>
@@ -13168,7 +12252,6 @@
           <w:sz w:val="24"/>
           <w:szCs w:val="24"/>
         </w:rPr>
-        <w:lastRenderedPageBreak/>
         <w:tab/>
       </w:r>
       <w:r>
@@ -13177,25 +12260,7 @@
           <w:sz w:val="24"/>
           <w:szCs w:val="24"/>
         </w:rPr>
-        <w:t xml:space="preserve">To unit test our code, we used the commonly used </w:t>
-      </w:r>
-      <w:proofErr w:type="spellStart"/>
-      <w:r>
-        <w:rPr>
-          <w:rFonts w:cstheme="minorHAnsi"/>
-          <w:sz w:val="24"/>
-          <w:szCs w:val="24"/>
-        </w:rPr>
-        <w:t>NUnit</w:t>
-      </w:r>
-      <w:proofErr w:type="spellEnd"/>
-      <w:r>
-        <w:rPr>
-          <w:rFonts w:cstheme="minorHAnsi"/>
-          <w:sz w:val="24"/>
-          <w:szCs w:val="24"/>
-        </w:rPr>
-        <w:t xml:space="preserve"> framework. Overall, unit tests were a significant part of our source code. They were covering each of the model class and they made sure the methods used in the Data Access Layer (DAL) were working flawlessly. During the development process, it was often hard keeping the tests up to date due to various changes in the database or the model layer. It must be admitted we did not run these tests as often as we should have, especially towards the end of the later sprints, where the deadline was approaching fast. </w:t>
+        <w:t xml:space="preserve">To unit test our code, we used the commonly used NUnit framework. Overall, unit tests were a significant part of our source code. They were covering each of the model class and they made sure the methods used in the Data Access Layer (DAL) were working flawlessly. During the development process, it was often hard keeping the tests up to date due to various changes in the database or the model layer. It must be admitted we did not run these tests as often as we should have, especially towards the end of the later sprints, where the deadline was approaching fast. </w:t>
       </w:r>
     </w:p>
     <w:p>
@@ -13460,113 +12525,10 @@
           <w:sz w:val="40"/>
           <w:szCs w:val="40"/>
         </w:rPr>
+        <w:lastRenderedPageBreak/>
         <w:t>Implementation</w:t>
       </w:r>
       <w:bookmarkEnd w:id="27"/>
-    </w:p>
-    <w:p>
-      <w:pPr>
-        <w:pStyle w:val="ListParagraph"/>
-        <w:numPr>
-          <w:ilvl w:val="0"/>
-          <w:numId w:val="2"/>
-        </w:numPr>
-        <w:tabs>
-          <w:tab w:val="left" w:pos="1080"/>
-        </w:tabs>
-        <w:spacing w:after="0" w:line="360" w:lineRule="auto"/>
-        <w:jc w:val="both"/>
-        <w:rPr>
-          <w:rFonts w:cstheme="minorHAnsi"/>
-        </w:rPr>
-      </w:pPr>
-      <w:r>
-        <w:rPr>
-          <w:rFonts w:cstheme="minorHAnsi"/>
-        </w:rPr>
-        <w:t>Used data structures and why chose it</w:t>
-      </w:r>
-    </w:p>
-    <w:p>
-      <w:pPr>
-        <w:pStyle w:val="ListParagraph"/>
-        <w:numPr>
-          <w:ilvl w:val="0"/>
-          <w:numId w:val="1"/>
-        </w:numPr>
-        <w:tabs>
-          <w:tab w:val="left" w:pos="1080"/>
-        </w:tabs>
-        <w:spacing w:after="0" w:line="360" w:lineRule="auto"/>
-        <w:jc w:val="both"/>
-        <w:rPr>
-          <w:rFonts w:cstheme="minorHAnsi"/>
-        </w:rPr>
-      </w:pPr>
-      <w:r>
-        <w:rPr>
-          <w:rFonts w:cstheme="minorHAnsi"/>
-        </w:rPr>
-        <w:t xml:space="preserve">Code snippets </w:t>
-      </w:r>
-    </w:p>
-    <w:p>
-      <w:pPr>
-        <w:pStyle w:val="ListParagraph"/>
-        <w:numPr>
-          <w:ilvl w:val="0"/>
-          <w:numId w:val="1"/>
-        </w:numPr>
-        <w:tabs>
-          <w:tab w:val="left" w:pos="1080"/>
-        </w:tabs>
-        <w:spacing w:after="0" w:line="360" w:lineRule="auto"/>
-        <w:jc w:val="both"/>
-        <w:rPr>
-          <w:rFonts w:cstheme="minorHAnsi"/>
-        </w:rPr>
-      </w:pPr>
-      <w:r>
-        <w:rPr>
-          <w:rFonts w:cstheme="minorHAnsi"/>
-        </w:rPr>
-        <w:t>Interesting code</w:t>
-      </w:r>
-    </w:p>
-    <w:p>
-      <w:pPr>
-        <w:pStyle w:val="ListParagraph"/>
-        <w:numPr>
-          <w:ilvl w:val="0"/>
-          <w:numId w:val="1"/>
-        </w:numPr>
-        <w:tabs>
-          <w:tab w:val="left" w:pos="1080"/>
-        </w:tabs>
-        <w:spacing w:after="0" w:line="360" w:lineRule="auto"/>
-        <w:jc w:val="both"/>
-        <w:rPr>
-          <w:rFonts w:cstheme="minorHAnsi"/>
-        </w:rPr>
-      </w:pPr>
-      <w:r>
-        <w:rPr>
-          <w:rFonts w:cstheme="minorHAnsi"/>
-        </w:rPr>
-        <w:t>Data formats</w:t>
-      </w:r>
-    </w:p>
-    <w:p>
-      <w:pPr>
-        <w:tabs>
-          <w:tab w:val="left" w:pos="1080"/>
-        </w:tabs>
-        <w:spacing w:after="0" w:line="360" w:lineRule="auto"/>
-        <w:jc w:val="both"/>
-        <w:rPr>
-          <w:rFonts w:cstheme="minorHAnsi"/>
-        </w:rPr>
-      </w:pPr>
     </w:p>
     <w:p>
       <w:pPr>
@@ -13580,12 +12542,15 @@
         </w:tabs>
         <w:spacing w:line="360" w:lineRule="auto"/>
         <w:jc w:val="both"/>
+        <w:rPr>
+          <w:b/>
+        </w:rPr>
       </w:pPr>
       <w:bookmarkStart w:id="28" w:name="_Toc59378316"/>
       <w:r>
         <w:rPr>
           <w:rFonts w:asciiTheme="minorHAnsi" w:hAnsiTheme="minorHAnsi" w:cstheme="minorHAnsi"/>
-          <w:bCs/>
+          <w:b/>
           <w:color w:val="auto"/>
           <w:sz w:val="28"/>
           <w:szCs w:val="28"/>
@@ -13639,7 +12604,6 @@
           <w:sz w:val="24"/>
           <w:szCs w:val="24"/>
         </w:rPr>
-        <w:lastRenderedPageBreak/>
         <w:t>One question every development team must ask itself is how the first admin user is created. We have solved this in a convenient way in which the main program checks whether the admin account is in the database and if it is not - it creates it. That means that no matter what, every single time the program is run, we have an admin account to make changes a normal user would not be able to do.</w:t>
       </w:r>
     </w:p>
@@ -13783,6 +12747,7 @@
           <w:sz w:val="24"/>
           <w:szCs w:val="24"/>
         </w:rPr>
+        <w:lastRenderedPageBreak/>
         <w:drawing>
           <wp:inline distT="0" distB="0" distL="0" distR="0" wp14:anchorId="3D84A002" wp14:editId="2FC8A1B7">
             <wp:extent cx="5731510" cy="2851785"/>
@@ -13849,7 +12814,6 @@
           <w:sz w:val="24"/>
           <w:szCs w:val="24"/>
         </w:rPr>
-        <w:lastRenderedPageBreak/>
         <w:drawing>
           <wp:inline distT="0" distB="0" distL="0" distR="0" wp14:anchorId="23FB30FD" wp14:editId="5F515459">
             <wp:extent cx="5731510" cy="3204845"/>
@@ -13982,6 +12946,7 @@
           <w:sz w:val="24"/>
           <w:szCs w:val="24"/>
         </w:rPr>
+        <w:lastRenderedPageBreak/>
         <w:drawing>
           <wp:inline distT="0" distB="0" distL="0" distR="0" wp14:anchorId="76931F97" wp14:editId="379B0480">
             <wp:extent cx="5731510" cy="2743200"/>
@@ -14087,16 +13052,7 @@
           <w:sz w:val="24"/>
           <w:szCs w:val="24"/>
         </w:rPr>
-        <w:t xml:space="preserve">Another file we store in our database is the profile picture. The user can change the default picture we assign him by clicking on his name or by clicking ‘settings’ in the ever-present user </w:t>
-      </w:r>
-      <w:r>
-        <w:rPr>
-          <w:rFonts w:cstheme="minorHAnsi"/>
-          <w:sz w:val="24"/>
-          <w:szCs w:val="24"/>
-        </w:rPr>
-        <w:lastRenderedPageBreak/>
-        <w:t>sidebar. He then uploads the desired picture. If we had the more time, we would include a check which would restrict possible file extensions and the size of the upload.</w:t>
+        <w:t>Another file we store in our database is the profile picture. The user can change the default picture we assign him by clicking on his name or by clicking ‘settings’ in the ever-present user sidebar. He then uploads the desired picture. If we had the more time, we would include a check which would restrict possible file extensions and the size of the upload.</w:t>
       </w:r>
     </w:p>
     <w:p>
@@ -14240,18 +13196,17 @@
           <w:sz w:val="24"/>
           <w:szCs w:val="24"/>
         </w:rPr>
-        <w:t xml:space="preserve"> aspect when talking about user experience, it helps the user to better visualize lists of objects. The more important effect of pagination is loading time. When trying to load a lot of data from the database, it might take a while for it to appear on the frontend. To avoid that, we try to cut the data into chunks, and only load a specific amount. In our project, we are using pagination when displaying the assignment cards. We decided that 12 assignments per page would be the ideal number because the page can have either 1,2 or 3 assignment cards in a row, depending on the size of the screen. When trying to display any page containing assignment cards, the request also sends to the API the page number that we are trying to see, the default page being 1. Then, the API reaches to the database and counts all the rows that contain the information we are looking for. If the number of rows is bigger than the previous page times 12, then it returns a list of 12 assignments starting from (</w:t>
-      </w:r>
-      <w:proofErr w:type="spellStart"/>
-      <w:r>
-        <w:rPr>
-          <w:rFonts w:cstheme="minorHAnsi"/>
-          <w:sz w:val="24"/>
-          <w:szCs w:val="24"/>
-        </w:rPr>
-        <w:t>PageNumber</w:t>
-      </w:r>
-      <w:proofErr w:type="spellEnd"/>
+        <w:t xml:space="preserve"> aspect when talking about user experience, it helps the user to better visualize lists of objects. The more important effect of pagination is loading time. When trying to load a lot of data from the database, it might take a while for it to appear on the frontend. To avoid that, we try to cut the data into chunks, and only load a specific amount. In our project, we are using pagination when displaying the assignment cards. We decided that 12 assignments per page would be the ideal number because the page can have </w:t>
+      </w:r>
+      <w:r>
+        <w:rPr>
+          <w:rFonts w:cstheme="minorHAnsi"/>
+          <w:sz w:val="24"/>
+          <w:szCs w:val="24"/>
+        </w:rPr>
+        <w:lastRenderedPageBreak/>
+        <w:t>either 1,2 or 3 assignment cards in a row, depending on the size of the screen. When trying to display any page containing assignment cards, the request also sends to the API the page number that we are trying to see, the default page being 1. Then, the API reaches to the database and counts all the rows that contain the information we are looking for. If the number of rows is bigger than the previous page times 12, then it returns a list of 12 assignments starting from (PageNumber</w:t>
+      </w:r>
       <w:r>
         <w:rPr>
           <w:rFonts w:cstheme="minorHAnsi"/>
@@ -14342,7 +13297,6 @@
         <w:rPr>
           <w:noProof/>
         </w:rPr>
-        <w:lastRenderedPageBreak/>
         <w:drawing>
           <wp:inline distT="0" distB="0" distL="0" distR="0" wp14:anchorId="7B262565" wp14:editId="207419F5">
             <wp:extent cx="5731510" cy="2592070"/>
@@ -14429,6 +13383,7 @@
           <w:docPartUnique/>
         </w:docPartObj>
       </w:sdtPr>
+      <w:sdtEndPr/>
       <w:sdtContent>
         <w:p>
           <w:pPr>
@@ -14460,6 +13415,7 @@
             <w:id w:val="-573587230"/>
             <w:bibliography/>
           </w:sdtPr>
+          <w:sdtEndPr/>
           <w:sdtContent>
             <w:p>
               <w:pPr>
@@ -14701,6 +13657,7 @@
                       <w:rPr>
                         <w:noProof/>
                       </w:rPr>
+                      <w:lastRenderedPageBreak/>
                       <w:t xml:space="preserve">[5] </w:t>
                     </w:r>
                   </w:p>
@@ -14931,7 +13888,6 @@
                       <w:rPr>
                         <w:noProof/>
                       </w:rPr>
-                      <w:lastRenderedPageBreak/>
                       <w:t xml:space="preserve">[10] </w:t>
                     </w:r>
                   </w:p>
@@ -15089,6 +14045,11 @@
     <w:p/>
     <w:p/>
     <w:p/>
+    <w:p/>
+    <w:p/>
+    <w:p/>
+    <w:p/>
+    <w:p/>
     <w:p>
       <w:pPr>
         <w:pStyle w:val="Heading1"/>
@@ -15262,45 +14223,8 @@
           <w:sz w:val="24"/>
           <w:szCs w:val="24"/>
         </w:rPr>
-        <w:lastRenderedPageBreak/>
         <w:tab/>
-        <w:t xml:space="preserve">While designing a relational model, we were following the Normal Forms by Edgar F. Codd. For example, we applied 1st normal form when we have split the name for User into two columns – </w:t>
-      </w:r>
-      <w:proofErr w:type="spellStart"/>
-      <w:r>
-        <w:rPr>
-          <w:rFonts w:cstheme="minorHAnsi"/>
-          <w:sz w:val="24"/>
-          <w:szCs w:val="24"/>
-        </w:rPr>
-        <w:t>firstName</w:t>
-      </w:r>
-      <w:proofErr w:type="spellEnd"/>
-      <w:r>
-        <w:rPr>
-          <w:rFonts w:cstheme="minorHAnsi"/>
-          <w:sz w:val="24"/>
-          <w:szCs w:val="24"/>
-        </w:rPr>
-        <w:t xml:space="preserve"> and </w:t>
-      </w:r>
-      <w:proofErr w:type="spellStart"/>
-      <w:r>
-        <w:rPr>
-          <w:rFonts w:cstheme="minorHAnsi"/>
-          <w:sz w:val="24"/>
-          <w:szCs w:val="24"/>
-        </w:rPr>
-        <w:t>lastName</w:t>
-      </w:r>
-      <w:proofErr w:type="spellEnd"/>
-      <w:r>
-        <w:rPr>
-          <w:rFonts w:cstheme="minorHAnsi"/>
-          <w:sz w:val="24"/>
-          <w:szCs w:val="24"/>
-        </w:rPr>
-        <w:t xml:space="preserve"> to achieve atomicity. Also, we applied Id column as a primary key of most relations, so all other values depend on the whole key – 2nd normal form.</w:t>
+        <w:t>While designing a relational model, we were following the Normal Forms by Edgar F. Codd. For example, we applied 1st normal form when we have split the name for User into two columns – firstName and lastName to achieve atomicity. Also, we applied Id column as a primary key of most relations, so all other values depend on the whole key – 2nd normal form.</w:t>
       </w:r>
     </w:p>
     <w:p>
@@ -15570,43 +14494,7 @@
           <w:sz w:val="24"/>
           <w:szCs w:val="24"/>
         </w:rPr>
-        <w:t xml:space="preserve">Overall, we used 2 naming conventions, </w:t>
-      </w:r>
-      <w:proofErr w:type="spellStart"/>
-      <w:r>
-        <w:rPr>
-          <w:rFonts w:cstheme="minorHAnsi"/>
-          <w:sz w:val="24"/>
-          <w:szCs w:val="24"/>
-        </w:rPr>
-        <w:t>PascalCasing</w:t>
-      </w:r>
-      <w:proofErr w:type="spellEnd"/>
-      <w:r>
-        <w:rPr>
-          <w:rFonts w:cstheme="minorHAnsi"/>
-          <w:sz w:val="24"/>
-          <w:szCs w:val="24"/>
-        </w:rPr>
-        <w:t xml:space="preserve"> and </w:t>
-      </w:r>
-      <w:proofErr w:type="spellStart"/>
-      <w:r>
-        <w:rPr>
-          <w:rFonts w:cstheme="minorHAnsi"/>
-          <w:sz w:val="24"/>
-          <w:szCs w:val="24"/>
-        </w:rPr>
-        <w:t>camelCasing</w:t>
-      </w:r>
-      <w:proofErr w:type="spellEnd"/>
-      <w:r>
-        <w:rPr>
-          <w:rFonts w:cstheme="minorHAnsi"/>
-          <w:sz w:val="24"/>
-          <w:szCs w:val="24"/>
-        </w:rPr>
-        <w:t xml:space="preserve">. </w:t>
+        <w:t xml:space="preserve">Overall, we used 2 naming conventions, PascalCasing and camelCasing. </w:t>
       </w:r>
     </w:p>
     <w:p>
@@ -15630,43 +14518,7 @@
           <w:sz w:val="24"/>
           <w:szCs w:val="24"/>
         </w:rPr>
-        <w:t xml:space="preserve">We used </w:t>
-      </w:r>
-      <w:proofErr w:type="spellStart"/>
-      <w:r>
-        <w:rPr>
-          <w:rFonts w:cstheme="minorHAnsi"/>
-          <w:sz w:val="24"/>
-          <w:szCs w:val="24"/>
-        </w:rPr>
-        <w:t>PascalCasing</w:t>
-      </w:r>
-      <w:proofErr w:type="spellEnd"/>
-      <w:r>
-        <w:rPr>
-          <w:rFonts w:cstheme="minorHAnsi"/>
-          <w:sz w:val="24"/>
-          <w:szCs w:val="24"/>
-        </w:rPr>
-        <w:t xml:space="preserve"> for the naming of methods, classes, public properties, and constants. Since we all have a background in JAVA where </w:t>
-      </w:r>
-      <w:proofErr w:type="spellStart"/>
-      <w:r>
-        <w:rPr>
-          <w:rFonts w:cstheme="minorHAnsi"/>
-          <w:sz w:val="24"/>
-          <w:szCs w:val="24"/>
-        </w:rPr>
-        <w:t>camelCasing</w:t>
-      </w:r>
-      <w:proofErr w:type="spellEnd"/>
-      <w:r>
-        <w:rPr>
-          <w:rFonts w:cstheme="minorHAnsi"/>
-          <w:sz w:val="24"/>
-          <w:szCs w:val="24"/>
-        </w:rPr>
-        <w:t xml:space="preserve"> naming conventions are heavily popularized for methods and properties, it took us some time to get used to it.</w:t>
+        <w:t>We used PascalCasing for the naming of methods, classes, public properties, and constants. Since we all have a background in JAVA where camelCasing naming conventions are heavily popularized for methods and properties, it took us some time to get used to it.</w:t>
       </w:r>
     </w:p>
     <w:p>
@@ -15690,25 +14542,7 @@
           <w:sz w:val="24"/>
           <w:szCs w:val="24"/>
         </w:rPr>
-        <w:t xml:space="preserve">On the other hand, we were familiar with using </w:t>
-      </w:r>
-      <w:proofErr w:type="spellStart"/>
-      <w:r>
-        <w:rPr>
-          <w:rFonts w:cstheme="minorHAnsi"/>
-          <w:sz w:val="24"/>
-          <w:szCs w:val="24"/>
-        </w:rPr>
-        <w:t>camelCasing</w:t>
-      </w:r>
-      <w:proofErr w:type="spellEnd"/>
-      <w:r>
-        <w:rPr>
-          <w:rFonts w:cstheme="minorHAnsi"/>
-          <w:sz w:val="24"/>
-          <w:szCs w:val="24"/>
-        </w:rPr>
-        <w:t xml:space="preserve"> for local variables and method arguments. </w:t>
+        <w:t xml:space="preserve">On the other hand, we were familiar with using camelCasing for local variables and method arguments. </w:t>
       </w:r>
     </w:p>
     <w:p>
@@ -15731,27 +14565,7 @@
           <w:sz w:val="24"/>
           <w:szCs w:val="24"/>
         </w:rPr>
-        <w:t>We would always try to achieve clear and brief naming of variables and methods based on their functionality and purpose. (</w:t>
-      </w:r>
-      <w:proofErr w:type="spellStart"/>
-      <w:proofErr w:type="gramStart"/>
-      <w:r>
-        <w:rPr>
-          <w:rFonts w:cstheme="minorHAnsi"/>
-          <w:sz w:val="24"/>
-          <w:szCs w:val="24"/>
-        </w:rPr>
-        <w:t>eg.FindSolutionByAssignmentId</w:t>
-      </w:r>
-      <w:proofErr w:type="spellEnd"/>
-      <w:proofErr w:type="gramEnd"/>
-      <w:r>
-        <w:rPr>
-          <w:rFonts w:cstheme="minorHAnsi"/>
-          <w:sz w:val="24"/>
-          <w:szCs w:val="24"/>
-        </w:rPr>
-        <w:t xml:space="preserve">, FirstName) </w:t>
+        <w:t xml:space="preserve">We would always try to achieve clear and brief naming of variables and methods based on their functionality and purpose. (eg.FindSolutionByAssignmentId, FirstName) </w:t>
       </w:r>
     </w:p>
     <w:p>
@@ -15774,43 +14588,7 @@
           <w:sz w:val="24"/>
           <w:szCs w:val="24"/>
         </w:rPr>
-        <w:t>Interfaces in our repository layer would be always named with a capital I at the beginning of the name (</w:t>
-      </w:r>
-      <w:proofErr w:type="spellStart"/>
-      <w:r>
-        <w:rPr>
-          <w:rFonts w:cstheme="minorHAnsi"/>
-          <w:sz w:val="24"/>
-          <w:szCs w:val="24"/>
-        </w:rPr>
-        <w:t>eg.</w:t>
-      </w:r>
-      <w:proofErr w:type="spellEnd"/>
-      <w:r>
-        <w:rPr>
-          <w:rFonts w:cstheme="minorHAnsi"/>
-          <w:sz w:val="24"/>
-          <w:szCs w:val="24"/>
-        </w:rPr>
-        <w:t xml:space="preserve"> </w:t>
-      </w:r>
-      <w:proofErr w:type="spellStart"/>
-      <w:r>
-        <w:rPr>
-          <w:rFonts w:cstheme="minorHAnsi"/>
-          <w:sz w:val="24"/>
-          <w:szCs w:val="24"/>
-        </w:rPr>
-        <w:t>IDBAssignment</w:t>
-      </w:r>
-      <w:proofErr w:type="spellEnd"/>
-      <w:r>
-        <w:rPr>
-          <w:rFonts w:cstheme="minorHAnsi"/>
-          <w:sz w:val="24"/>
-          <w:szCs w:val="24"/>
-        </w:rPr>
-        <w:t>).</w:t>
+        <w:t>Interfaces in our repository layer would be always named with a capital I at the beginning of the name (eg. IDBAssignment).</w:t>
       </w:r>
     </w:p>
     <w:p>
@@ -15856,7 +14634,7 @@
           <w:sz w:val="24"/>
           <w:szCs w:val="24"/>
         </w:rPr>
-        <w:t>Private properties would always start with underscore (e.g., _connection)</w:t>
+        <w:t>Private properties would always start with underscore (e.g. _connection)</w:t>
       </w:r>
     </w:p>
     <w:p>
@@ -15973,25 +14751,7 @@
           <w:sz w:val="24"/>
           <w:szCs w:val="24"/>
         </w:rPr>
-        <w:t xml:space="preserve">The right number of white spaces between complex if statements and method </w:t>
-      </w:r>
-      <w:proofErr w:type="gramStart"/>
-      <w:r>
-        <w:rPr>
-          <w:rFonts w:cstheme="minorHAnsi"/>
-          <w:sz w:val="24"/>
-          <w:szCs w:val="24"/>
-        </w:rPr>
-        <w:t>calls</w:t>
-      </w:r>
-      <w:proofErr w:type="gramEnd"/>
-      <w:r>
-        <w:rPr>
-          <w:rFonts w:cstheme="minorHAnsi"/>
-          <w:sz w:val="24"/>
-          <w:szCs w:val="24"/>
-        </w:rPr>
-        <w:t xml:space="preserve"> for easier readability.</w:t>
+        <w:t>The right number of white spaces between complex if statements and method calls for easier readability.</w:t>
       </w:r>
     </w:p>
     <w:p>
@@ -16209,26 +14969,436 @@
           <w:sz w:val="24"/>
           <w:szCs w:val="24"/>
         </w:rPr>
-        <w:t xml:space="preserve">We avoided type identification in the naming of variables and methods. (e.g., </w:t>
-      </w:r>
-      <w:proofErr w:type="spellStart"/>
-      <w:r>
-        <w:rPr>
-          <w:rFonts w:cstheme="minorHAnsi"/>
-          <w:sz w:val="24"/>
-          <w:szCs w:val="24"/>
-        </w:rPr>
-        <w:t>strValue</w:t>
-      </w:r>
-      <w:proofErr w:type="spellEnd"/>
-      <w:r>
-        <w:rPr>
-          <w:rFonts w:cstheme="minorHAnsi"/>
-          <w:sz w:val="24"/>
-          <w:szCs w:val="24"/>
-        </w:rPr>
-        <w:t>)</w:t>
-      </w:r>
+        <w:t>We avoided type identification in the naming of variables and methods. (e.g.</w:t>
+      </w:r>
+      <w:r>
+        <w:rPr>
+          <w:rFonts w:cstheme="minorHAnsi"/>
+          <w:sz w:val="24"/>
+          <w:szCs w:val="24"/>
+        </w:rPr>
+        <w:t xml:space="preserve"> </w:t>
+      </w:r>
+      <w:r>
+        <w:rPr>
+          <w:rFonts w:cstheme="minorHAnsi"/>
+          <w:sz w:val="24"/>
+          <w:szCs w:val="24"/>
+        </w:rPr>
+        <w:t>strValue)</w:t>
+      </w:r>
+    </w:p>
+    <w:p>
+      <w:pPr>
+        <w:spacing w:after="0" w:line="360" w:lineRule="auto"/>
+        <w:rPr>
+          <w:rFonts w:cstheme="minorHAnsi"/>
+          <w:sz w:val="24"/>
+          <w:szCs w:val="24"/>
+        </w:rPr>
+      </w:pPr>
+    </w:p>
+    <w:p>
+      <w:pPr>
+        <w:spacing w:after="0" w:line="360" w:lineRule="auto"/>
+        <w:rPr>
+          <w:rFonts w:cstheme="minorHAnsi"/>
+          <w:sz w:val="24"/>
+          <w:szCs w:val="24"/>
+        </w:rPr>
+      </w:pPr>
+    </w:p>
+    <w:p>
+      <w:pPr>
+        <w:spacing w:after="0" w:line="360" w:lineRule="auto"/>
+        <w:rPr>
+          <w:rFonts w:cstheme="minorHAnsi"/>
+          <w:sz w:val="24"/>
+          <w:szCs w:val="24"/>
+        </w:rPr>
+      </w:pPr>
+    </w:p>
+    <w:p>
+      <w:pPr>
+        <w:spacing w:after="0" w:line="360" w:lineRule="auto"/>
+        <w:rPr>
+          <w:rFonts w:cstheme="minorHAnsi"/>
+          <w:sz w:val="24"/>
+          <w:szCs w:val="24"/>
+        </w:rPr>
+      </w:pPr>
+    </w:p>
+    <w:p>
+      <w:pPr>
+        <w:spacing w:after="0" w:line="360" w:lineRule="auto"/>
+        <w:rPr>
+          <w:rFonts w:cstheme="minorHAnsi"/>
+          <w:sz w:val="24"/>
+          <w:szCs w:val="24"/>
+        </w:rPr>
+      </w:pPr>
+    </w:p>
+    <w:p>
+      <w:pPr>
+        <w:spacing w:after="0" w:line="360" w:lineRule="auto"/>
+        <w:rPr>
+          <w:rFonts w:cstheme="minorHAnsi"/>
+          <w:sz w:val="24"/>
+          <w:szCs w:val="24"/>
+        </w:rPr>
+      </w:pPr>
+    </w:p>
+    <w:p>
+      <w:pPr>
+        <w:spacing w:after="0" w:line="360" w:lineRule="auto"/>
+        <w:rPr>
+          <w:rFonts w:cstheme="minorHAnsi"/>
+          <w:sz w:val="24"/>
+          <w:szCs w:val="24"/>
+        </w:rPr>
+      </w:pPr>
+    </w:p>
+    <w:p>
+      <w:pPr>
+        <w:spacing w:after="0" w:line="360" w:lineRule="auto"/>
+        <w:rPr>
+          <w:rFonts w:cstheme="minorHAnsi"/>
+          <w:sz w:val="24"/>
+          <w:szCs w:val="24"/>
+        </w:rPr>
+      </w:pPr>
+    </w:p>
+    <w:p>
+      <w:pPr>
+        <w:spacing w:after="0" w:line="360" w:lineRule="auto"/>
+        <w:rPr>
+          <w:rFonts w:cstheme="minorHAnsi"/>
+          <w:sz w:val="24"/>
+          <w:szCs w:val="24"/>
+        </w:rPr>
+      </w:pPr>
+    </w:p>
+    <w:p>
+      <w:pPr>
+        <w:spacing w:after="0" w:line="360" w:lineRule="auto"/>
+        <w:rPr>
+          <w:rFonts w:cstheme="minorHAnsi"/>
+          <w:sz w:val="24"/>
+          <w:szCs w:val="24"/>
+        </w:rPr>
+      </w:pPr>
+    </w:p>
+    <w:p>
+      <w:pPr>
+        <w:spacing w:after="0" w:line="360" w:lineRule="auto"/>
+        <w:rPr>
+          <w:rFonts w:cstheme="minorHAnsi"/>
+          <w:sz w:val="24"/>
+          <w:szCs w:val="24"/>
+        </w:rPr>
+      </w:pPr>
+    </w:p>
+    <w:p>
+      <w:pPr>
+        <w:spacing w:after="0" w:line="360" w:lineRule="auto"/>
+        <w:rPr>
+          <w:rFonts w:cstheme="minorHAnsi"/>
+          <w:sz w:val="24"/>
+          <w:szCs w:val="24"/>
+        </w:rPr>
+      </w:pPr>
+    </w:p>
+    <w:p>
+      <w:pPr>
+        <w:spacing w:after="0" w:line="360" w:lineRule="auto"/>
+        <w:rPr>
+          <w:rFonts w:cstheme="minorHAnsi"/>
+          <w:sz w:val="24"/>
+          <w:szCs w:val="24"/>
+        </w:rPr>
+      </w:pPr>
+    </w:p>
+    <w:p>
+      <w:pPr>
+        <w:spacing w:after="0" w:line="360" w:lineRule="auto"/>
+        <w:rPr>
+          <w:rFonts w:cstheme="minorHAnsi"/>
+          <w:sz w:val="24"/>
+          <w:szCs w:val="24"/>
+        </w:rPr>
+      </w:pPr>
+    </w:p>
+    <w:p>
+      <w:pPr>
+        <w:spacing w:after="0" w:line="360" w:lineRule="auto"/>
+        <w:rPr>
+          <w:rFonts w:cstheme="minorHAnsi"/>
+          <w:sz w:val="24"/>
+          <w:szCs w:val="24"/>
+        </w:rPr>
+      </w:pPr>
+    </w:p>
+    <w:p>
+      <w:pPr>
+        <w:spacing w:after="0" w:line="360" w:lineRule="auto"/>
+        <w:rPr>
+          <w:rFonts w:cstheme="minorHAnsi"/>
+          <w:sz w:val="24"/>
+          <w:szCs w:val="24"/>
+        </w:rPr>
+      </w:pPr>
+    </w:p>
+    <w:p>
+      <w:pPr>
+        <w:spacing w:after="0" w:line="360" w:lineRule="auto"/>
+        <w:rPr>
+          <w:rFonts w:cstheme="minorHAnsi"/>
+          <w:sz w:val="24"/>
+          <w:szCs w:val="24"/>
+        </w:rPr>
+      </w:pPr>
+    </w:p>
+    <w:p>
+      <w:pPr>
+        <w:spacing w:after="0" w:line="360" w:lineRule="auto"/>
+        <w:rPr>
+          <w:rFonts w:cstheme="minorHAnsi"/>
+          <w:sz w:val="24"/>
+          <w:szCs w:val="24"/>
+        </w:rPr>
+      </w:pPr>
+    </w:p>
+    <w:p>
+      <w:pPr>
+        <w:spacing w:after="0" w:line="360" w:lineRule="auto"/>
+        <w:rPr>
+          <w:rFonts w:cstheme="minorHAnsi"/>
+          <w:sz w:val="24"/>
+          <w:szCs w:val="24"/>
+        </w:rPr>
+      </w:pPr>
+    </w:p>
+    <w:p>
+      <w:pPr>
+        <w:spacing w:after="0" w:line="360" w:lineRule="auto"/>
+        <w:rPr>
+          <w:rFonts w:cstheme="minorHAnsi"/>
+          <w:sz w:val="24"/>
+          <w:szCs w:val="24"/>
+        </w:rPr>
+      </w:pPr>
+    </w:p>
+    <w:p>
+      <w:pPr>
+        <w:spacing w:after="0" w:line="360" w:lineRule="auto"/>
+        <w:rPr>
+          <w:rFonts w:cstheme="minorHAnsi"/>
+          <w:sz w:val="24"/>
+          <w:szCs w:val="24"/>
+        </w:rPr>
+      </w:pPr>
+    </w:p>
+    <w:p>
+      <w:pPr>
+        <w:spacing w:after="0" w:line="360" w:lineRule="auto"/>
+        <w:rPr>
+          <w:rFonts w:cstheme="minorHAnsi"/>
+          <w:sz w:val="24"/>
+          <w:szCs w:val="24"/>
+        </w:rPr>
+      </w:pPr>
+    </w:p>
+    <w:p>
+      <w:pPr>
+        <w:spacing w:after="0" w:line="360" w:lineRule="auto"/>
+        <w:rPr>
+          <w:rFonts w:cstheme="minorHAnsi"/>
+          <w:sz w:val="24"/>
+          <w:szCs w:val="24"/>
+        </w:rPr>
+      </w:pPr>
+    </w:p>
+    <w:p>
+      <w:pPr>
+        <w:pStyle w:val="Heading1"/>
+        <w:tabs>
+          <w:tab w:val="left" w:pos="900"/>
+        </w:tabs>
+        <w:spacing w:before="0" w:line="360" w:lineRule="auto"/>
+        <w:rPr>
+          <w:rFonts w:asciiTheme="minorHAnsi" w:hAnsiTheme="minorHAnsi" w:cstheme="minorHAnsi"/>
+          <w:b/>
+          <w:bCs/>
+          <w:noProof/>
+          <w:color w:val="000000" w:themeColor="text1"/>
+          <w:sz w:val="24"/>
+          <w:szCs w:val="24"/>
+        </w:rPr>
+      </w:pPr>
+      <w:r>
+        <w:rPr>
+          <w:rFonts w:asciiTheme="minorHAnsi" w:hAnsiTheme="minorHAnsi" w:cstheme="minorHAnsi"/>
+          <w:b/>
+          <w:bCs/>
+          <w:noProof/>
+          <w:color w:val="000000" w:themeColor="text1"/>
+          <w:sz w:val="24"/>
+          <w:szCs w:val="24"/>
+        </w:rPr>
+        <w:lastRenderedPageBreak/>
+        <w:t>Appendix D – Concurrency</w:t>
+      </w:r>
+    </w:p>
+    <w:p>
+      <w:pPr>
+        <w:spacing w:after="0" w:line="360" w:lineRule="auto"/>
+        <w:rPr>
+          <w:rFonts w:cstheme="minorHAnsi"/>
+          <w:sz w:val="24"/>
+          <w:szCs w:val="24"/>
+        </w:rPr>
+      </w:pPr>
+    </w:p>
+    <w:p>
+      <w:pPr>
+        <w:tabs>
+          <w:tab w:val="left" w:pos="720"/>
+        </w:tabs>
+        <w:spacing w:after="0" w:line="360" w:lineRule="auto"/>
+        <w:jc w:val="both"/>
+        <w:rPr>
+          <w:rFonts w:cstheme="minorHAnsi"/>
+          <w:b/>
+          <w:bCs/>
+          <w:sz w:val="24"/>
+          <w:szCs w:val="24"/>
+        </w:rPr>
+      </w:pPr>
+      <w:r>
+        <w:rPr>
+          <w:rFonts w:cstheme="minorHAnsi"/>
+          <w:b/>
+          <w:bCs/>
+          <w:sz w:val="24"/>
+          <w:szCs w:val="24"/>
+        </w:rPr>
+        <w:t xml:space="preserve">Moderator deleting someone’s post for abusing platform rules while the solver is answering that post, leaving the solver’s solution “hanging up in the air” as there is no post to associate it with </w:t>
+      </w:r>
+    </w:p>
+    <w:p>
+      <w:pPr>
+        <w:tabs>
+          <w:tab w:val="left" w:pos="720"/>
+        </w:tabs>
+        <w:spacing w:after="0" w:line="360" w:lineRule="auto"/>
+        <w:jc w:val="both"/>
+        <w:rPr>
+          <w:rFonts w:cstheme="minorHAnsi"/>
+          <w:sz w:val="24"/>
+          <w:szCs w:val="24"/>
+        </w:rPr>
+      </w:pPr>
+      <w:r>
+        <w:rPr>
+          <w:rFonts w:cstheme="minorHAnsi"/>
+          <w:sz w:val="24"/>
+          <w:szCs w:val="24"/>
+        </w:rPr>
+        <w:tab/>
+        <w:t>The solution for this problem is be the same solution we use for the problem where poster deletes a post that is being answered at the same time, as the logic behind it is the same, just the user who is deleting the post is different (poster vs moderator).</w:t>
+      </w:r>
+    </w:p>
+    <w:p>
+      <w:pPr>
+        <w:tabs>
+          <w:tab w:val="left" w:pos="720"/>
+        </w:tabs>
+        <w:spacing w:after="0" w:line="360" w:lineRule="auto"/>
+        <w:jc w:val="both"/>
+        <w:rPr>
+          <w:rFonts w:cstheme="minorHAnsi"/>
+          <w:sz w:val="24"/>
+          <w:szCs w:val="24"/>
+        </w:rPr>
+      </w:pPr>
+    </w:p>
+    <w:p>
+      <w:pPr>
+        <w:tabs>
+          <w:tab w:val="left" w:pos="720"/>
+        </w:tabs>
+        <w:spacing w:after="0" w:line="360" w:lineRule="auto"/>
+        <w:jc w:val="both"/>
+        <w:rPr>
+          <w:rFonts w:cstheme="minorHAnsi"/>
+          <w:b/>
+          <w:bCs/>
+          <w:sz w:val="24"/>
+          <w:szCs w:val="24"/>
+        </w:rPr>
+      </w:pPr>
+      <w:r>
+        <w:rPr>
+          <w:rFonts w:cstheme="minorHAnsi"/>
+          <w:b/>
+          <w:bCs/>
+          <w:sz w:val="24"/>
+          <w:szCs w:val="24"/>
+        </w:rPr>
+        <w:t>Moderator banning a user while some poster is confirming an answer and paying for a solution which was posted by the banned user, leaving the poster’s payment “hanging up in the air” as there is no solution to associate it with</w:t>
+      </w:r>
+    </w:p>
+    <w:p>
+      <w:pPr>
+        <w:tabs>
+          <w:tab w:val="left" w:pos="720"/>
+        </w:tabs>
+        <w:spacing w:after="0" w:line="360" w:lineRule="auto"/>
+        <w:jc w:val="both"/>
+        <w:rPr>
+          <w:rFonts w:cstheme="minorHAnsi"/>
+          <w:sz w:val="24"/>
+          <w:szCs w:val="24"/>
+        </w:rPr>
+      </w:pPr>
+      <w:r>
+        <w:rPr>
+          <w:rFonts w:cstheme="minorHAnsi"/>
+          <w:sz w:val="24"/>
+          <w:szCs w:val="24"/>
+        </w:rPr>
+        <w:tab/>
+        <w:t xml:space="preserve">The solution for this problem could be the same solution we use for the problem where the solver is deleting him solution, as the logic behind it is the same, just that in this case, the solution is not deleted, but the solver is banned by a moderator, which means none of his assignments or solutions can be used. </w:t>
+      </w:r>
+    </w:p>
+    <w:p>
+      <w:pPr>
+        <w:spacing w:after="0" w:line="360" w:lineRule="auto"/>
+        <w:rPr>
+          <w:rFonts w:cstheme="minorHAnsi"/>
+          <w:sz w:val="24"/>
+          <w:szCs w:val="24"/>
+        </w:rPr>
+      </w:pPr>
+      <w:r>
+        <w:rPr>
+          <w:rFonts w:cstheme="minorHAnsi"/>
+          <w:sz w:val="24"/>
+          <w:szCs w:val="24"/>
+        </w:rPr>
+        <w:tab/>
+        <w:t>Unfortunately, we have not found the time to implement a feature which would enable the moderator to ban users.</w:t>
+      </w:r>
+    </w:p>
+    <w:p>
+      <w:pPr>
+        <w:spacing w:after="0" w:line="360" w:lineRule="auto"/>
+        <w:rPr>
+          <w:rFonts w:cstheme="minorHAnsi"/>
+          <w:sz w:val="24"/>
+          <w:szCs w:val="24"/>
+        </w:rPr>
+      </w:pPr>
     </w:p>
     <w:p/>
     <w:p>

</xml_diff>

<commit_message>
Added introduction and conclusion
</commit_message>
<xml_diff>
--- a/Report_Semester_Project_TECHNICALDOCUMENTATION.docx
+++ b/Report_Semester_Project_TECHNICALDOCUMENTATION.docx
@@ -4626,7 +4626,7 @@
     <w:p>
       <w:pPr>
         <w:tabs>
-          <w:tab w:val="left" w:pos="1080"/>
+          <w:tab w:val="left" w:pos="720"/>
         </w:tabs>
         <w:spacing w:after="0" w:line="360" w:lineRule="auto"/>
         <w:jc w:val="both"/>
@@ -4650,7 +4650,25 @@
           <w:sz w:val="24"/>
           <w:szCs w:val="24"/>
         </w:rPr>
-        <w:t>Text…</w:t>
+        <w:t xml:space="preserve">Our platform </w:t>
+      </w:r>
+      <w:proofErr w:type="spellStart"/>
+      <w:r>
+        <w:rPr>
+          <w:rFonts w:cstheme="minorHAnsi"/>
+          <w:sz w:val="24"/>
+          <w:szCs w:val="24"/>
+        </w:rPr>
+        <w:t>Solvr.online</w:t>
+      </w:r>
+      <w:proofErr w:type="spellEnd"/>
+      <w:r>
+        <w:rPr>
+          <w:rFonts w:cstheme="minorHAnsi"/>
+          <w:sz w:val="24"/>
+          <w:szCs w:val="24"/>
+        </w:rPr>
+        <w:t xml:space="preserve"> aims to connect people who need help solving their assignment or homework with potential solvers, whilst both sides benefit. The poster gets the help needed and the solver gets some financial compensation. In this report, we will take you through the individual blocks on which this idea of a system is built on, while explaining our options and conclusions. Firstly, on the theoretical level and then in the actual implementation.</w:t>
       </w:r>
     </w:p>
     <w:p>
@@ -4855,7 +4873,43 @@
           <w:sz w:val="24"/>
           <w:szCs w:val="24"/>
         </w:rPr>
-        <w:t xml:space="preserve"> for 1 specific assignment. Except solutions, the assignment can include file, notes and comments. Same logic is applied here, only file is different. The assignment can have only 1 or no file. Solution can also have 1 or no file. Initially, we applied inheritance for users since we were dealing with customers and moderators. They share same properties in super class but have their own as well. This was changed by implementing identity through the MVC but we decided to keep it in </w:t>
+        <w:t xml:space="preserve"> for 1 specific assignment. Except solutions, the assignment can include file, </w:t>
+      </w:r>
+      <w:proofErr w:type="gramStart"/>
+      <w:r>
+        <w:rPr>
+          <w:rFonts w:cstheme="minorHAnsi"/>
+          <w:sz w:val="24"/>
+          <w:szCs w:val="24"/>
+        </w:rPr>
+        <w:t>notes</w:t>
+      </w:r>
+      <w:proofErr w:type="gramEnd"/>
+      <w:r>
+        <w:rPr>
+          <w:rFonts w:cstheme="minorHAnsi"/>
+          <w:sz w:val="24"/>
+          <w:szCs w:val="24"/>
+        </w:rPr>
+        <w:t xml:space="preserve"> and comments. Same logic is applied here, only file is different. The assignment can have only 1 or no file. Solution can also have 1 or no file. Initially, we applied inheritance for users since we were dealing with customers and moderators. They share same properties in super class but have their own as well. This was changed by implementing identity through the </w:t>
+      </w:r>
+      <w:proofErr w:type="gramStart"/>
+      <w:r>
+        <w:rPr>
+          <w:rFonts w:cstheme="minorHAnsi"/>
+          <w:sz w:val="24"/>
+          <w:szCs w:val="24"/>
+        </w:rPr>
+        <w:t>MVC</w:t>
+      </w:r>
+      <w:proofErr w:type="gramEnd"/>
+      <w:r>
+        <w:rPr>
+          <w:rFonts w:cstheme="minorHAnsi"/>
+          <w:sz w:val="24"/>
+          <w:szCs w:val="24"/>
+        </w:rPr>
+        <w:t xml:space="preserve"> but we decided to keep it in </w:t>
       </w:r>
       <w:r>
         <w:rPr>
@@ -5272,7 +5326,6 @@
           <w:id w:val="93829955"/>
           <w:citation/>
         </w:sdtPr>
-        <w:sdtEndPr/>
         <w:sdtContent>
           <w:r>
             <w:rPr>
@@ -5362,7 +5415,25 @@
           <w:sz w:val="24"/>
           <w:szCs w:val="24"/>
         </w:rPr>
-        <w:t xml:space="preserve"> object mapper for .NET and is responsible for mapping between programming language and database. It works by extending IDbConnection class by adding extension methods to query the database. These queries are parameterized, which also prevent from SQL injection attack (more in security chapter). The main advantages of using dapper are its performance, it is lightweight and working with any database. These are the reason why we also chose dapper as our ORM.</w:t>
+        <w:t xml:space="preserve"> object mapper for .NET and is responsible for mapping between programming language and database. It works by extending </w:t>
+      </w:r>
+      <w:proofErr w:type="spellStart"/>
+      <w:r>
+        <w:rPr>
+          <w:rFonts w:cstheme="minorHAnsi"/>
+          <w:sz w:val="24"/>
+          <w:szCs w:val="24"/>
+        </w:rPr>
+        <w:t>IDbConnection</w:t>
+      </w:r>
+      <w:proofErr w:type="spellEnd"/>
+      <w:r>
+        <w:rPr>
+          <w:rFonts w:cstheme="minorHAnsi"/>
+          <w:sz w:val="24"/>
+          <w:szCs w:val="24"/>
+        </w:rPr>
+        <w:t xml:space="preserve"> class by adding extension methods to query the database. These queries are parameterized, which also prevent from SQL injection attack (more in security chapter). The main advantages of using dapper are its performance, it is lightweight and working with any database. These are the reason why we also chose dapper as our ORM.</w:t>
       </w:r>
     </w:p>
     <w:p>
@@ -5492,7 +5563,6 @@
           <w:id w:val="-1839453304"/>
           <w:citation/>
         </w:sdtPr>
-        <w:sdtEndPr/>
         <w:sdtContent>
           <w:r>
             <w:rPr>
@@ -5641,8 +5711,77 @@
           <w:sz w:val="24"/>
           <w:szCs w:val="24"/>
         </w:rPr>
-        <w:t>code and then by using migration we updated the database. Same logic was applied for inserting new columns into database (firstName, lastName, profilePicture for User).</w:t>
-      </w:r>
+        <w:t>code and then by using migration we updated the database. Same logic was applied for inserting new columns into database (</w:t>
+      </w:r>
+      <w:proofErr w:type="spellStart"/>
+      <w:r>
+        <w:rPr>
+          <w:rFonts w:cstheme="minorHAnsi"/>
+          <w:sz w:val="24"/>
+          <w:szCs w:val="24"/>
+        </w:rPr>
+        <w:t>firstName</w:t>
+      </w:r>
+      <w:proofErr w:type="spellEnd"/>
+      <w:r>
+        <w:rPr>
+          <w:rFonts w:cstheme="minorHAnsi"/>
+          <w:sz w:val="24"/>
+          <w:szCs w:val="24"/>
+        </w:rPr>
+        <w:t xml:space="preserve">, </w:t>
+      </w:r>
+      <w:proofErr w:type="spellStart"/>
+      <w:r>
+        <w:rPr>
+          <w:rFonts w:cstheme="minorHAnsi"/>
+          <w:sz w:val="24"/>
+          <w:szCs w:val="24"/>
+        </w:rPr>
+        <w:t>lastName</w:t>
+      </w:r>
+      <w:proofErr w:type="spellEnd"/>
+      <w:r>
+        <w:rPr>
+          <w:rFonts w:cstheme="minorHAnsi"/>
+          <w:sz w:val="24"/>
+          <w:szCs w:val="24"/>
+        </w:rPr>
+        <w:t xml:space="preserve">, </w:t>
+      </w:r>
+      <w:proofErr w:type="spellStart"/>
+      <w:r>
+        <w:rPr>
+          <w:rFonts w:cstheme="minorHAnsi"/>
+          <w:sz w:val="24"/>
+          <w:szCs w:val="24"/>
+        </w:rPr>
+        <w:t>profilePicture</w:t>
+      </w:r>
+      <w:proofErr w:type="spellEnd"/>
+      <w:r>
+        <w:rPr>
+          <w:rFonts w:cstheme="minorHAnsi"/>
+          <w:sz w:val="24"/>
+          <w:szCs w:val="24"/>
+        </w:rPr>
+        <w:t xml:space="preserve"> for User).</w:t>
+      </w:r>
+    </w:p>
+    <w:p>
+      <w:pPr>
+        <w:tabs>
+          <w:tab w:val="left" w:pos="720"/>
+          <w:tab w:val="left" w:pos="900"/>
+        </w:tabs>
+        <w:spacing w:after="0" w:line="360" w:lineRule="auto"/>
+        <w:jc w:val="both"/>
+        <w:rPr>
+          <w:rFonts w:cstheme="minorHAnsi"/>
+          <w:sz w:val="24"/>
+          <w:szCs w:val="24"/>
+        </w:rPr>
+      </w:pPr>
     </w:p>
     <w:p>
       <w:pPr>
@@ -6507,7 +6646,25 @@
           <w:sz w:val="24"/>
           <w:szCs w:val="24"/>
         </w:rPr>
-        <w:t xml:space="preserve">Rest short for Representational State Transfer is an architectural style which delivers APIs through HTML. It heavily utilizes the URL to make data available using the web. Rest can use many data formats such as JSON, XML, YAML and even plain text. Compared to SOAP, Rest is faster, more flexible and very data driven. It is widely used in mobile development and single page web applications.  </w:t>
+        <w:t xml:space="preserve">Rest short for Representational State Transfer is an architectural style which delivers APIs through HTML. It heavily utilizes the URL to make data available using the web. Rest can use many data formats such as JSON, XML, YAML and even plain text. Compared to SOAP, Rest is faster, more </w:t>
+      </w:r>
+      <w:proofErr w:type="gramStart"/>
+      <w:r>
+        <w:rPr>
+          <w:rFonts w:cstheme="minorHAnsi"/>
+          <w:sz w:val="24"/>
+          <w:szCs w:val="24"/>
+        </w:rPr>
+        <w:t>flexible</w:t>
+      </w:r>
+      <w:proofErr w:type="gramEnd"/>
+      <w:r>
+        <w:rPr>
+          <w:rFonts w:cstheme="minorHAnsi"/>
+          <w:sz w:val="24"/>
+          <w:szCs w:val="24"/>
+        </w:rPr>
+        <w:t xml:space="preserve"> and very data driven. It is widely used in mobile development and single page web applications.  </w:t>
       </w:r>
     </w:p>
     <w:p>
@@ -6540,6 +6697,7 @@
         </w:rPr>
         <w:t>SOAP short for Simple Object Access Protocol is a protocol which relies on schemas to exchange messages between systems. These schemas are explicitly defined, using only XML as the data format. SOAP is slower than REST, more restricted and tightly coupled with the server, it is widely used for enterprise solutions (</w:t>
       </w:r>
+      <w:proofErr w:type="gramStart"/>
       <w:r>
         <w:rPr>
           <w:rFonts w:cstheme="minorHAnsi"/>
@@ -6564,6 +6722,7 @@
         </w:rPr>
         <w:t>g.</w:t>
       </w:r>
+      <w:proofErr w:type="gramEnd"/>
       <w:r>
         <w:rPr>
           <w:rFonts w:cstheme="minorHAnsi"/>
@@ -6582,7 +6741,6 @@
           <w:id w:val="-788502974"/>
           <w:citation/>
         </w:sdtPr>
-        <w:sdtEndPr/>
         <w:sdtContent>
           <w:r>
             <w:rPr>
@@ -7396,7 +7554,25 @@
           <w:szCs w:val="24"/>
         </w:rPr>
         <w:lastRenderedPageBreak/>
-        <w:t xml:space="preserve">That means an HttpGet request is made to load the new page. When the method is called, before returning the new view, the controller </w:t>
+        <w:t xml:space="preserve">That means an </w:t>
+      </w:r>
+      <w:proofErr w:type="spellStart"/>
+      <w:r>
+        <w:rPr>
+          <w:rFonts w:cstheme="minorHAnsi"/>
+          <w:sz w:val="24"/>
+          <w:szCs w:val="24"/>
+        </w:rPr>
+        <w:t>HttpGet</w:t>
+      </w:r>
+      <w:proofErr w:type="spellEnd"/>
+      <w:r>
+        <w:rPr>
+          <w:rFonts w:cstheme="minorHAnsi"/>
+          <w:sz w:val="24"/>
+          <w:szCs w:val="24"/>
+        </w:rPr>
+        <w:t xml:space="preserve"> request is made to load the new page. When the method is called, before returning the new view, the controller </w:t>
       </w:r>
       <w:r>
         <w:rPr>
@@ -7480,7 +7656,25 @@
           <w:sz w:val="24"/>
           <w:szCs w:val="24"/>
         </w:rPr>
-        <w:t xml:space="preserve"> get all the academic levels and subjects, but also the credits that the user has. After that, we use a ViewBag to dynamically pass the data to the view.</w:t>
+        <w:t xml:space="preserve"> get all the academic levels and subjects, but also the credits that the user has. After that, we use a </w:t>
+      </w:r>
+      <w:proofErr w:type="spellStart"/>
+      <w:r>
+        <w:rPr>
+          <w:rFonts w:cstheme="minorHAnsi"/>
+          <w:sz w:val="24"/>
+          <w:szCs w:val="24"/>
+        </w:rPr>
+        <w:t>ViewBag</w:t>
+      </w:r>
+      <w:proofErr w:type="spellEnd"/>
+      <w:r>
+        <w:rPr>
+          <w:rFonts w:cstheme="minorHAnsi"/>
+          <w:sz w:val="24"/>
+          <w:szCs w:val="24"/>
+        </w:rPr>
+        <w:t xml:space="preserve"> to dynamically pass the data to the view.</w:t>
       </w:r>
     </w:p>
     <w:p>
@@ -7571,7 +7765,15 @@
         <w:fldChar w:fldCharType="end"/>
       </w:r>
       <w:r>
-        <w:t xml:space="preserve"> CreateAssignment method in Assignment controller</w:t>
+        <w:t xml:space="preserve"> </w:t>
+      </w:r>
+      <w:proofErr w:type="spellStart"/>
+      <w:r>
+        <w:t>CreateAssignment</w:t>
+      </w:r>
+      <w:proofErr w:type="spellEnd"/>
+      <w:r>
+        <w:t xml:space="preserve"> method in Assignment controller</w:t>
       </w:r>
     </w:p>
     <w:p>
@@ -7589,7 +7791,43 @@
           <w:sz w:val="24"/>
           <w:szCs w:val="24"/>
         </w:rPr>
-        <w:t>In the “CreateAssignment” view, we then get the ViewBag object with all the data inside. We use a foreach loop to iterate through all the subjects and academic levels and display them as options on the page</w:t>
+        <w:t>In the “</w:t>
+      </w:r>
+      <w:proofErr w:type="spellStart"/>
+      <w:r>
+        <w:rPr>
+          <w:rFonts w:cstheme="minorHAnsi"/>
+          <w:sz w:val="24"/>
+          <w:szCs w:val="24"/>
+        </w:rPr>
+        <w:t>CreateAssignment</w:t>
+      </w:r>
+      <w:proofErr w:type="spellEnd"/>
+      <w:r>
+        <w:rPr>
+          <w:rFonts w:cstheme="minorHAnsi"/>
+          <w:sz w:val="24"/>
+          <w:szCs w:val="24"/>
+        </w:rPr>
+        <w:t xml:space="preserve">” view, we then get the </w:t>
+      </w:r>
+      <w:proofErr w:type="spellStart"/>
+      <w:r>
+        <w:rPr>
+          <w:rFonts w:cstheme="minorHAnsi"/>
+          <w:sz w:val="24"/>
+          <w:szCs w:val="24"/>
+        </w:rPr>
+        <w:t>ViewBag</w:t>
+      </w:r>
+      <w:proofErr w:type="spellEnd"/>
+      <w:r>
+        <w:rPr>
+          <w:rFonts w:cstheme="minorHAnsi"/>
+          <w:sz w:val="24"/>
+          <w:szCs w:val="24"/>
+        </w:rPr>
+        <w:t xml:space="preserve"> object with all the data inside. We use a foreach loop to iterate through all the subjects and academic levels and display them as options on the page</w:t>
       </w:r>
       <w:r>
         <w:rPr>
@@ -7865,7 +8103,25 @@
           <w:szCs w:val="24"/>
         </w:rPr>
         <w:lastRenderedPageBreak/>
-        <w:t>For example, for almost all our pages we use the “_LayoutWithUserSidebar” which includes the navigation bar at the top of the page, and the user sidebar on the left side.</w:t>
+        <w:t>For example, for almost all our pages we use the “_</w:t>
+      </w:r>
+      <w:proofErr w:type="spellStart"/>
+      <w:r>
+        <w:rPr>
+          <w:rFonts w:cstheme="minorHAnsi"/>
+          <w:sz w:val="24"/>
+          <w:szCs w:val="24"/>
+        </w:rPr>
+        <w:t>LayoutWithUserSidebar</w:t>
+      </w:r>
+      <w:proofErr w:type="spellEnd"/>
+      <w:r>
+        <w:rPr>
+          <w:rFonts w:cstheme="minorHAnsi"/>
+          <w:sz w:val="24"/>
+          <w:szCs w:val="24"/>
+        </w:rPr>
+        <w:t>” which includes the navigation bar at the top of the page, and the user sidebar on the left side.</w:t>
       </w:r>
     </w:p>
     <w:p>
@@ -7922,6 +8178,7 @@
         </w:rPr>
         <w:t xml:space="preserve"> A partial view is a reusable portion of a web page, it contains HTML </w:t>
       </w:r>
+      <w:proofErr w:type="gramStart"/>
       <w:r>
         <w:rPr>
           <w:rFonts w:cstheme="minorHAnsi"/>
@@ -7930,6 +8187,7 @@
         </w:rPr>
         <w:t>code</w:t>
       </w:r>
+      <w:proofErr w:type="gramEnd"/>
       <w:r>
         <w:rPr>
           <w:rFonts w:cstheme="minorHAnsi"/>
@@ -7956,7 +8214,25 @@
           <w:sz w:val="24"/>
           <w:szCs w:val="24"/>
         </w:rPr>
-        <w:t>One of the most important partial views in our application is the “AssignmentCard”, this view represents a card that contains basic information about an assignment</w:t>
+        <w:t>One of the most important partial views in our application is the “</w:t>
+      </w:r>
+      <w:proofErr w:type="spellStart"/>
+      <w:r>
+        <w:rPr>
+          <w:rFonts w:cstheme="minorHAnsi"/>
+          <w:sz w:val="24"/>
+          <w:szCs w:val="24"/>
+        </w:rPr>
+        <w:t>AssignmentCard</w:t>
+      </w:r>
+      <w:proofErr w:type="spellEnd"/>
+      <w:r>
+        <w:rPr>
+          <w:rFonts w:cstheme="minorHAnsi"/>
+          <w:sz w:val="24"/>
+          <w:szCs w:val="24"/>
+        </w:rPr>
+        <w:t>”, this view represents a card that contains basic information about an assignment</w:t>
       </w:r>
       <w:r>
         <w:rPr>
@@ -8106,7 +8382,6 @@
           <w:id w:val="-1553693875"/>
           <w:citation/>
         </w:sdtPr>
-        <w:sdtEndPr/>
         <w:sdtContent>
           <w:r>
             <w:rPr>
@@ -8282,7 +8557,25 @@
           <w:szCs w:val="24"/>
         </w:rPr>
         <w:tab/>
-        <w:t xml:space="preserve">Working with pages, instead of creating and closing windows, was more convenient and faster. Each page was designed and created in XAML, where we divided it into columns and rows. Then we chose which component we want to use (button, textbox, textblock…) and placed it into specific row and column. With this we achieved good scalability as well. </w:t>
+        <w:t xml:space="preserve">Working with pages, instead of creating and closing windows, was more convenient and faster. Each page was designed and created in XAML, where we divided it into columns and rows. Then we chose which component we want to use (button, textbox, </w:t>
+      </w:r>
+      <w:proofErr w:type="spellStart"/>
+      <w:r>
+        <w:rPr>
+          <w:rFonts w:cstheme="minorHAnsi"/>
+          <w:sz w:val="24"/>
+          <w:szCs w:val="24"/>
+        </w:rPr>
+        <w:t>textblock</w:t>
+      </w:r>
+      <w:proofErr w:type="spellEnd"/>
+      <w:r>
+        <w:rPr>
+          <w:rFonts w:cstheme="minorHAnsi"/>
+          <w:sz w:val="24"/>
+          <w:szCs w:val="24"/>
+        </w:rPr>
+        <w:t xml:space="preserve">…) and placed it into specific row and column. With this we achieved good scalability as well. </w:t>
       </w:r>
     </w:p>
     <w:p>
@@ -8303,7 +8596,61 @@
         </w:rPr>
         <w:lastRenderedPageBreak/>
         <w:tab/>
-        <w:t xml:space="preserve">The main focus with the WPF was not the design itself, but the connection with API. For this we created ApiCalls folder with classes for each model. Those were communicating with the API through the HttpClient and provided us with the result it </w:t>
+        <w:t xml:space="preserve">The </w:t>
+      </w:r>
+      <w:proofErr w:type="gramStart"/>
+      <w:r>
+        <w:rPr>
+          <w:rFonts w:cstheme="minorHAnsi"/>
+          <w:sz w:val="24"/>
+          <w:szCs w:val="24"/>
+        </w:rPr>
+        <w:t>main focus</w:t>
+      </w:r>
+      <w:proofErr w:type="gramEnd"/>
+      <w:r>
+        <w:rPr>
+          <w:rFonts w:cstheme="minorHAnsi"/>
+          <w:sz w:val="24"/>
+          <w:szCs w:val="24"/>
+        </w:rPr>
+        <w:t xml:space="preserve"> with the WPF was not the design itself, but the connection with API. For this we created </w:t>
+      </w:r>
+      <w:proofErr w:type="spellStart"/>
+      <w:r>
+        <w:rPr>
+          <w:rFonts w:cstheme="minorHAnsi"/>
+          <w:sz w:val="24"/>
+          <w:szCs w:val="24"/>
+        </w:rPr>
+        <w:t>ApiCalls</w:t>
+      </w:r>
+      <w:proofErr w:type="spellEnd"/>
+      <w:r>
+        <w:rPr>
+          <w:rFonts w:cstheme="minorHAnsi"/>
+          <w:sz w:val="24"/>
+          <w:szCs w:val="24"/>
+        </w:rPr>
+        <w:t xml:space="preserve"> folder with classes for each model. Those were communicating with the API through the </w:t>
+      </w:r>
+      <w:proofErr w:type="spellStart"/>
+      <w:r>
+        <w:rPr>
+          <w:rFonts w:cstheme="minorHAnsi"/>
+          <w:sz w:val="24"/>
+          <w:szCs w:val="24"/>
+        </w:rPr>
+        <w:t>HttpClient</w:t>
+      </w:r>
+      <w:proofErr w:type="spellEnd"/>
+      <w:r>
+        <w:rPr>
+          <w:rFonts w:cstheme="minorHAnsi"/>
+          <w:sz w:val="24"/>
+          <w:szCs w:val="24"/>
+        </w:rPr>
+        <w:t xml:space="preserve"> and provided us with the result it </w:t>
       </w:r>
       <w:r>
         <w:rPr>
@@ -8494,7 +8841,25 @@
           <w:sz w:val="24"/>
           <w:szCs w:val="24"/>
         </w:rPr>
-        <w:t xml:space="preserve"> To achieve higher security, all API calls moderator could use, were checking, if the user who is trying to call them is really moderator. Therefore, for the HttpClient we set the Authorization as request header with his bearer token</w:t>
+        <w:t xml:space="preserve"> To achieve higher security, all API calls moderator could use, were checking, if the user who is trying to call them is really moderator. Therefore, for the </w:t>
+      </w:r>
+      <w:proofErr w:type="spellStart"/>
+      <w:r>
+        <w:rPr>
+          <w:rFonts w:cstheme="minorHAnsi"/>
+          <w:sz w:val="24"/>
+          <w:szCs w:val="24"/>
+        </w:rPr>
+        <w:t>HttpClient</w:t>
+      </w:r>
+      <w:proofErr w:type="spellEnd"/>
+      <w:r>
+        <w:rPr>
+          <w:rFonts w:cstheme="minorHAnsi"/>
+          <w:sz w:val="24"/>
+          <w:szCs w:val="24"/>
+        </w:rPr>
+        <w:t xml:space="preserve"> we set the Authorization as request header with his bearer token</w:t>
       </w:r>
       <w:r>
         <w:rPr>
@@ -9244,7 +9609,25 @@
           <w:szCs w:val="24"/>
         </w:rPr>
         <w:lastRenderedPageBreak/>
-        <w:t xml:space="preserve">tokens when declaring method=”post” in the HTML form element. We also explicitly added an </w:t>
+        <w:t>tokens when declaring method</w:t>
+      </w:r>
+      <w:proofErr w:type="gramStart"/>
+      <w:r>
+        <w:rPr>
+          <w:rFonts w:cstheme="minorHAnsi"/>
+          <w:sz w:val="24"/>
+          <w:szCs w:val="24"/>
+        </w:rPr>
+        <w:t>=”post</w:t>
+      </w:r>
+      <w:proofErr w:type="gramEnd"/>
+      <w:r>
+        <w:rPr>
+          <w:rFonts w:cstheme="minorHAnsi"/>
+          <w:sz w:val="24"/>
+          <w:szCs w:val="24"/>
+        </w:rPr>
+        <w:t xml:space="preserve">” in the HTML form element. We also explicitly added an </w:t>
       </w:r>
       <w:r>
         <w:rPr>
@@ -9260,8 +9643,27 @@
           <w:sz w:val="24"/>
           <w:szCs w:val="24"/>
         </w:rPr>
-        <w:t xml:space="preserve"> token with HTML helper @Html.AntiForgeryToken. At last, we added the ValidateAntiForgeryToken in our Views controller for individual POST actions. Including this </w:t>
-      </w:r>
+        <w:t xml:space="preserve"> token with HTML helper @Html.AntiForgeryToken. At last, we added the </w:t>
+      </w:r>
+      <w:proofErr w:type="spellStart"/>
+      <w:r>
+        <w:rPr>
+          <w:rFonts w:cstheme="minorHAnsi"/>
+          <w:sz w:val="24"/>
+          <w:szCs w:val="24"/>
+        </w:rPr>
+        <w:t>ValidateAntiForgeryToken</w:t>
+      </w:r>
+      <w:proofErr w:type="spellEnd"/>
+      <w:r>
+        <w:rPr>
+          <w:rFonts w:cstheme="minorHAnsi"/>
+          <w:sz w:val="24"/>
+          <w:szCs w:val="24"/>
+        </w:rPr>
+        <w:t xml:space="preserve"> in our Views controller for individual POST actions. Including this </w:t>
+      </w:r>
+      <w:proofErr w:type="gramStart"/>
       <w:r>
         <w:rPr>
           <w:rFonts w:cstheme="minorHAnsi"/>
@@ -9270,6 +9672,7 @@
         </w:rPr>
         <w:t>tag</w:t>
       </w:r>
+      <w:proofErr w:type="gramEnd"/>
       <w:r>
         <w:rPr>
           <w:rFonts w:cstheme="minorHAnsi"/>
@@ -9366,9 +9769,11 @@
       <w:r>
         <w:t xml:space="preserve"> Method with </w:t>
       </w:r>
+      <w:proofErr w:type="spellStart"/>
       <w:r>
         <w:t>ValidateAntiForgeryToken</w:t>
       </w:r>
+      <w:proofErr w:type="spellEnd"/>
     </w:p>
     <w:p>
       <w:pPr>
@@ -9451,7 +9856,6 @@
           <w:id w:val="-1000732567"/>
           <w:citation/>
         </w:sdtPr>
-        <w:sdtEndPr/>
         <w:sdtContent>
           <w:r>
             <w:rPr>
@@ -9511,7 +9915,25 @@
           <w:sz w:val="24"/>
           <w:szCs w:val="24"/>
         </w:rPr>
-        <w:t xml:space="preserve"> This is the reason why it is important to use strong passwords and encryption. Our minimal password requirements include at least six characters, upper case character, lower case character, numeric value and </w:t>
+        <w:t xml:space="preserve"> This is the reason why it is important to use strong passwords and encryption. Our minimal password requirements include at least six characters, upper case character, lower case character, numeric </w:t>
+      </w:r>
+      <w:proofErr w:type="gramStart"/>
+      <w:r>
+        <w:rPr>
+          <w:rFonts w:cstheme="minorHAnsi"/>
+          <w:sz w:val="24"/>
+          <w:szCs w:val="24"/>
+        </w:rPr>
+        <w:t>value</w:t>
+      </w:r>
+      <w:proofErr w:type="gramEnd"/>
+      <w:r>
+        <w:rPr>
+          <w:rFonts w:cstheme="minorHAnsi"/>
+          <w:sz w:val="24"/>
+          <w:szCs w:val="24"/>
+        </w:rPr>
+        <w:t xml:space="preserve"> and </w:t>
       </w:r>
       <w:r>
         <w:rPr>
@@ -9527,7 +9949,25 @@
           <w:sz w:val="24"/>
           <w:szCs w:val="24"/>
         </w:rPr>
-        <w:t xml:space="preserve"> non-alphanumeric value. Based on our password strength requirements it would take up to years for a brute force attacker to find the right combination. If we had more time we would have included a set number of allowed attempts to log into your account until eventually locking the account, another feature would have been 2 factor authentication. These precautions would make it almost impossible for any intruder to use a brute force attack to get into our system.</w:t>
+        <w:t xml:space="preserve"> non-alphanumeric value. Based on our password strength requirements it would take up to years for a brute force attacker to find the right combination. If we had more </w:t>
+      </w:r>
+      <w:proofErr w:type="gramStart"/>
+      <w:r>
+        <w:rPr>
+          <w:rFonts w:cstheme="minorHAnsi"/>
+          <w:sz w:val="24"/>
+          <w:szCs w:val="24"/>
+        </w:rPr>
+        <w:t>time</w:t>
+      </w:r>
+      <w:proofErr w:type="gramEnd"/>
+      <w:r>
+        <w:rPr>
+          <w:rFonts w:cstheme="minorHAnsi"/>
+          <w:sz w:val="24"/>
+          <w:szCs w:val="24"/>
+        </w:rPr>
+        <w:t xml:space="preserve"> we would have included a set number of allowed attempts to log into your account until eventually locking the account, another feature would have been 2 factor authentication. These precautions would make it almost impossible for any intruder to use a brute force attack to get into our system.</w:t>
       </w:r>
     </w:p>
     <w:p>
@@ -9572,7 +10012,31 @@
           <w:sz w:val="28"/>
           <w:szCs w:val="28"/>
         </w:rPr>
-        <w:t>Distributed Denial Of Service Attack</w:t>
+        <w:t xml:space="preserve">Distributed Denial </w:t>
+      </w:r>
+      <w:proofErr w:type="gramStart"/>
+      <w:r>
+        <w:rPr>
+          <w:rFonts w:asciiTheme="minorHAnsi" w:hAnsiTheme="minorHAnsi" w:cstheme="minorHAnsi"/>
+          <w:b/>
+          <w:bCs/>
+          <w:color w:val="auto"/>
+          <w:sz w:val="28"/>
+          <w:szCs w:val="28"/>
+        </w:rPr>
+        <w:t>Of</w:t>
+      </w:r>
+      <w:proofErr w:type="gramEnd"/>
+      <w:r>
+        <w:rPr>
+          <w:rFonts w:asciiTheme="minorHAnsi" w:hAnsiTheme="minorHAnsi" w:cstheme="minorHAnsi"/>
+          <w:b/>
+          <w:bCs/>
+          <w:color w:val="auto"/>
+          <w:sz w:val="28"/>
+          <w:szCs w:val="28"/>
+        </w:rPr>
+        <w:t xml:space="preserve"> Service Attack</w:t>
       </w:r>
       <w:bookmarkEnd w:id="17"/>
     </w:p>
@@ -9617,7 +10081,6 @@
           <w:id w:val="-1680812338"/>
           <w:citation/>
         </w:sdtPr>
-        <w:sdtEndPr/>
         <w:sdtContent>
           <w:r>
             <w:rPr>
@@ -9696,6 +10159,7 @@
         </w:rPr>
       </w:pPr>
       <w:bookmarkStart w:id="18" w:name="_Toc59378306"/>
+      <w:proofErr w:type="gramStart"/>
       <w:r>
         <w:rPr>
           <w:rFonts w:asciiTheme="minorHAnsi" w:hAnsiTheme="minorHAnsi" w:cstheme="minorHAnsi"/>
@@ -9705,7 +10169,19 @@
           <w:sz w:val="28"/>
           <w:szCs w:val="28"/>
         </w:rPr>
-        <w:t>Man In The Middle Attack</w:t>
+        <w:t>Man</w:t>
+      </w:r>
+      <w:proofErr w:type="gramEnd"/>
+      <w:r>
+        <w:rPr>
+          <w:rFonts w:asciiTheme="minorHAnsi" w:hAnsiTheme="minorHAnsi" w:cstheme="minorHAnsi"/>
+          <w:b/>
+          <w:bCs/>
+          <w:color w:val="auto"/>
+          <w:sz w:val="28"/>
+          <w:szCs w:val="28"/>
+        </w:rPr>
+        <w:t xml:space="preserve"> In The Middle Attack</w:t>
       </w:r>
       <w:bookmarkEnd w:id="18"/>
     </w:p>
@@ -9729,7 +10205,24 @@
           <w:szCs w:val="24"/>
         </w:rPr>
         <w:tab/>
-        <w:t>Man In The Middle also known as MITM is a type of attack where the intruder intercepts communication between two parties (e</w:t>
+      </w:r>
+      <w:proofErr w:type="gramStart"/>
+      <w:r>
+        <w:rPr>
+          <w:rFonts w:cstheme="minorHAnsi"/>
+          <w:sz w:val="24"/>
+          <w:szCs w:val="24"/>
+        </w:rPr>
+        <w:t>Man</w:t>
+      </w:r>
+      <w:proofErr w:type="gramEnd"/>
+      <w:r>
+        <w:rPr>
+          <w:rFonts w:cstheme="minorHAnsi"/>
+          <w:sz w:val="24"/>
+          <w:szCs w:val="24"/>
+        </w:rPr>
+        <w:t xml:space="preserve"> In The Middle also known as MITM is a type of attack where the intruder intercepts communication between two parties (e</w:t>
       </w:r>
       <w:r>
         <w:rPr>
@@ -9745,7 +10238,63 @@
           <w:sz w:val="24"/>
           <w:szCs w:val="24"/>
         </w:rPr>
-        <w:t>g. user and website), this may lead to manipulation of the connection and theft of sensitive data. It usually happens on public WiFi hotspots where the internet connection is not private and the website visited does not use HTTPS (Hyper Text Transfer Protocol Secure). To prevent this, we use app.UseHttpsRedirection() in our startup file, this way only HTTPS is enforced meaning the secure connection is established and every communication is encrypted using a public key encryption.</w:t>
+        <w:t xml:space="preserve">g. user and website), this may lead to manipulation of the connection and theft of sensitive data. It usually happens on public </w:t>
+      </w:r>
+      <w:proofErr w:type="spellStart"/>
+      <w:r>
+        <w:rPr>
+          <w:rFonts w:cstheme="minorHAnsi"/>
+          <w:sz w:val="24"/>
+          <w:szCs w:val="24"/>
+        </w:rPr>
+        <w:t>WiFi</w:t>
+      </w:r>
+      <w:proofErr w:type="spellEnd"/>
+      <w:r>
+        <w:rPr>
+          <w:rFonts w:cstheme="minorHAnsi"/>
+          <w:sz w:val="24"/>
+          <w:szCs w:val="24"/>
+        </w:rPr>
+        <w:t xml:space="preserve"> hotspots where the internet connection is not </w:t>
+      </w:r>
+      <w:proofErr w:type="gramStart"/>
+      <w:r>
+        <w:rPr>
+          <w:rFonts w:cstheme="minorHAnsi"/>
+          <w:sz w:val="24"/>
+          <w:szCs w:val="24"/>
+        </w:rPr>
+        <w:t>private</w:t>
+      </w:r>
+      <w:proofErr w:type="gramEnd"/>
+      <w:r>
+        <w:rPr>
+          <w:rFonts w:cstheme="minorHAnsi"/>
+          <w:sz w:val="24"/>
+          <w:szCs w:val="24"/>
+        </w:rPr>
+        <w:t xml:space="preserve"> and the website visited does not use HTTPS (Hyper Text Transfer Protocol Secure). To prevent this, we use </w:t>
+      </w:r>
+      <w:proofErr w:type="spellStart"/>
+      <w:proofErr w:type="gramStart"/>
+      <w:r>
+        <w:rPr>
+          <w:rFonts w:cstheme="minorHAnsi"/>
+          <w:sz w:val="24"/>
+          <w:szCs w:val="24"/>
+        </w:rPr>
+        <w:t>app.UseHttpsRedirection</w:t>
+      </w:r>
+      <w:proofErr w:type="spellEnd"/>
+      <w:proofErr w:type="gramEnd"/>
+      <w:r>
+        <w:rPr>
+          <w:rFonts w:cstheme="minorHAnsi"/>
+          <w:sz w:val="24"/>
+          <w:szCs w:val="24"/>
+        </w:rPr>
+        <w:t>() in our startup file, this way only HTTPS is enforced meaning the secure connection is established and every communication is encrypted using a public key encryption.</w:t>
       </w:r>
     </w:p>
     <w:p>
@@ -9839,8 +10388,15 @@
         <w:t xml:space="preserve"> S</w:t>
       </w:r>
       <w:r>
-        <w:t>tartup file with app.UseHttpsRedirection</w:t>
-      </w:r>
+        <w:t xml:space="preserve">tartup file with </w:t>
+      </w:r>
+      <w:proofErr w:type="spellStart"/>
+      <w:proofErr w:type="gramStart"/>
+      <w:r>
+        <w:t>app.UseHttpsRedirection</w:t>
+      </w:r>
+      <w:proofErr w:type="spellEnd"/>
+      <w:proofErr w:type="gramEnd"/>
     </w:p>
     <w:p>
       <w:pPr>
@@ -9915,7 +10471,6 @@
           <w:id w:val="1792393903"/>
           <w:citation/>
         </w:sdtPr>
-        <w:sdtEndPr/>
         <w:sdtContent>
           <w:r>
             <w:rPr>
@@ -9975,7 +10530,25 @@
           <w:sz w:val="24"/>
           <w:szCs w:val="24"/>
         </w:rPr>
-        <w:t xml:space="preserve"> Using MVC in our project we were naturally exposed to this vulnerability. Solutions to this would be adding DataAnnotations such as [Editable(false)] to the properties in the model class. This way the data binder would ignore any attempts of editing a specific property.</w:t>
+        <w:t xml:space="preserve"> Using MVC in our project we were naturally exposed to this vulnerability. Solutions to this would be adding </w:t>
+      </w:r>
+      <w:proofErr w:type="spellStart"/>
+      <w:r>
+        <w:rPr>
+          <w:rFonts w:cstheme="minorHAnsi"/>
+          <w:sz w:val="24"/>
+          <w:szCs w:val="24"/>
+        </w:rPr>
+        <w:t>DataAnnotations</w:t>
+      </w:r>
+      <w:proofErr w:type="spellEnd"/>
+      <w:r>
+        <w:rPr>
+          <w:rFonts w:cstheme="minorHAnsi"/>
+          <w:sz w:val="24"/>
+          <w:szCs w:val="24"/>
+        </w:rPr>
+        <w:t xml:space="preserve"> such as [Editable(false)] to the properties in the model class. This way the data binder would ignore any attempts of editing a specific property.</w:t>
       </w:r>
       <w:r>
         <w:t xml:space="preserve"> </w:t>
@@ -10189,7 +10762,43 @@
           <w:sz w:val="24"/>
           <w:szCs w:val="24"/>
         </w:rPr>
-        <w:t>Pessimistic can run into 'deadlocks' - a state when each resource waits on the other to make some progress, waiting indefinitely. This can lead to the system not responding and being stuck at the same point. Optimistic on the other hand can resolve into 'livelocks' - states like deadlocks, but where each resource is constantly changing its state in relation to others, but without any progress. A good example of a real-life livelock would be when someone comes across a person in a narrow corridor. They both politely try to move aside for the other person but end up going back and forth the same way, without any progress</w:t>
+        <w:t>Pessimistic can run into 'deadlocks' - a state when each resource waits on the other to make some progress, waiting indefinitely. This can lead to the system not responding and being stuck at the same point. Optimistic on the other hand can resolve into '</w:t>
+      </w:r>
+      <w:proofErr w:type="spellStart"/>
+      <w:r>
+        <w:rPr>
+          <w:rFonts w:cstheme="minorHAnsi"/>
+          <w:sz w:val="24"/>
+          <w:szCs w:val="24"/>
+        </w:rPr>
+        <w:t>livelocks</w:t>
+      </w:r>
+      <w:proofErr w:type="spellEnd"/>
+      <w:r>
+        <w:rPr>
+          <w:rFonts w:cstheme="minorHAnsi"/>
+          <w:sz w:val="24"/>
+          <w:szCs w:val="24"/>
+        </w:rPr>
+        <w:t xml:space="preserve">' - states like deadlocks, but where each resource is constantly changing its state in relation to others, but without any progress. A good example of a real-life </w:t>
+      </w:r>
+      <w:proofErr w:type="spellStart"/>
+      <w:r>
+        <w:rPr>
+          <w:rFonts w:cstheme="minorHAnsi"/>
+          <w:sz w:val="24"/>
+          <w:szCs w:val="24"/>
+        </w:rPr>
+        <w:t>livelock</w:t>
+      </w:r>
+      <w:proofErr w:type="spellEnd"/>
+      <w:r>
+        <w:rPr>
+          <w:rFonts w:cstheme="minorHAnsi"/>
+          <w:sz w:val="24"/>
+          <w:szCs w:val="24"/>
+        </w:rPr>
+        <w:t xml:space="preserve"> would be when someone comes across a person in a narrow corridor. They both politely try to move aside for the other person but end up going back and forth the same way, without any progress</w:t>
       </w:r>
       <w:r>
         <w:rPr>
@@ -10302,7 +10911,6 @@
           <w:id w:val="998391924"/>
           <w:citation/>
         </w:sdtPr>
-        <w:sdtEndPr/>
         <w:sdtContent>
           <w:r>
             <w:rPr>
@@ -10824,8 +11432,18 @@
           <w:sz w:val="24"/>
           <w:szCs w:val="24"/>
         </w:rPr>
-        <w:t>a poster - a person who posts an assignment;</w:t>
-      </w:r>
+        <w:t xml:space="preserve">a poster - a person who posts an </w:t>
+      </w:r>
+      <w:proofErr w:type="gramStart"/>
+      <w:r>
+        <w:rPr>
+          <w:rFonts w:cstheme="minorHAnsi"/>
+          <w:sz w:val="24"/>
+          <w:szCs w:val="24"/>
+        </w:rPr>
+        <w:t>assignment;</w:t>
+      </w:r>
+      <w:proofErr w:type="gramEnd"/>
     </w:p>
     <w:p>
       <w:pPr>
@@ -10851,8 +11469,18 @@
           <w:sz w:val="24"/>
           <w:szCs w:val="24"/>
         </w:rPr>
-        <w:t>a solver - a person who provides a solution to the assignment;</w:t>
-      </w:r>
+        <w:t xml:space="preserve">a solver - a person who provides a solution to the </w:t>
+      </w:r>
+      <w:proofErr w:type="gramStart"/>
+      <w:r>
+        <w:rPr>
+          <w:rFonts w:cstheme="minorHAnsi"/>
+          <w:sz w:val="24"/>
+          <w:szCs w:val="24"/>
+        </w:rPr>
+        <w:t>assignment;</w:t>
+      </w:r>
+      <w:proofErr w:type="gramEnd"/>
     </w:p>
     <w:p>
       <w:pPr>
@@ -10878,8 +11506,18 @@
           <w:sz w:val="24"/>
           <w:szCs w:val="24"/>
         </w:rPr>
-        <w:t>a basic user - a person who just browses the website;</w:t>
-      </w:r>
+        <w:t xml:space="preserve">a basic user - a person who just browses the </w:t>
+      </w:r>
+      <w:proofErr w:type="gramStart"/>
+      <w:r>
+        <w:rPr>
+          <w:rFonts w:cstheme="minorHAnsi"/>
+          <w:sz w:val="24"/>
+          <w:szCs w:val="24"/>
+        </w:rPr>
+        <w:t>website;</w:t>
+      </w:r>
+      <w:proofErr w:type="gramEnd"/>
     </w:p>
     <w:p>
       <w:pPr>
@@ -11292,7 +11930,25 @@
           <w:szCs w:val="24"/>
         </w:rPr>
         <w:tab/>
-        <w:t>This scenario we decided to solve using a timestamp column of a SQL rowversion type, which is newly generated whenever the assignment in the database is changed. We get the initial timestamp from the Razor page when the user loads it, because that represents the state of information the user is presented with. When he then updates the assignment, we compare this timestamp with the one in database</w:t>
+        <w:t xml:space="preserve">This scenario we decided to solve using a timestamp column of a SQL </w:t>
+      </w:r>
+      <w:proofErr w:type="spellStart"/>
+      <w:r>
+        <w:rPr>
+          <w:rFonts w:cstheme="minorHAnsi"/>
+          <w:sz w:val="24"/>
+          <w:szCs w:val="24"/>
+        </w:rPr>
+        <w:t>rowversion</w:t>
+      </w:r>
+      <w:proofErr w:type="spellEnd"/>
+      <w:r>
+        <w:rPr>
+          <w:rFonts w:cstheme="minorHAnsi"/>
+          <w:sz w:val="24"/>
+          <w:szCs w:val="24"/>
+        </w:rPr>
+        <w:t xml:space="preserve"> type, which is newly generated whenever the assignment in the database is changed. We get the initial timestamp from the Razor page when the user loads it, because that represents the state of information the user is presented with. When he then updates the assignment, we compare this timestamp with the one in database</w:t>
       </w:r>
       <w:r>
         <w:rPr>
@@ -11479,7 +12135,25 @@
           <w:szCs w:val="24"/>
         </w:rPr>
         <w:tab/>
-        <w:t>We decided to solve this problem with a possible lost update again with optimistic concurrency. Every single any credit-related update happens, Users concurrencyStamp is checked</w:t>
+        <w:t xml:space="preserve">We decided to solve this problem with a possible lost update again with optimistic concurrency. Every single any credit-related update happens, Users </w:t>
+      </w:r>
+      <w:proofErr w:type="spellStart"/>
+      <w:r>
+        <w:rPr>
+          <w:rFonts w:cstheme="minorHAnsi"/>
+          <w:sz w:val="24"/>
+          <w:szCs w:val="24"/>
+        </w:rPr>
+        <w:t>concurrencyStamp</w:t>
+      </w:r>
+      <w:proofErr w:type="spellEnd"/>
+      <w:r>
+        <w:rPr>
+          <w:rFonts w:cstheme="minorHAnsi"/>
+          <w:sz w:val="24"/>
+          <w:szCs w:val="24"/>
+        </w:rPr>
+        <w:t xml:space="preserve"> is checked</w:t>
       </w:r>
       <w:r>
         <w:rPr>
@@ -11513,7 +12187,43 @@
           <w:sz w:val="24"/>
           <w:szCs w:val="24"/>
         </w:rPr>
-        <w:t xml:space="preserve">. The concurrencyStamp is a GUID (globally unique identifier) that we get before the update to have the latest information. This stamp is compared with the one in the database and if it matches, in a transaction with the update a new concurrencyStamp is generated. </w:t>
+        <w:t xml:space="preserve">. The </w:t>
+      </w:r>
+      <w:proofErr w:type="spellStart"/>
+      <w:r>
+        <w:rPr>
+          <w:rFonts w:cstheme="minorHAnsi"/>
+          <w:sz w:val="24"/>
+          <w:szCs w:val="24"/>
+        </w:rPr>
+        <w:t>concurrencyStamp</w:t>
+      </w:r>
+      <w:proofErr w:type="spellEnd"/>
+      <w:r>
+        <w:rPr>
+          <w:rFonts w:cstheme="minorHAnsi"/>
+          <w:sz w:val="24"/>
+          <w:szCs w:val="24"/>
+        </w:rPr>
+        <w:t xml:space="preserve"> is a GUID (globally unique identifier) that we get before the update to have the latest information. This stamp is compared with the one in the database and if it matches, in a transaction with the update a new </w:t>
+      </w:r>
+      <w:proofErr w:type="spellStart"/>
+      <w:r>
+        <w:rPr>
+          <w:rFonts w:cstheme="minorHAnsi"/>
+          <w:sz w:val="24"/>
+          <w:szCs w:val="24"/>
+        </w:rPr>
+        <w:t>concurrencyStamp</w:t>
+      </w:r>
+      <w:proofErr w:type="spellEnd"/>
+      <w:r>
+        <w:rPr>
+          <w:rFonts w:cstheme="minorHAnsi"/>
+          <w:sz w:val="24"/>
+          <w:szCs w:val="24"/>
+        </w:rPr>
+        <w:t xml:space="preserve"> is generated. </w:t>
       </w:r>
       <w:r>
         <w:rPr>
@@ -12054,7 +12764,25 @@
           <w:sz w:val="24"/>
           <w:szCs w:val="24"/>
         </w:rPr>
-        <w:t xml:space="preserve">In the agile methodology, testing is done slightly differently than in plan-driven methodologies. The testing is a continuous process that is happening alongside, sometimes even before, development. Also, there are no specified testers, the code is being tested by developers themselves. In the end, what and how is tested is not based on a document with all the requirements, but on an acceptance criteria agreed upon between the customer and the development team. </w:t>
+        <w:t xml:space="preserve">In the agile methodology, testing is done slightly differently than in plan-driven methodologies. The testing is a continuous process that is happening alongside, sometimes even before, development. Also, there are no specified testers, the code is being tested by developers themselves. In the end, what and how is tested is not based on a document with all the requirements, but on an </w:t>
+      </w:r>
+      <w:proofErr w:type="gramStart"/>
+      <w:r>
+        <w:rPr>
+          <w:rFonts w:cstheme="minorHAnsi"/>
+          <w:sz w:val="24"/>
+          <w:szCs w:val="24"/>
+        </w:rPr>
+        <w:t>acceptance</w:t>
+      </w:r>
+      <w:proofErr w:type="gramEnd"/>
+      <w:r>
+        <w:rPr>
+          <w:rFonts w:cstheme="minorHAnsi"/>
+          <w:sz w:val="24"/>
+          <w:szCs w:val="24"/>
+        </w:rPr>
+        <w:t xml:space="preserve"> criteria agreed upon between the customer and the development team. </w:t>
       </w:r>
       <w:sdt>
         <w:sdtPr>
@@ -12066,7 +12794,6 @@
           <w:id w:val="816073023"/>
           <w:citation/>
         </w:sdtPr>
-        <w:sdtEndPr/>
         <w:sdtContent>
           <w:r>
             <w:rPr>
@@ -12230,7 +12957,25 @@
           <w:sz w:val="24"/>
           <w:szCs w:val="24"/>
         </w:rPr>
-        <w:t>Typically, a unit test is made of three phases - Arrange, Act, Assert (known as AAA). In the Arrange phase, we set-up the test (e.g. we prepare and initialize all the variables). Later, in the Act phase we do the actual test. Its result is then checked in the Assert phase where the test either returns true (passes) or false (fails).</w:t>
+        <w:t>Typically, a unit test is made of three phases - Arrange, Act, Assert (known as AAA). In the Arrange phase, we set-up the test (</w:t>
+      </w:r>
+      <w:proofErr w:type="gramStart"/>
+      <w:r>
+        <w:rPr>
+          <w:rFonts w:cstheme="minorHAnsi"/>
+          <w:sz w:val="24"/>
+          <w:szCs w:val="24"/>
+        </w:rPr>
+        <w:t>e.g.</w:t>
+      </w:r>
+      <w:proofErr w:type="gramEnd"/>
+      <w:r>
+        <w:rPr>
+          <w:rFonts w:cstheme="minorHAnsi"/>
+          <w:sz w:val="24"/>
+          <w:szCs w:val="24"/>
+        </w:rPr>
+        <w:t xml:space="preserve"> we prepare and initialize all the variables). Later, in the Act phase we do the actual test. Its result is then checked in the Assert phase where the test either returns true (passes) or false (fails).</w:t>
       </w:r>
     </w:p>
     <w:p>
@@ -12260,7 +13005,25 @@
           <w:sz w:val="24"/>
           <w:szCs w:val="24"/>
         </w:rPr>
-        <w:t xml:space="preserve">To unit test our code, we used the commonly used NUnit framework. Overall, unit tests were a significant part of our source code. They were covering each of the model class and they made sure the methods used in the Data Access Layer (DAL) were working flawlessly. During the development process, it was often hard keeping the tests up to date due to various changes in the database or the model layer. It must be admitted we did not run these tests as often as we should have, especially towards the end of the later sprints, where the deadline was approaching fast. </w:t>
+        <w:t xml:space="preserve">To unit test our code, we used the commonly used </w:t>
+      </w:r>
+      <w:proofErr w:type="spellStart"/>
+      <w:r>
+        <w:rPr>
+          <w:rFonts w:cstheme="minorHAnsi"/>
+          <w:sz w:val="24"/>
+          <w:szCs w:val="24"/>
+        </w:rPr>
+        <w:t>NUnit</w:t>
+      </w:r>
+      <w:proofErr w:type="spellEnd"/>
+      <w:r>
+        <w:rPr>
+          <w:rFonts w:cstheme="minorHAnsi"/>
+          <w:sz w:val="24"/>
+          <w:szCs w:val="24"/>
+        </w:rPr>
+        <w:t xml:space="preserve"> framework. Overall, unit tests were a significant part of our source code. They were covering each of the model class and they made sure the methods used in the Data Access Layer (DAL) were working flawlessly. During the development process, it was often hard keeping the tests up to date due to various changes in the database or the model layer. It must be admitted we did not run these tests as often as we should have, especially towards the end of the later sprints, where the deadline was approaching fast. </w:t>
       </w:r>
     </w:p>
     <w:p>
@@ -13205,8 +13968,18 @@
           <w:szCs w:val="24"/>
         </w:rPr>
         <w:lastRenderedPageBreak/>
-        <w:t>either 1,2 or 3 assignment cards in a row, depending on the size of the screen. When trying to display any page containing assignment cards, the request also sends to the API the page number that we are trying to see, the default page being 1. Then, the API reaches to the database and counts all the rows that contain the information we are looking for. If the number of rows is bigger than the previous page times 12, then it returns a list of 12 assignments starting from (PageNumber</w:t>
-      </w:r>
+        <w:t>either 1,2 or 3 assignment cards in a row, depending on the size of the screen. When trying to display any page containing assignment cards, the request also sends to the API the page number that we are trying to see, the default page being 1. Then, the API reaches to the database and counts all the rows that contain the information we are looking for. If the number of rows is bigger than the previous page times 12, then it returns a list of 12 assignments starting from (</w:t>
+      </w:r>
+      <w:proofErr w:type="spellStart"/>
+      <w:r>
+        <w:rPr>
+          <w:rFonts w:cstheme="minorHAnsi"/>
+          <w:sz w:val="24"/>
+          <w:szCs w:val="24"/>
+        </w:rPr>
+        <w:t>PageNumber</w:t>
+      </w:r>
+      <w:proofErr w:type="spellEnd"/>
       <w:r>
         <w:rPr>
           <w:rFonts w:cstheme="minorHAnsi"/>
@@ -13368,6 +14141,102 @@
       </w:r>
       <w:bookmarkEnd w:id="29"/>
     </w:p>
+    <w:p>
+      <w:pPr>
+        <w:tabs>
+          <w:tab w:val="left" w:pos="720"/>
+        </w:tabs>
+        <w:spacing w:after="0" w:line="360" w:lineRule="auto"/>
+        <w:jc w:val="both"/>
+        <w:rPr>
+          <w:rFonts w:cstheme="minorHAnsi"/>
+          <w:sz w:val="24"/>
+          <w:szCs w:val="24"/>
+        </w:rPr>
+      </w:pPr>
+      <w:r>
+        <w:rPr>
+          <w:rFonts w:cstheme="minorHAnsi"/>
+          <w:sz w:val="24"/>
+          <w:szCs w:val="24"/>
+        </w:rPr>
+        <w:tab/>
+      </w:r>
+      <w:r>
+        <w:rPr>
+          <w:rFonts w:cstheme="minorHAnsi"/>
+          <w:sz w:val="24"/>
+          <w:szCs w:val="24"/>
+        </w:rPr>
+        <w:t xml:space="preserve">To conclude our 3rd-semester project, during which we were developing an MVP for our new C2C platform, </w:t>
+      </w:r>
+      <w:proofErr w:type="spellStart"/>
+      <w:r>
+        <w:rPr>
+          <w:rFonts w:cstheme="minorHAnsi"/>
+          <w:sz w:val="24"/>
+          <w:szCs w:val="24"/>
+        </w:rPr>
+        <w:t>Solvr.Online</w:t>
+      </w:r>
+      <w:proofErr w:type="spellEnd"/>
+      <w:r>
+        <w:rPr>
+          <w:rFonts w:cstheme="minorHAnsi"/>
+          <w:sz w:val="24"/>
+          <w:szCs w:val="24"/>
+        </w:rPr>
+        <w:t>, we need to look back and reflect on the process. During the past weeks, we have gained experience i</w:t>
+      </w:r>
+      <w:r>
+        <w:rPr>
+          <w:rFonts w:cstheme="minorHAnsi"/>
+          <w:sz w:val="24"/>
+          <w:szCs w:val="24"/>
+        </w:rPr>
+        <w:t xml:space="preserve">n creating application as distributed system, using MVC for web client and WPF for desktop client. We considered different security vulnerabilities and dealt with a concurrency issues, when 2 different users try to do same request.  We have worked in 3-tier architecture which ensured good separation of data, business logic and UI. For the accessing the database we have used ORM – dapper and tried both code-first and database-first approach. </w:t>
+      </w:r>
+      <w:r>
+        <w:rPr>
+          <w:rFonts w:cstheme="minorHAnsi"/>
+          <w:sz w:val="24"/>
+          <w:szCs w:val="24"/>
+        </w:rPr>
+        <w:t xml:space="preserve">At the end of the project, we were satisfied that we finished what we planned, but there is still space for </w:t>
+      </w:r>
+      <w:proofErr w:type="gramStart"/>
+      <w:r>
+        <w:rPr>
+          <w:rFonts w:cstheme="minorHAnsi"/>
+          <w:sz w:val="24"/>
+          <w:szCs w:val="24"/>
+        </w:rPr>
+        <w:t>improvements</w:t>
+      </w:r>
+      <w:proofErr w:type="gramEnd"/>
+      <w:r>
+        <w:rPr>
+          <w:rFonts w:cstheme="minorHAnsi"/>
+          <w:sz w:val="24"/>
+          <w:szCs w:val="24"/>
+        </w:rPr>
+        <w:t xml:space="preserve"> and we have in mind what would be next steps, if we could continue with the project.</w:t>
+      </w:r>
+    </w:p>
+    <w:p>
+      <w:pPr>
+        <w:tabs>
+          <w:tab w:val="left" w:pos="720"/>
+        </w:tabs>
+        <w:spacing w:after="0" w:line="360" w:lineRule="auto"/>
+        <w:jc w:val="both"/>
+        <w:rPr>
+          <w:rFonts w:cstheme="minorHAnsi"/>
+          <w:sz w:val="24"/>
+          <w:szCs w:val="24"/>
+        </w:rPr>
+      </w:pPr>
+    </w:p>
     <w:bookmarkStart w:id="30" w:name="_Toc59378318" w:displacedByCustomXml="next"/>
     <w:sdt>
       <w:sdtPr>
@@ -13383,7 +14252,6 @@
           <w:docPartUnique/>
         </w:docPartObj>
       </w:sdtPr>
-      <w:sdtEndPr/>
       <w:sdtContent>
         <w:p>
           <w:pPr>
@@ -13415,7 +14283,6 @@
             <w:id w:val="-573587230"/>
             <w:bibliography/>
           </w:sdtPr>
-          <w:sdtEndPr/>
           <w:sdtContent>
             <w:p>
               <w:pPr>
@@ -13657,7 +14524,6 @@
                       <w:rPr>
                         <w:noProof/>
                       </w:rPr>
-                      <w:lastRenderedPageBreak/>
                       <w:t xml:space="preserve">[5] </w:t>
                     </w:r>
                   </w:p>
@@ -14224,7 +15090,43 @@
           <w:szCs w:val="24"/>
         </w:rPr>
         <w:tab/>
-        <w:t>While designing a relational model, we were following the Normal Forms by Edgar F. Codd. For example, we applied 1st normal form when we have split the name for User into two columns – firstName and lastName to achieve atomicity. Also, we applied Id column as a primary key of most relations, so all other values depend on the whole key – 2nd normal form.</w:t>
+        <w:t xml:space="preserve">While designing a relational model, we were following the Normal Forms by Edgar F. Codd. For example, we applied 1st normal form when we have split the name for User into two columns – </w:t>
+      </w:r>
+      <w:proofErr w:type="spellStart"/>
+      <w:r>
+        <w:rPr>
+          <w:rFonts w:cstheme="minorHAnsi"/>
+          <w:sz w:val="24"/>
+          <w:szCs w:val="24"/>
+        </w:rPr>
+        <w:t>firstName</w:t>
+      </w:r>
+      <w:proofErr w:type="spellEnd"/>
+      <w:r>
+        <w:rPr>
+          <w:rFonts w:cstheme="minorHAnsi"/>
+          <w:sz w:val="24"/>
+          <w:szCs w:val="24"/>
+        </w:rPr>
+        <w:t xml:space="preserve"> and </w:t>
+      </w:r>
+      <w:proofErr w:type="spellStart"/>
+      <w:r>
+        <w:rPr>
+          <w:rFonts w:cstheme="minorHAnsi"/>
+          <w:sz w:val="24"/>
+          <w:szCs w:val="24"/>
+        </w:rPr>
+        <w:t>lastName</w:t>
+      </w:r>
+      <w:proofErr w:type="spellEnd"/>
+      <w:r>
+        <w:rPr>
+          <w:rFonts w:cstheme="minorHAnsi"/>
+          <w:sz w:val="24"/>
+          <w:szCs w:val="24"/>
+        </w:rPr>
+        <w:t xml:space="preserve"> to achieve atomicity. Also, we applied Id column as a primary key of most relations, so all other values depend on the whole key – 2nd normal form.</w:t>
       </w:r>
     </w:p>
     <w:p>
@@ -14494,7 +15396,43 @@
           <w:sz w:val="24"/>
           <w:szCs w:val="24"/>
         </w:rPr>
-        <w:t xml:space="preserve">Overall, we used 2 naming conventions, PascalCasing and camelCasing. </w:t>
+        <w:t xml:space="preserve">Overall, we used 2 naming conventions, </w:t>
+      </w:r>
+      <w:proofErr w:type="spellStart"/>
+      <w:r>
+        <w:rPr>
+          <w:rFonts w:cstheme="minorHAnsi"/>
+          <w:sz w:val="24"/>
+          <w:szCs w:val="24"/>
+        </w:rPr>
+        <w:t>PascalCasing</w:t>
+      </w:r>
+      <w:proofErr w:type="spellEnd"/>
+      <w:r>
+        <w:rPr>
+          <w:rFonts w:cstheme="minorHAnsi"/>
+          <w:sz w:val="24"/>
+          <w:szCs w:val="24"/>
+        </w:rPr>
+        <w:t xml:space="preserve"> and </w:t>
+      </w:r>
+      <w:proofErr w:type="spellStart"/>
+      <w:r>
+        <w:rPr>
+          <w:rFonts w:cstheme="minorHAnsi"/>
+          <w:sz w:val="24"/>
+          <w:szCs w:val="24"/>
+        </w:rPr>
+        <w:t>camelCasing</w:t>
+      </w:r>
+      <w:proofErr w:type="spellEnd"/>
+      <w:r>
+        <w:rPr>
+          <w:rFonts w:cstheme="minorHAnsi"/>
+          <w:sz w:val="24"/>
+          <w:szCs w:val="24"/>
+        </w:rPr>
+        <w:t xml:space="preserve">. </w:t>
       </w:r>
     </w:p>
     <w:p>
@@ -14518,7 +15456,43 @@
           <w:sz w:val="24"/>
           <w:szCs w:val="24"/>
         </w:rPr>
-        <w:t>We used PascalCasing for the naming of methods, classes, public properties, and constants. Since we all have a background in JAVA where camelCasing naming conventions are heavily popularized for methods and properties, it took us some time to get used to it.</w:t>
+        <w:t xml:space="preserve">We used </w:t>
+      </w:r>
+      <w:proofErr w:type="spellStart"/>
+      <w:r>
+        <w:rPr>
+          <w:rFonts w:cstheme="minorHAnsi"/>
+          <w:sz w:val="24"/>
+          <w:szCs w:val="24"/>
+        </w:rPr>
+        <w:t>PascalCasing</w:t>
+      </w:r>
+      <w:proofErr w:type="spellEnd"/>
+      <w:r>
+        <w:rPr>
+          <w:rFonts w:cstheme="minorHAnsi"/>
+          <w:sz w:val="24"/>
+          <w:szCs w:val="24"/>
+        </w:rPr>
+        <w:t xml:space="preserve"> for the naming of methods, classes, public properties, and constants. Since we all have a background in JAVA where </w:t>
+      </w:r>
+      <w:proofErr w:type="spellStart"/>
+      <w:r>
+        <w:rPr>
+          <w:rFonts w:cstheme="minorHAnsi"/>
+          <w:sz w:val="24"/>
+          <w:szCs w:val="24"/>
+        </w:rPr>
+        <w:t>camelCasing</w:t>
+      </w:r>
+      <w:proofErr w:type="spellEnd"/>
+      <w:r>
+        <w:rPr>
+          <w:rFonts w:cstheme="minorHAnsi"/>
+          <w:sz w:val="24"/>
+          <w:szCs w:val="24"/>
+        </w:rPr>
+        <w:t xml:space="preserve"> naming conventions are heavily popularized for methods and properties, it took us some time to get used to it.</w:t>
       </w:r>
     </w:p>
     <w:p>
@@ -14542,7 +15516,25 @@
           <w:sz w:val="24"/>
           <w:szCs w:val="24"/>
         </w:rPr>
-        <w:t xml:space="preserve">On the other hand, we were familiar with using camelCasing for local variables and method arguments. </w:t>
+        <w:t xml:space="preserve">On the other hand, we were familiar with using </w:t>
+      </w:r>
+      <w:proofErr w:type="spellStart"/>
+      <w:r>
+        <w:rPr>
+          <w:rFonts w:cstheme="minorHAnsi"/>
+          <w:sz w:val="24"/>
+          <w:szCs w:val="24"/>
+        </w:rPr>
+        <w:t>camelCasing</w:t>
+      </w:r>
+      <w:proofErr w:type="spellEnd"/>
+      <w:r>
+        <w:rPr>
+          <w:rFonts w:cstheme="minorHAnsi"/>
+          <w:sz w:val="24"/>
+          <w:szCs w:val="24"/>
+        </w:rPr>
+        <w:t xml:space="preserve"> for local variables and method arguments. </w:t>
       </w:r>
     </w:p>
     <w:p>
@@ -14565,7 +15557,27 @@
           <w:sz w:val="24"/>
           <w:szCs w:val="24"/>
         </w:rPr>
-        <w:t xml:space="preserve">We would always try to achieve clear and brief naming of variables and methods based on their functionality and purpose. (eg.FindSolutionByAssignmentId, FirstName) </w:t>
+        <w:t>We would always try to achieve clear and brief naming of variables and methods based on their functionality and purpose. (</w:t>
+      </w:r>
+      <w:proofErr w:type="spellStart"/>
+      <w:proofErr w:type="gramStart"/>
+      <w:r>
+        <w:rPr>
+          <w:rFonts w:cstheme="minorHAnsi"/>
+          <w:sz w:val="24"/>
+          <w:szCs w:val="24"/>
+        </w:rPr>
+        <w:t>eg.FindSolutionByAssignmentId</w:t>
+      </w:r>
+      <w:proofErr w:type="spellEnd"/>
+      <w:proofErr w:type="gramEnd"/>
+      <w:r>
+        <w:rPr>
+          <w:rFonts w:cstheme="minorHAnsi"/>
+          <w:sz w:val="24"/>
+          <w:szCs w:val="24"/>
+        </w:rPr>
+        <w:t xml:space="preserve">, FirstName) </w:t>
       </w:r>
     </w:p>
     <w:p>
@@ -14588,7 +15600,43 @@
           <w:sz w:val="24"/>
           <w:szCs w:val="24"/>
         </w:rPr>
-        <w:t>Interfaces in our repository layer would be always named with a capital I at the beginning of the name (eg. IDBAssignment).</w:t>
+        <w:t>Interfaces in our repository layer would be always named with a capital I at the beginning of the name (</w:t>
+      </w:r>
+      <w:proofErr w:type="spellStart"/>
+      <w:r>
+        <w:rPr>
+          <w:rFonts w:cstheme="minorHAnsi"/>
+          <w:sz w:val="24"/>
+          <w:szCs w:val="24"/>
+        </w:rPr>
+        <w:t>eg.</w:t>
+      </w:r>
+      <w:proofErr w:type="spellEnd"/>
+      <w:r>
+        <w:rPr>
+          <w:rFonts w:cstheme="minorHAnsi"/>
+          <w:sz w:val="24"/>
+          <w:szCs w:val="24"/>
+        </w:rPr>
+        <w:t xml:space="preserve"> </w:t>
+      </w:r>
+      <w:proofErr w:type="spellStart"/>
+      <w:r>
+        <w:rPr>
+          <w:rFonts w:cstheme="minorHAnsi"/>
+          <w:sz w:val="24"/>
+          <w:szCs w:val="24"/>
+        </w:rPr>
+        <w:t>IDBAssignment</w:t>
+      </w:r>
+      <w:proofErr w:type="spellEnd"/>
+      <w:r>
+        <w:rPr>
+          <w:rFonts w:cstheme="minorHAnsi"/>
+          <w:sz w:val="24"/>
+          <w:szCs w:val="24"/>
+        </w:rPr>
+        <w:t>).</w:t>
       </w:r>
     </w:p>
     <w:p>
@@ -14634,7 +15682,25 @@
           <w:sz w:val="24"/>
           <w:szCs w:val="24"/>
         </w:rPr>
-        <w:t>Private properties would always start with underscore (e.g. _connection)</w:t>
+        <w:t>Private properties would always start with underscore (</w:t>
+      </w:r>
+      <w:proofErr w:type="gramStart"/>
+      <w:r>
+        <w:rPr>
+          <w:rFonts w:cstheme="minorHAnsi"/>
+          <w:sz w:val="24"/>
+          <w:szCs w:val="24"/>
+        </w:rPr>
+        <w:t>e.g.</w:t>
+      </w:r>
+      <w:proofErr w:type="gramEnd"/>
+      <w:r>
+        <w:rPr>
+          <w:rFonts w:cstheme="minorHAnsi"/>
+          <w:sz w:val="24"/>
+          <w:szCs w:val="24"/>
+        </w:rPr>
+        <w:t xml:space="preserve"> _connection)</w:t>
       </w:r>
     </w:p>
     <w:p>
@@ -14751,7 +15817,25 @@
           <w:sz w:val="24"/>
           <w:szCs w:val="24"/>
         </w:rPr>
-        <w:t>The right number of white spaces between complex if statements and method calls for easier readability.</w:t>
+        <w:t xml:space="preserve">The right number of white spaces between complex if statements and method </w:t>
+      </w:r>
+      <w:proofErr w:type="gramStart"/>
+      <w:r>
+        <w:rPr>
+          <w:rFonts w:cstheme="minorHAnsi"/>
+          <w:sz w:val="24"/>
+          <w:szCs w:val="24"/>
+        </w:rPr>
+        <w:t>calls</w:t>
+      </w:r>
+      <w:proofErr w:type="gramEnd"/>
+      <w:r>
+        <w:rPr>
+          <w:rFonts w:cstheme="minorHAnsi"/>
+          <w:sz w:val="24"/>
+          <w:szCs w:val="24"/>
+        </w:rPr>
+        <w:t xml:space="preserve"> for easier readability.</w:t>
       </w:r>
     </w:p>
     <w:p>
@@ -14969,8 +16053,18 @@
           <w:sz w:val="24"/>
           <w:szCs w:val="24"/>
         </w:rPr>
-        <w:t>We avoided type identification in the naming of variables and methods. (e.g.</w:t>
-      </w:r>
+        <w:t>We avoided type identification in the naming of variables and methods. (</w:t>
+      </w:r>
+      <w:proofErr w:type="gramStart"/>
+      <w:r>
+        <w:rPr>
+          <w:rFonts w:cstheme="minorHAnsi"/>
+          <w:sz w:val="24"/>
+          <w:szCs w:val="24"/>
+        </w:rPr>
+        <w:t>e.g.</w:t>
+      </w:r>
+      <w:proofErr w:type="gramEnd"/>
       <w:r>
         <w:rPr>
           <w:rFonts w:cstheme="minorHAnsi"/>
@@ -14979,13 +16073,23 @@
         </w:rPr>
         <w:t xml:space="preserve"> </w:t>
       </w:r>
-      <w:r>
-        <w:rPr>
-          <w:rFonts w:cstheme="minorHAnsi"/>
-          <w:sz w:val="24"/>
-          <w:szCs w:val="24"/>
-        </w:rPr>
-        <w:t>strValue)</w:t>
+      <w:proofErr w:type="spellStart"/>
+      <w:r>
+        <w:rPr>
+          <w:rFonts w:cstheme="minorHAnsi"/>
+          <w:sz w:val="24"/>
+          <w:szCs w:val="24"/>
+        </w:rPr>
+        <w:t>strValue</w:t>
+      </w:r>
+      <w:proofErr w:type="spellEnd"/>
+      <w:r>
+        <w:rPr>
+          <w:rFonts w:cstheme="minorHAnsi"/>
+          <w:sz w:val="24"/>
+          <w:szCs w:val="24"/>
+        </w:rPr>
+        <w:t>)</w:t>
       </w:r>
     </w:p>
     <w:p>
@@ -18339,15 +19443,6 @@
 </file>
 
 <file path=customXml/item1.xml><?xml version="1.0" encoding="utf-8"?>
-<?mso-contentType ?>
-<FormTemplates xmlns="http://schemas.microsoft.com/sharepoint/v3/contenttype/forms">
-  <Display>DocumentLibraryForm</Display>
-  <Edit>DocumentLibraryForm</Edit>
-  <New>DocumentLibraryForm</New>
-</FormTemplates>
-</file>
-
-<file path=customXml/item2.xml><?xml version="1.0" encoding="utf-8"?>
 <ct:contentTypeSchema xmlns:ct="http://schemas.microsoft.com/office/2006/metadata/contentType" xmlns:ma="http://schemas.microsoft.com/office/2006/metadata/properties/metaAttributes" ct:_="" ma:_="" ma:contentTypeName="Document" ma:contentTypeID="0x0101007ABF7950F6A0C343BBA37F80C4F72CA1" ma:contentTypeVersion="6" ma:contentTypeDescription="Create a new document." ma:contentTypeScope="" ma:versionID="198150f3c10b818c7b2b3a467d8cac83">
   <xsd:schema xmlns:xsd="http://www.w3.org/2001/XMLSchema" xmlns:xs="http://www.w3.org/2001/XMLSchema" xmlns:p="http://schemas.microsoft.com/office/2006/metadata/properties" xmlns:ns2="169e5c09-40f4-40d2-832a-f64ca7e98800" targetNamespace="http://schemas.microsoft.com/office/2006/metadata/properties" ma:root="true" ma:fieldsID="6d6dcd632c63d67538678398c350b468" ns2:_="">
     <xsd:import namespace="169e5c09-40f4-40d2-832a-f64ca7e98800"/>
@@ -18505,13 +19600,16 @@
 </ct:contentTypeSchema>
 </file>
 
-<file path=customXml/item3.xml><?xml version="1.0" encoding="utf-8"?>
-<p:properties xmlns:p="http://schemas.microsoft.com/office/2006/metadata/properties" xmlns:xsi="http://www.w3.org/2001/XMLSchema-instance" xmlns:pc="http://schemas.microsoft.com/office/infopath/2007/PartnerControls">
-  <documentManagement/>
-</p:properties>
+<file path=customXml/item2.xml><?xml version="1.0" encoding="utf-8"?>
+<?mso-contentType ?>
+<FormTemplates xmlns="http://schemas.microsoft.com/sharepoint/v3/contenttype/forms">
+  <Display>DocumentLibraryForm</Display>
+  <Edit>DocumentLibraryForm</Edit>
+  <New>DocumentLibraryForm</New>
+</FormTemplates>
 </file>
 
-<file path=customXml/item4.xml><?xml version="1.0" encoding="utf-8"?>
+<file path=customXml/item3.xml><?xml version="1.0" encoding="utf-8"?>
 <b:Sources xmlns:b="http://schemas.openxmlformats.org/officeDocument/2006/bibliography" xmlns="http://schemas.openxmlformats.org/officeDocument/2006/bibliography" SelectedStyle="\IEEE2006OfficeOnline.xsl" StyleName="IEEE" Version="2006">
   <b:Source>
     <b:Tag>Dap</b:Tag>
@@ -18657,15 +19755,13 @@
 </b:Sources>
 </file>
 
-<file path=customXml/itemProps1.xml><?xml version="1.0" encoding="utf-8"?>
-<ds:datastoreItem xmlns:ds="http://schemas.openxmlformats.org/officeDocument/2006/customXml" ds:itemID="{507E82F3-ECF5-4AE3-BE27-C23A88A34805}">
-  <ds:schemaRefs>
-    <ds:schemaRef ds:uri="http://schemas.microsoft.com/sharepoint/v3/contenttype/forms"/>
-  </ds:schemaRefs>
-</ds:datastoreItem>
+<file path=customXml/item4.xml><?xml version="1.0" encoding="utf-8"?>
+<p:properties xmlns:p="http://schemas.microsoft.com/office/2006/metadata/properties" xmlns:xsi="http://www.w3.org/2001/XMLSchema-instance" xmlns:pc="http://schemas.microsoft.com/office/infopath/2007/PartnerControls">
+  <documentManagement/>
+</p:properties>
 </file>
 
-<file path=customXml/itemProps2.xml><?xml version="1.0" encoding="utf-8"?>
+<file path=customXml/itemProps1.xml><?xml version="1.0" encoding="utf-8"?>
 <ds:datastoreItem xmlns:ds="http://schemas.openxmlformats.org/officeDocument/2006/customXml" ds:itemID="{8B9E25BE-158B-4636-9A88-AF97AD73BFC0}">
   <ds:schemaRefs>
     <ds:schemaRef ds:uri="http://schemas.microsoft.com/office/2006/metadata/contentType"/>
@@ -18683,19 +19779,27 @@
 </ds:datastoreItem>
 </file>
 
+<file path=customXml/itemProps2.xml><?xml version="1.0" encoding="utf-8"?>
+<ds:datastoreItem xmlns:ds="http://schemas.openxmlformats.org/officeDocument/2006/customXml" ds:itemID="{507E82F3-ECF5-4AE3-BE27-C23A88A34805}">
+  <ds:schemaRefs>
+    <ds:schemaRef ds:uri="http://schemas.microsoft.com/sharepoint/v3/contenttype/forms"/>
+  </ds:schemaRefs>
+</ds:datastoreItem>
+</file>
+
 <file path=customXml/itemProps3.xml><?xml version="1.0" encoding="utf-8"?>
+<ds:datastoreItem xmlns:ds="http://schemas.openxmlformats.org/officeDocument/2006/customXml" ds:itemID="{12490E78-D854-4CEA-91F8-315681442750}">
+  <ds:schemaRefs>
+    <ds:schemaRef ds:uri="http://schemas.openxmlformats.org/officeDocument/2006/bibliography"/>
+  </ds:schemaRefs>
+</ds:datastoreItem>
+</file>
+
+<file path=customXml/itemProps4.xml><?xml version="1.0" encoding="utf-8"?>
 <ds:datastoreItem xmlns:ds="http://schemas.openxmlformats.org/officeDocument/2006/customXml" ds:itemID="{DBAFA41B-CD7E-46FF-A1C1-26E5A0362366}">
   <ds:schemaRefs>
     <ds:schemaRef ds:uri="http://schemas.microsoft.com/office/2006/metadata/properties"/>
     <ds:schemaRef ds:uri="http://schemas.microsoft.com/office/infopath/2007/PartnerControls"/>
   </ds:schemaRefs>
 </ds:datastoreItem>
-</file>
-
-<file path=customXml/itemProps4.xml><?xml version="1.0" encoding="utf-8"?>
-<ds:datastoreItem xmlns:ds="http://schemas.openxmlformats.org/officeDocument/2006/customXml" ds:itemID="{12490E78-D854-4CEA-91F8-315681442750}">
-  <ds:schemaRefs>
-    <ds:schemaRef ds:uri="http://schemas.openxmlformats.org/officeDocument/2006/bibliography"/>
-  </ds:schemaRefs>
-</ds:datastoreItem>
 </file>
</xml_diff>